<commit_message>
ckt and master doc updated
</commit_message>
<xml_diff>
--- a/Project 2/Report/Final Report P2 JohnsonLeon.docx
+++ b/Project 2/Report/Final Report P2 JohnsonLeon.docx
@@ -748,17 +748,8 @@
           <w:rFonts w:ascii="Times New Roman" w:hAnsi="Times New Roman" w:cs="Times New Roman"/>
           <w:color w:val="auto"/>
         </w:rPr>
-        <w:t xml:space="preserve">Determining the </w:t>
-      </w:r>
-      <w:proofErr w:type="spellStart"/>
-      <w:r>
-        <w:rPr>
-          <w:rFonts w:ascii="Times New Roman" w:hAnsi="Times New Roman" w:cs="Times New Roman"/>
-          <w:color w:val="auto"/>
-        </w:rPr>
-        <w:t>OpCode</w:t>
-      </w:r>
-      <w:proofErr w:type="spellEnd"/>
+        <w:t>Determining the OpCode</w:t>
+      </w:r>
     </w:p>
     <w:p>
       <w:pPr>
@@ -1110,17 +1101,8 @@
           <w:rFonts w:ascii="Times New Roman" w:hAnsi="Times New Roman" w:cs="Times New Roman"/>
           <w:color w:val="auto"/>
         </w:rPr>
-        <w:t xml:space="preserve">Determining the </w:t>
-      </w:r>
-      <w:proofErr w:type="spellStart"/>
-      <w:r>
-        <w:rPr>
-          <w:rFonts w:ascii="Times New Roman" w:hAnsi="Times New Roman" w:cs="Times New Roman"/>
-          <w:color w:val="auto"/>
-        </w:rPr>
-        <w:t>OpCode</w:t>
-      </w:r>
-      <w:proofErr w:type="spellEnd"/>
+        <w:t>Determining the OpCode</w:t>
+      </w:r>
     </w:p>
     <w:p>
       <w:pPr>
@@ -1135,17 +1117,8 @@
           <w:rFonts w:ascii="Times New Roman" w:hAnsi="Times New Roman" w:cs="Times New Roman"/>
           <w:color w:val="auto"/>
         </w:rPr>
-        <w:t xml:space="preserve">Determining </w:t>
-      </w:r>
-      <w:proofErr w:type="spellStart"/>
-      <w:r>
-        <w:rPr>
-          <w:rFonts w:ascii="Times New Roman" w:hAnsi="Times New Roman" w:cs="Times New Roman"/>
-          <w:color w:val="auto"/>
-        </w:rPr>
-        <w:t>RegWrite</w:t>
-      </w:r>
-      <w:proofErr w:type="spellEnd"/>
+        <w:t>Determining RegWrite</w:t>
+      </w:r>
     </w:p>
     <w:p>
       <w:pPr>
@@ -1160,17 +1133,8 @@
           <w:rFonts w:ascii="Times New Roman" w:hAnsi="Times New Roman" w:cs="Times New Roman"/>
           <w:color w:val="auto"/>
         </w:rPr>
-        <w:t xml:space="preserve">Determining </w:t>
-      </w:r>
-      <w:proofErr w:type="spellStart"/>
-      <w:r>
-        <w:rPr>
-          <w:rFonts w:ascii="Times New Roman" w:hAnsi="Times New Roman" w:cs="Times New Roman"/>
-          <w:color w:val="auto"/>
-        </w:rPr>
-        <w:t>MemtoReg</w:t>
-      </w:r>
-      <w:proofErr w:type="spellEnd"/>
+        <w:t>Determining MemtoReg</w:t>
+      </w:r>
     </w:p>
     <w:p>
       <w:pPr>
@@ -1185,17 +1149,8 @@
           <w:rFonts w:ascii="Times New Roman" w:hAnsi="Times New Roman" w:cs="Times New Roman"/>
           <w:color w:val="auto"/>
         </w:rPr>
-        <w:t xml:space="preserve">Determining </w:t>
-      </w:r>
-      <w:proofErr w:type="spellStart"/>
-      <w:r>
-        <w:rPr>
-          <w:rFonts w:ascii="Times New Roman" w:hAnsi="Times New Roman" w:cs="Times New Roman"/>
-          <w:color w:val="auto"/>
-        </w:rPr>
-        <w:t>MemWrite</w:t>
-      </w:r>
-      <w:proofErr w:type="spellEnd"/>
+        <w:t>Determining MemWrite</w:t>
+      </w:r>
     </w:p>
     <w:p>
       <w:pPr>
@@ -1210,17 +1165,8 @@
           <w:rFonts w:ascii="Times New Roman" w:hAnsi="Times New Roman" w:cs="Times New Roman"/>
           <w:color w:val="auto"/>
         </w:rPr>
-        <w:t xml:space="preserve">Determining </w:t>
-      </w:r>
-      <w:proofErr w:type="spellStart"/>
-      <w:r>
-        <w:rPr>
-          <w:rFonts w:ascii="Times New Roman" w:hAnsi="Times New Roman" w:cs="Times New Roman"/>
-          <w:color w:val="auto"/>
-        </w:rPr>
-        <w:t>ALUOp</w:t>
-      </w:r>
-      <w:proofErr w:type="spellEnd"/>
+        <w:t>Determining ALUOp</w:t>
+      </w:r>
     </w:p>
     <w:p>
       <w:pPr>
@@ -1347,55 +1293,7 @@
           <w:rFonts w:ascii="Times New Roman" w:hAnsi="Times New Roman" w:cs="Times New Roman"/>
           <w:color w:val="auto"/>
         </w:rPr>
-        <w:t xml:space="preserve">Reworking </w:t>
-      </w:r>
-      <w:proofErr w:type="spellStart"/>
-      <w:r>
-        <w:rPr>
-          <w:rFonts w:ascii="Times New Roman" w:hAnsi="Times New Roman" w:cs="Times New Roman"/>
-          <w:color w:val="auto"/>
-        </w:rPr>
-        <w:t>RegWrite</w:t>
-      </w:r>
-      <w:proofErr w:type="spellEnd"/>
-      <w:r>
-        <w:rPr>
-          <w:rFonts w:ascii="Times New Roman" w:hAnsi="Times New Roman" w:cs="Times New Roman"/>
-          <w:color w:val="auto"/>
-        </w:rPr>
-        <w:t xml:space="preserve">, </w:t>
-      </w:r>
-      <w:proofErr w:type="spellStart"/>
-      <w:r>
-        <w:rPr>
-          <w:rFonts w:ascii="Times New Roman" w:hAnsi="Times New Roman" w:cs="Times New Roman"/>
-          <w:color w:val="auto"/>
-        </w:rPr>
-        <w:t>MemWrite</w:t>
-      </w:r>
-      <w:proofErr w:type="spellEnd"/>
-      <w:r>
-        <w:rPr>
-          <w:rFonts w:ascii="Times New Roman" w:hAnsi="Times New Roman" w:cs="Times New Roman"/>
-          <w:color w:val="auto"/>
-        </w:rPr>
-        <w:t xml:space="preserve">, and </w:t>
-      </w:r>
-      <w:proofErr w:type="spellStart"/>
-      <w:r>
-        <w:rPr>
-          <w:rFonts w:ascii="Times New Roman" w:hAnsi="Times New Roman" w:cs="Times New Roman"/>
-          <w:color w:val="auto"/>
-        </w:rPr>
-        <w:t>MemtoReg</w:t>
-      </w:r>
-      <w:proofErr w:type="spellEnd"/>
-      <w:r>
-        <w:rPr>
-          <w:rFonts w:ascii="Times New Roman" w:hAnsi="Times New Roman" w:cs="Times New Roman"/>
-          <w:color w:val="auto"/>
-        </w:rPr>
-        <w:t xml:space="preserve"> Logic</w:t>
+        <w:t>Reworking RegWrite, MemWrite, and MemtoReg Logic</w:t>
       </w:r>
     </w:p>
     <w:p>
@@ -1427,17 +1325,8 @@
           <w:rFonts w:ascii="Times New Roman" w:hAnsi="Times New Roman" w:cs="Times New Roman"/>
           <w:color w:val="auto"/>
         </w:rPr>
-        <w:t xml:space="preserve">Use of the tunnel object in </w:t>
-      </w:r>
-      <w:proofErr w:type="spellStart"/>
-      <w:r>
-        <w:rPr>
-          <w:rFonts w:ascii="Times New Roman" w:hAnsi="Times New Roman" w:cs="Times New Roman"/>
-          <w:color w:val="auto"/>
-        </w:rPr>
-        <w:t>Logisim</w:t>
-      </w:r>
-      <w:proofErr w:type="spellEnd"/>
+        <w:t>Use of the tunnel object in Logisim</w:t>
+      </w:r>
     </w:p>
     <w:p>
       <w:pPr>
@@ -1530,6 +1419,7 @@
       <w:r>
         <w:rPr>
           <w:rFonts w:ascii="Times New Roman" w:hAnsi="Times New Roman" w:cs="Times New Roman"/>
+          <w:noProof/>
           <w:sz w:val="24"/>
           <w:szCs w:val="24"/>
         </w:rPr>
@@ -1590,6 +1480,9 @@
         </w:rPr>
       </w:pPr>
       <w:r>
+        <w:rPr>
+          <w:noProof/>
+        </w:rPr>
         <w:drawing>
           <wp:inline distT="0" distB="0" distL="0" distR="0">
             <wp:extent cx="1952625" cy="1200150"/>
@@ -1769,7 +1662,6 @@
           <w:szCs w:val="24"/>
         </w:rPr>
       </w:pPr>
-      <w:proofErr w:type="spellStart"/>
       <w:r>
         <w:rPr>
           <w:rFonts w:ascii="Times New Roman" w:hAnsi="Times New Roman" w:cs="Times New Roman"/>
@@ -1778,7 +1670,6 @@
         </w:rPr>
         <w:t>Instruction_IN</w:t>
       </w:r>
-      <w:proofErr w:type="spellEnd"/>
       <w:r>
         <w:rPr>
           <w:rFonts w:ascii="Times New Roman" w:hAnsi="Times New Roman" w:cs="Times New Roman"/>
@@ -1879,7 +1770,6 @@
           <w:szCs w:val="24"/>
         </w:rPr>
       </w:pPr>
-      <w:proofErr w:type="spellStart"/>
       <w:r>
         <w:rPr>
           <w:rFonts w:ascii="Times New Roman" w:hAnsi="Times New Roman" w:cs="Times New Roman"/>
@@ -1888,7 +1778,6 @@
         </w:rPr>
         <w:t>Instruction_OUT</w:t>
       </w:r>
-      <w:proofErr w:type="spellEnd"/>
       <w:r>
         <w:rPr>
           <w:rFonts w:ascii="Times New Roman" w:hAnsi="Times New Roman" w:cs="Times New Roman"/>
@@ -2025,6 +1914,7 @@
       <w:r>
         <w:rPr>
           <w:rFonts w:ascii="Times New Roman" w:hAnsi="Times New Roman" w:cs="Times New Roman"/>
+          <w:noProof/>
           <w:sz w:val="24"/>
           <w:szCs w:val="24"/>
         </w:rPr>
@@ -2539,6 +2429,7 @@
       <w:r>
         <w:rPr>
           <w:rFonts w:ascii="Times New Roman" w:hAnsi="Times New Roman" w:cs="Times New Roman"/>
+          <w:noProof/>
           <w:sz w:val="24"/>
           <w:szCs w:val="24"/>
         </w:rPr>
@@ -2599,6 +2490,9 @@
         </w:rPr>
       </w:pPr>
       <w:r>
+        <w:rPr>
+          <w:noProof/>
+        </w:rPr>
         <w:lastRenderedPageBreak/>
         <w:drawing>
           <wp:inline distT="0" distB="0" distL="0" distR="0">
@@ -2761,61 +2655,25 @@
           <w:sz w:val="24"/>
           <w:szCs w:val="24"/>
         </w:rPr>
-        <w:t xml:space="preserve">input used to save the </w:t>
-      </w:r>
-      <w:proofErr w:type="spellStart"/>
-      <w:r>
-        <w:rPr>
-          <w:rFonts w:ascii="Times New Roman" w:hAnsi="Times New Roman" w:cs="Times New Roman"/>
-          <w:sz w:val="24"/>
-          <w:szCs w:val="24"/>
-        </w:rPr>
-        <w:t>RegWrite</w:t>
-      </w:r>
-      <w:proofErr w:type="spellEnd"/>
-      <w:r>
-        <w:rPr>
-          <w:rFonts w:ascii="Times New Roman" w:hAnsi="Times New Roman" w:cs="Times New Roman"/>
-          <w:sz w:val="24"/>
-          <w:szCs w:val="24"/>
-        </w:rPr>
-        <w:t xml:space="preserve"> control signal value for a given instruction</w:t>
-      </w:r>
-    </w:p>
-    <w:p>
-      <w:pPr>
-        <w:spacing w:line="240" w:lineRule="auto"/>
-        <w:rPr>
-          <w:rFonts w:ascii="Times New Roman" w:hAnsi="Times New Roman" w:cs="Times New Roman"/>
-          <w:sz w:val="24"/>
-          <w:szCs w:val="24"/>
-        </w:rPr>
-      </w:pPr>
-      <w:r>
-        <w:rPr>
-          <w:rFonts w:ascii="Times New Roman" w:hAnsi="Times New Roman" w:cs="Times New Roman"/>
-          <w:sz w:val="24"/>
-          <w:szCs w:val="24"/>
-        </w:rPr>
-        <w:t xml:space="preserve">M_IN – 1-Bit input used to save the </w:t>
-      </w:r>
-      <w:proofErr w:type="spellStart"/>
-      <w:r>
-        <w:rPr>
-          <w:rFonts w:ascii="Times New Roman" w:hAnsi="Times New Roman" w:cs="Times New Roman"/>
-          <w:sz w:val="24"/>
-          <w:szCs w:val="24"/>
-        </w:rPr>
-        <w:t>MemWrite</w:t>
-      </w:r>
-      <w:proofErr w:type="spellEnd"/>
-      <w:r>
-        <w:rPr>
-          <w:rFonts w:ascii="Times New Roman" w:hAnsi="Times New Roman" w:cs="Times New Roman"/>
-          <w:sz w:val="24"/>
-          <w:szCs w:val="24"/>
-        </w:rPr>
-        <w:t xml:space="preserve"> control signal value for a given instruction</w:t>
+        <w:t>input used to save the RegWrite control signal value for a given instruction</w:t>
+      </w:r>
+    </w:p>
+    <w:p>
+      <w:pPr>
+        <w:spacing w:line="240" w:lineRule="auto"/>
+        <w:rPr>
+          <w:rFonts w:ascii="Times New Roman" w:hAnsi="Times New Roman" w:cs="Times New Roman"/>
+          <w:sz w:val="24"/>
+          <w:szCs w:val="24"/>
+        </w:rPr>
+      </w:pPr>
+      <w:r>
+        <w:rPr>
+          <w:rFonts w:ascii="Times New Roman" w:hAnsi="Times New Roman" w:cs="Times New Roman"/>
+          <w:sz w:val="24"/>
+          <w:szCs w:val="24"/>
+        </w:rPr>
+        <w:t>M_IN – 1-Bit input used to save the MemWrite control signal value for a given instruction</w:t>
       </w:r>
     </w:p>
     <w:p>
@@ -2869,79 +2727,43 @@
           <w:sz w:val="24"/>
           <w:szCs w:val="24"/>
         </w:rPr>
-        <w:t>Read_Data2</w:t>
-      </w:r>
-      <w:r>
-        <w:rPr>
-          <w:rFonts w:ascii="Times New Roman" w:hAnsi="Times New Roman" w:cs="Times New Roman"/>
-          <w:sz w:val="24"/>
-          <w:szCs w:val="24"/>
-        </w:rPr>
-        <w:t xml:space="preserve">_IN – 16-Bit input used to </w:t>
-      </w:r>
-      <w:r>
-        <w:rPr>
-          <w:rFonts w:ascii="Times New Roman" w:hAnsi="Times New Roman" w:cs="Times New Roman"/>
-          <w:sz w:val="24"/>
-          <w:szCs w:val="24"/>
-        </w:rPr>
-        <w:t>store the data of Rs2</w:t>
-      </w:r>
-    </w:p>
-    <w:p>
-      <w:pPr>
-        <w:spacing w:line="240" w:lineRule="auto"/>
-        <w:rPr>
-          <w:rFonts w:ascii="Times New Roman" w:hAnsi="Times New Roman" w:cs="Times New Roman"/>
-          <w:sz w:val="24"/>
-          <w:szCs w:val="24"/>
-        </w:rPr>
-      </w:pPr>
-      <w:proofErr w:type="spellStart"/>
-      <w:r>
-        <w:rPr>
-          <w:rFonts w:ascii="Times New Roman" w:hAnsi="Times New Roman" w:cs="Times New Roman"/>
-          <w:sz w:val="24"/>
-          <w:szCs w:val="24"/>
-        </w:rPr>
-        <w:t>Extended_Data_IN</w:t>
-      </w:r>
-      <w:proofErr w:type="spellEnd"/>
-      <w:r>
-        <w:rPr>
-          <w:rFonts w:ascii="Times New Roman" w:hAnsi="Times New Roman" w:cs="Times New Roman"/>
-          <w:sz w:val="24"/>
-          <w:szCs w:val="24"/>
-        </w:rPr>
-        <w:t xml:space="preserve"> – 16-Bit input of the offset value associated with a given instruction</w:t>
-      </w:r>
-    </w:p>
-    <w:p>
-      <w:pPr>
-        <w:spacing w:line="240" w:lineRule="auto"/>
-        <w:rPr>
-          <w:rFonts w:ascii="Times New Roman" w:hAnsi="Times New Roman" w:cs="Times New Roman"/>
-          <w:sz w:val="24"/>
-          <w:szCs w:val="24"/>
-        </w:rPr>
-      </w:pPr>
-      <w:proofErr w:type="spellStart"/>
-      <w:r>
-        <w:rPr>
-          <w:rFonts w:ascii="Times New Roman" w:hAnsi="Times New Roman" w:cs="Times New Roman"/>
-          <w:sz w:val="24"/>
-          <w:szCs w:val="24"/>
-        </w:rPr>
-        <w:t>Rd_IN</w:t>
-      </w:r>
-      <w:proofErr w:type="spellEnd"/>
-      <w:r>
-        <w:rPr>
-          <w:rFonts w:ascii="Times New Roman" w:hAnsi="Times New Roman" w:cs="Times New Roman"/>
-          <w:sz w:val="24"/>
-          <w:szCs w:val="24"/>
-        </w:rPr>
-        <w:t xml:space="preserve"> - </w:t>
+        <w:t>Read_Data2_IN – 16-Bit input used to store the data of Rs2</w:t>
+      </w:r>
+    </w:p>
+    <w:p>
+      <w:pPr>
+        <w:spacing w:line="240" w:lineRule="auto"/>
+        <w:rPr>
+          <w:rFonts w:ascii="Times New Roman" w:hAnsi="Times New Roman" w:cs="Times New Roman"/>
+          <w:sz w:val="24"/>
+          <w:szCs w:val="24"/>
+        </w:rPr>
+      </w:pPr>
+      <w:r>
+        <w:rPr>
+          <w:rFonts w:ascii="Times New Roman" w:hAnsi="Times New Roman" w:cs="Times New Roman"/>
+          <w:sz w:val="24"/>
+          <w:szCs w:val="24"/>
+        </w:rPr>
+        <w:t>Extended_Data_IN – 16-Bit input of the offset value associated with a given instruction</w:t>
+      </w:r>
+    </w:p>
+    <w:p>
+      <w:pPr>
+        <w:spacing w:line="240" w:lineRule="auto"/>
+        <w:rPr>
+          <w:rFonts w:ascii="Times New Roman" w:hAnsi="Times New Roman" w:cs="Times New Roman"/>
+          <w:sz w:val="24"/>
+          <w:szCs w:val="24"/>
+        </w:rPr>
+      </w:pPr>
+      <w:r>
+        <w:rPr>
+          <w:rFonts w:ascii="Times New Roman" w:hAnsi="Times New Roman" w:cs="Times New Roman"/>
+          <w:sz w:val="24"/>
+          <w:szCs w:val="24"/>
+        </w:rPr>
+        <w:t xml:space="preserve">Rd_IN - </w:t>
       </w:r>
       <w:r>
         <w:rPr>
@@ -2957,15 +2779,7 @@
           <w:sz w:val="24"/>
           <w:szCs w:val="24"/>
         </w:rPr>
-        <w:t xml:space="preserve">-Bit input used to </w:t>
-      </w:r>
-      <w:r>
-        <w:rPr>
-          <w:rFonts w:ascii="Times New Roman" w:hAnsi="Times New Roman" w:cs="Times New Roman"/>
-          <w:sz w:val="24"/>
-          <w:szCs w:val="24"/>
-        </w:rPr>
-        <w:t xml:space="preserve">store the </w:t>
+        <w:t xml:space="preserve">-Bit input used to store the </w:t>
       </w:r>
       <w:r>
         <w:rPr>
@@ -2999,23 +2813,77 @@
           <w:sz w:val="24"/>
           <w:szCs w:val="24"/>
         </w:rPr>
-        <w:t>WB</w:t>
-      </w:r>
-      <w:r>
-        <w:rPr>
-          <w:rFonts w:ascii="Times New Roman" w:hAnsi="Times New Roman" w:cs="Times New Roman"/>
-          <w:sz w:val="24"/>
-          <w:szCs w:val="24"/>
-        </w:rPr>
-        <w:t>_OUT</w:t>
-      </w:r>
-      <w:r>
-        <w:rPr>
-          <w:rFonts w:ascii="Times New Roman" w:hAnsi="Times New Roman" w:cs="Times New Roman"/>
-          <w:sz w:val="24"/>
-          <w:szCs w:val="24"/>
-        </w:rPr>
-        <w:t xml:space="preserve"> – 1-Bit </w:t>
+        <w:t>WB_OUT – 1-Bit output used to output the RegWrite control signal value for a given instruction</w:t>
+      </w:r>
+    </w:p>
+    <w:p>
+      <w:pPr>
+        <w:spacing w:line="240" w:lineRule="auto"/>
+        <w:rPr>
+          <w:rFonts w:ascii="Times New Roman" w:hAnsi="Times New Roman" w:cs="Times New Roman"/>
+          <w:sz w:val="24"/>
+          <w:szCs w:val="24"/>
+        </w:rPr>
+      </w:pPr>
+      <w:r>
+        <w:rPr>
+          <w:rFonts w:ascii="Times New Roman" w:hAnsi="Times New Roman" w:cs="Times New Roman"/>
+          <w:sz w:val="24"/>
+          <w:szCs w:val="24"/>
+        </w:rPr>
+        <w:t>M_OUT – 1-Bit output used to output the MemWrite control signal value for a given instruction</w:t>
+      </w:r>
+    </w:p>
+    <w:p>
+      <w:pPr>
+        <w:spacing w:line="240" w:lineRule="auto"/>
+        <w:rPr>
+          <w:rFonts w:ascii="Times New Roman" w:hAnsi="Times New Roman" w:cs="Times New Roman"/>
+          <w:sz w:val="24"/>
+          <w:szCs w:val="24"/>
+        </w:rPr>
+      </w:pPr>
+      <w:r>
+        <w:rPr>
+          <w:rFonts w:ascii="Times New Roman" w:hAnsi="Times New Roman" w:cs="Times New Roman"/>
+          <w:sz w:val="24"/>
+          <w:szCs w:val="24"/>
+        </w:rPr>
+        <w:t>PC_OUT – 16-Bit output used to out</w:t>
+      </w:r>
+      <w:r>
+        <w:rPr>
+          <w:rFonts w:ascii="Times New Roman" w:hAnsi="Times New Roman" w:cs="Times New Roman"/>
+          <w:sz w:val="24"/>
+          <w:szCs w:val="24"/>
+        </w:rPr>
+        <w:t>put</w:t>
+      </w:r>
+      <w:r>
+        <w:rPr>
+          <w:rFonts w:ascii="Times New Roman" w:hAnsi="Times New Roman" w:cs="Times New Roman"/>
+          <w:sz w:val="24"/>
+          <w:szCs w:val="24"/>
+        </w:rPr>
+        <w:t xml:space="preserve"> the program counter for a given instruction</w:t>
+      </w:r>
+    </w:p>
+    <w:p>
+      <w:pPr>
+        <w:spacing w:line="240" w:lineRule="auto"/>
+        <w:rPr>
+          <w:rFonts w:ascii="Times New Roman" w:hAnsi="Times New Roman" w:cs="Times New Roman"/>
+          <w:sz w:val="24"/>
+          <w:szCs w:val="24"/>
+        </w:rPr>
+      </w:pPr>
+      <w:r>
+        <w:rPr>
+          <w:rFonts w:ascii="Times New Roman" w:hAnsi="Times New Roman" w:cs="Times New Roman"/>
+          <w:sz w:val="24"/>
+          <w:szCs w:val="24"/>
+        </w:rPr>
+        <w:t xml:space="preserve">Read_Data1_OUT – 16-Bit output used to </w:t>
       </w:r>
       <w:r>
         <w:rPr>
@@ -3031,7 +2899,25 @@
           <w:sz w:val="24"/>
           <w:szCs w:val="24"/>
         </w:rPr>
-        <w:t xml:space="preserve"> used to </w:t>
+        <w:t xml:space="preserve"> the data of Rs1</w:t>
+      </w:r>
+    </w:p>
+    <w:p>
+      <w:pPr>
+        <w:spacing w:line="240" w:lineRule="auto"/>
+        <w:rPr>
+          <w:rFonts w:ascii="Times New Roman" w:hAnsi="Times New Roman" w:cs="Times New Roman"/>
+          <w:sz w:val="24"/>
+          <w:szCs w:val="24"/>
+        </w:rPr>
+      </w:pPr>
+      <w:r>
+        <w:rPr>
+          <w:rFonts w:ascii="Times New Roman" w:hAnsi="Times New Roman" w:cs="Times New Roman"/>
+          <w:sz w:val="24"/>
+          <w:szCs w:val="24"/>
+        </w:rPr>
+        <w:t xml:space="preserve">Read_Data2_OUT – 16-Bit output used to </w:t>
       </w:r>
       <w:r>
         <w:rPr>
@@ -3047,330 +2933,6 @@
           <w:sz w:val="24"/>
           <w:szCs w:val="24"/>
         </w:rPr>
-        <w:t xml:space="preserve"> the </w:t>
-      </w:r>
-      <w:proofErr w:type="spellStart"/>
-      <w:r>
-        <w:rPr>
-          <w:rFonts w:ascii="Times New Roman" w:hAnsi="Times New Roman" w:cs="Times New Roman"/>
-          <w:sz w:val="24"/>
-          <w:szCs w:val="24"/>
-        </w:rPr>
-        <w:t>RegWrite</w:t>
-      </w:r>
-      <w:proofErr w:type="spellEnd"/>
-      <w:r>
-        <w:rPr>
-          <w:rFonts w:ascii="Times New Roman" w:hAnsi="Times New Roman" w:cs="Times New Roman"/>
-          <w:sz w:val="24"/>
-          <w:szCs w:val="24"/>
-        </w:rPr>
-        <w:t xml:space="preserve"> control signal value for a given instruction</w:t>
-      </w:r>
-    </w:p>
-    <w:p>
-      <w:pPr>
-        <w:spacing w:line="240" w:lineRule="auto"/>
-        <w:rPr>
-          <w:rFonts w:ascii="Times New Roman" w:hAnsi="Times New Roman" w:cs="Times New Roman"/>
-          <w:sz w:val="24"/>
-          <w:szCs w:val="24"/>
-        </w:rPr>
-      </w:pPr>
-      <w:r>
-        <w:rPr>
-          <w:rFonts w:ascii="Times New Roman" w:hAnsi="Times New Roman" w:cs="Times New Roman"/>
-          <w:sz w:val="24"/>
-          <w:szCs w:val="24"/>
-        </w:rPr>
-        <w:t>M</w:t>
-      </w:r>
-      <w:r>
-        <w:rPr>
-          <w:rFonts w:ascii="Times New Roman" w:hAnsi="Times New Roman" w:cs="Times New Roman"/>
-          <w:sz w:val="24"/>
-          <w:szCs w:val="24"/>
-        </w:rPr>
-        <w:t>_OUT</w:t>
-      </w:r>
-      <w:r>
-        <w:rPr>
-          <w:rFonts w:ascii="Times New Roman" w:hAnsi="Times New Roman" w:cs="Times New Roman"/>
-          <w:sz w:val="24"/>
-          <w:szCs w:val="24"/>
-        </w:rPr>
-        <w:t xml:space="preserve"> – 1</w:t>
-      </w:r>
-      <w:r>
-        <w:rPr>
-          <w:rFonts w:ascii="Times New Roman" w:hAnsi="Times New Roman" w:cs="Times New Roman"/>
-          <w:sz w:val="24"/>
-          <w:szCs w:val="24"/>
-        </w:rPr>
-        <w:t>-</w:t>
-      </w:r>
-      <w:r>
-        <w:rPr>
-          <w:rFonts w:ascii="Times New Roman" w:hAnsi="Times New Roman" w:cs="Times New Roman"/>
-          <w:sz w:val="24"/>
-          <w:szCs w:val="24"/>
-        </w:rPr>
-        <w:t xml:space="preserve">Bit </w:t>
-      </w:r>
-      <w:r>
-        <w:rPr>
-          <w:rFonts w:ascii="Times New Roman" w:hAnsi="Times New Roman" w:cs="Times New Roman"/>
-          <w:sz w:val="24"/>
-          <w:szCs w:val="24"/>
-        </w:rPr>
-        <w:t>output</w:t>
-      </w:r>
-      <w:r>
-        <w:rPr>
-          <w:rFonts w:ascii="Times New Roman" w:hAnsi="Times New Roman" w:cs="Times New Roman"/>
-          <w:sz w:val="24"/>
-          <w:szCs w:val="24"/>
-        </w:rPr>
-        <w:t xml:space="preserve"> used to </w:t>
-      </w:r>
-      <w:r>
-        <w:rPr>
-          <w:rFonts w:ascii="Times New Roman" w:hAnsi="Times New Roman" w:cs="Times New Roman"/>
-          <w:sz w:val="24"/>
-          <w:szCs w:val="24"/>
-        </w:rPr>
-        <w:t>output</w:t>
-      </w:r>
-      <w:r>
-        <w:rPr>
-          <w:rFonts w:ascii="Times New Roman" w:hAnsi="Times New Roman" w:cs="Times New Roman"/>
-          <w:sz w:val="24"/>
-          <w:szCs w:val="24"/>
-        </w:rPr>
-        <w:t xml:space="preserve"> the </w:t>
-      </w:r>
-      <w:proofErr w:type="spellStart"/>
-      <w:r>
-        <w:rPr>
-          <w:rFonts w:ascii="Times New Roman" w:hAnsi="Times New Roman" w:cs="Times New Roman"/>
-          <w:sz w:val="24"/>
-          <w:szCs w:val="24"/>
-        </w:rPr>
-        <w:t>MemWrite</w:t>
-      </w:r>
-      <w:proofErr w:type="spellEnd"/>
-      <w:r>
-        <w:rPr>
-          <w:rFonts w:ascii="Times New Roman" w:hAnsi="Times New Roman" w:cs="Times New Roman"/>
-          <w:sz w:val="24"/>
-          <w:szCs w:val="24"/>
-        </w:rPr>
-        <w:t xml:space="preserve"> control signal value for a given instruction</w:t>
-      </w:r>
-    </w:p>
-    <w:p>
-      <w:pPr>
-        <w:spacing w:line="240" w:lineRule="auto"/>
-        <w:rPr>
-          <w:rFonts w:ascii="Times New Roman" w:hAnsi="Times New Roman" w:cs="Times New Roman"/>
-          <w:sz w:val="24"/>
-          <w:szCs w:val="24"/>
-        </w:rPr>
-      </w:pPr>
-      <w:r>
-        <w:rPr>
-          <w:rFonts w:ascii="Times New Roman" w:hAnsi="Times New Roman" w:cs="Times New Roman"/>
-          <w:sz w:val="24"/>
-          <w:szCs w:val="24"/>
-        </w:rPr>
-        <w:t>PC</w:t>
-      </w:r>
-      <w:r>
-        <w:rPr>
-          <w:rFonts w:ascii="Times New Roman" w:hAnsi="Times New Roman" w:cs="Times New Roman"/>
-          <w:sz w:val="24"/>
-          <w:szCs w:val="24"/>
-        </w:rPr>
-        <w:t>_OUT</w:t>
-      </w:r>
-      <w:r>
-        <w:rPr>
-          <w:rFonts w:ascii="Times New Roman" w:hAnsi="Times New Roman" w:cs="Times New Roman"/>
-          <w:sz w:val="24"/>
-          <w:szCs w:val="24"/>
-        </w:rPr>
-        <w:t xml:space="preserve"> – 16-Bit </w:t>
-      </w:r>
-      <w:r>
-        <w:rPr>
-          <w:rFonts w:ascii="Times New Roman" w:hAnsi="Times New Roman" w:cs="Times New Roman"/>
-          <w:sz w:val="24"/>
-          <w:szCs w:val="24"/>
-        </w:rPr>
-        <w:t>output</w:t>
-      </w:r>
-      <w:r>
-        <w:rPr>
-          <w:rFonts w:ascii="Times New Roman" w:hAnsi="Times New Roman" w:cs="Times New Roman"/>
-          <w:sz w:val="24"/>
-          <w:szCs w:val="24"/>
-        </w:rPr>
-        <w:t xml:space="preserve"> used to </w:t>
-      </w:r>
-      <w:r>
-        <w:rPr>
-          <w:rFonts w:ascii="Times New Roman" w:hAnsi="Times New Roman" w:cs="Times New Roman"/>
-          <w:sz w:val="24"/>
-          <w:szCs w:val="24"/>
-        </w:rPr>
-        <w:t>out</w:t>
-      </w:r>
-      <w:r>
-        <w:rPr>
-          <w:rFonts w:ascii="Times New Roman" w:hAnsi="Times New Roman" w:cs="Times New Roman"/>
-          <w:sz w:val="24"/>
-          <w:szCs w:val="24"/>
-        </w:rPr>
-        <w:t>put</w:t>
-      </w:r>
-      <w:r>
-        <w:rPr>
-          <w:rFonts w:ascii="Times New Roman" w:hAnsi="Times New Roman" w:cs="Times New Roman"/>
-          <w:sz w:val="24"/>
-          <w:szCs w:val="24"/>
-        </w:rPr>
-        <w:t xml:space="preserve"> the program counter for a given instruction</w:t>
-      </w:r>
-    </w:p>
-    <w:p>
-      <w:pPr>
-        <w:spacing w:line="240" w:lineRule="auto"/>
-        <w:rPr>
-          <w:rFonts w:ascii="Times New Roman" w:hAnsi="Times New Roman" w:cs="Times New Roman"/>
-          <w:sz w:val="24"/>
-          <w:szCs w:val="24"/>
-        </w:rPr>
-      </w:pPr>
-      <w:r>
-        <w:rPr>
-          <w:rFonts w:ascii="Times New Roman" w:hAnsi="Times New Roman" w:cs="Times New Roman"/>
-          <w:sz w:val="24"/>
-          <w:szCs w:val="24"/>
-        </w:rPr>
-        <w:t>Read_Data1</w:t>
-      </w:r>
-      <w:r>
-        <w:rPr>
-          <w:rFonts w:ascii="Times New Roman" w:hAnsi="Times New Roman" w:cs="Times New Roman"/>
-          <w:sz w:val="24"/>
-          <w:szCs w:val="24"/>
-        </w:rPr>
-        <w:t>_OUT</w:t>
-      </w:r>
-      <w:r>
-        <w:rPr>
-          <w:rFonts w:ascii="Times New Roman" w:hAnsi="Times New Roman" w:cs="Times New Roman"/>
-          <w:sz w:val="24"/>
-          <w:szCs w:val="24"/>
-        </w:rPr>
-        <w:t xml:space="preserve"> – 16-Bit </w:t>
-      </w:r>
-      <w:r>
-        <w:rPr>
-          <w:rFonts w:ascii="Times New Roman" w:hAnsi="Times New Roman" w:cs="Times New Roman"/>
-          <w:sz w:val="24"/>
-          <w:szCs w:val="24"/>
-        </w:rPr>
-        <w:t>output</w:t>
-      </w:r>
-      <w:r>
-        <w:rPr>
-          <w:rFonts w:ascii="Times New Roman" w:hAnsi="Times New Roman" w:cs="Times New Roman"/>
-          <w:sz w:val="24"/>
-          <w:szCs w:val="24"/>
-        </w:rPr>
-        <w:t xml:space="preserve"> used to </w:t>
-      </w:r>
-      <w:r>
-        <w:rPr>
-          <w:rFonts w:ascii="Times New Roman" w:hAnsi="Times New Roman" w:cs="Times New Roman"/>
-          <w:sz w:val="24"/>
-          <w:szCs w:val="24"/>
-        </w:rPr>
-        <w:t>output</w:t>
-      </w:r>
-      <w:r>
-        <w:rPr>
-          <w:rFonts w:ascii="Times New Roman" w:hAnsi="Times New Roman" w:cs="Times New Roman"/>
-          <w:sz w:val="24"/>
-          <w:szCs w:val="24"/>
-        </w:rPr>
-        <w:t xml:space="preserve"> the data of Rs1</w:t>
-      </w:r>
-    </w:p>
-    <w:p>
-      <w:pPr>
-        <w:spacing w:line="240" w:lineRule="auto"/>
-        <w:rPr>
-          <w:rFonts w:ascii="Times New Roman" w:hAnsi="Times New Roman" w:cs="Times New Roman"/>
-          <w:sz w:val="24"/>
-          <w:szCs w:val="24"/>
-        </w:rPr>
-      </w:pPr>
-      <w:r>
-        <w:rPr>
-          <w:rFonts w:ascii="Times New Roman" w:hAnsi="Times New Roman" w:cs="Times New Roman"/>
-          <w:sz w:val="24"/>
-          <w:szCs w:val="24"/>
-        </w:rPr>
-        <w:t>Read_Data2</w:t>
-      </w:r>
-      <w:r>
-        <w:rPr>
-          <w:rFonts w:ascii="Times New Roman" w:hAnsi="Times New Roman" w:cs="Times New Roman"/>
-          <w:sz w:val="24"/>
-          <w:szCs w:val="24"/>
-        </w:rPr>
-        <w:t>_OUT</w:t>
-      </w:r>
-      <w:r>
-        <w:rPr>
-          <w:rFonts w:ascii="Times New Roman" w:hAnsi="Times New Roman" w:cs="Times New Roman"/>
-          <w:sz w:val="24"/>
-          <w:szCs w:val="24"/>
-        </w:rPr>
-        <w:t xml:space="preserve"> – 16-Bit </w:t>
-      </w:r>
-      <w:r>
-        <w:rPr>
-          <w:rFonts w:ascii="Times New Roman" w:hAnsi="Times New Roman" w:cs="Times New Roman"/>
-          <w:sz w:val="24"/>
-          <w:szCs w:val="24"/>
-        </w:rPr>
-        <w:t>output</w:t>
-      </w:r>
-      <w:r>
-        <w:rPr>
-          <w:rFonts w:ascii="Times New Roman" w:hAnsi="Times New Roman" w:cs="Times New Roman"/>
-          <w:sz w:val="24"/>
-          <w:szCs w:val="24"/>
-        </w:rPr>
-        <w:t xml:space="preserve"> used to </w:t>
-      </w:r>
-      <w:r>
-        <w:rPr>
-          <w:rFonts w:ascii="Times New Roman" w:hAnsi="Times New Roman" w:cs="Times New Roman"/>
-          <w:sz w:val="24"/>
-          <w:szCs w:val="24"/>
-        </w:rPr>
-        <w:t>output</w:t>
-      </w:r>
-      <w:r>
-        <w:rPr>
-          <w:rFonts w:ascii="Times New Roman" w:hAnsi="Times New Roman" w:cs="Times New Roman"/>
-          <w:sz w:val="24"/>
-          <w:szCs w:val="24"/>
-        </w:rPr>
         <w:t xml:space="preserve"> the data of Rs2</w:t>
       </w:r>
     </w:p>
@@ -3383,83 +2945,31 @@
           <w:szCs w:val="24"/>
         </w:rPr>
       </w:pPr>
-      <w:proofErr w:type="spellStart"/>
-      <w:r>
-        <w:rPr>
-          <w:rFonts w:ascii="Times New Roman" w:hAnsi="Times New Roman" w:cs="Times New Roman"/>
-          <w:sz w:val="24"/>
-          <w:szCs w:val="24"/>
-        </w:rPr>
-        <w:t>Extended_Data</w:t>
-      </w:r>
-      <w:r>
-        <w:rPr>
-          <w:rFonts w:ascii="Times New Roman" w:hAnsi="Times New Roman" w:cs="Times New Roman"/>
-          <w:sz w:val="24"/>
-          <w:szCs w:val="24"/>
-        </w:rPr>
-        <w:t>_OUT</w:t>
-      </w:r>
-      <w:proofErr w:type="spellEnd"/>
-      <w:r>
-        <w:rPr>
-          <w:rFonts w:ascii="Times New Roman" w:hAnsi="Times New Roman" w:cs="Times New Roman"/>
-          <w:sz w:val="24"/>
-          <w:szCs w:val="24"/>
-        </w:rPr>
-        <w:t xml:space="preserve"> – 16-Bit </w:t>
-      </w:r>
-      <w:r>
-        <w:rPr>
-          <w:rFonts w:ascii="Times New Roman" w:hAnsi="Times New Roman" w:cs="Times New Roman"/>
-          <w:sz w:val="24"/>
-          <w:szCs w:val="24"/>
-        </w:rPr>
-        <w:t>output</w:t>
-      </w:r>
-      <w:r>
-        <w:rPr>
-          <w:rFonts w:ascii="Times New Roman" w:hAnsi="Times New Roman" w:cs="Times New Roman"/>
-          <w:sz w:val="24"/>
-          <w:szCs w:val="24"/>
-        </w:rPr>
-        <w:t xml:space="preserve"> of the offset value associated with a given instruction</w:t>
-      </w:r>
-    </w:p>
-    <w:p>
-      <w:pPr>
-        <w:spacing w:line="240" w:lineRule="auto"/>
-        <w:rPr>
-          <w:rFonts w:ascii="Times New Roman" w:hAnsi="Times New Roman" w:cs="Times New Roman"/>
-          <w:sz w:val="24"/>
-          <w:szCs w:val="24"/>
-        </w:rPr>
-      </w:pPr>
-      <w:proofErr w:type="spellStart"/>
-      <w:r>
-        <w:rPr>
-          <w:rFonts w:ascii="Times New Roman" w:hAnsi="Times New Roman" w:cs="Times New Roman"/>
-          <w:sz w:val="24"/>
-          <w:szCs w:val="24"/>
-        </w:rPr>
-        <w:t>Rd</w:t>
-      </w:r>
-      <w:r>
-        <w:rPr>
-          <w:rFonts w:ascii="Times New Roman" w:hAnsi="Times New Roman" w:cs="Times New Roman"/>
-          <w:sz w:val="24"/>
-          <w:szCs w:val="24"/>
-        </w:rPr>
-        <w:t>_OUT</w:t>
-      </w:r>
-      <w:proofErr w:type="spellEnd"/>
-      <w:r>
-        <w:rPr>
-          <w:rFonts w:ascii="Times New Roman" w:hAnsi="Times New Roman" w:cs="Times New Roman"/>
-          <w:sz w:val="24"/>
-          <w:szCs w:val="24"/>
-        </w:rPr>
-        <w:t xml:space="preserve"> - </w:t>
+      <w:r>
+        <w:rPr>
+          <w:rFonts w:ascii="Times New Roman" w:hAnsi="Times New Roman" w:cs="Times New Roman"/>
+          <w:sz w:val="24"/>
+          <w:szCs w:val="24"/>
+        </w:rPr>
+        <w:t>Extended_Data_OUT – 16-Bit output of the offset value associated with a given instruction</w:t>
+      </w:r>
+    </w:p>
+    <w:p>
+      <w:pPr>
+        <w:spacing w:line="240" w:lineRule="auto"/>
+        <w:rPr>
+          <w:rFonts w:ascii="Times New Roman" w:hAnsi="Times New Roman" w:cs="Times New Roman"/>
+          <w:sz w:val="24"/>
+          <w:szCs w:val="24"/>
+        </w:rPr>
+      </w:pPr>
+      <w:r>
+        <w:rPr>
+          <w:rFonts w:ascii="Times New Roman" w:hAnsi="Times New Roman" w:cs="Times New Roman"/>
+          <w:sz w:val="24"/>
+          <w:szCs w:val="24"/>
+        </w:rPr>
+        <w:t xml:space="preserve">Rd_OUT - </w:t>
       </w:r>
       <w:r>
         <w:rPr>
@@ -3475,23 +2985,7 @@
           <w:sz w:val="24"/>
           <w:szCs w:val="24"/>
         </w:rPr>
-        <w:t xml:space="preserve">-Bit </w:t>
-      </w:r>
-      <w:r>
-        <w:rPr>
-          <w:rFonts w:ascii="Times New Roman" w:hAnsi="Times New Roman" w:cs="Times New Roman"/>
-          <w:sz w:val="24"/>
-          <w:szCs w:val="24"/>
-        </w:rPr>
-        <w:t>output</w:t>
-      </w:r>
-      <w:r>
-        <w:rPr>
-          <w:rFonts w:ascii="Times New Roman" w:hAnsi="Times New Roman" w:cs="Times New Roman"/>
-          <w:sz w:val="24"/>
-          <w:szCs w:val="24"/>
-        </w:rPr>
-        <w:t xml:space="preserve"> used to store the </w:t>
+        <w:t xml:space="preserve">-Bit output used to store the </w:t>
       </w:r>
       <w:r>
         <w:rPr>
@@ -3631,6 +3125,7 @@
       <w:r>
         <w:rPr>
           <w:rFonts w:ascii="Times New Roman" w:hAnsi="Times New Roman" w:cs="Times New Roman"/>
+          <w:noProof/>
           <w:sz w:val="24"/>
           <w:szCs w:val="24"/>
         </w:rPr>
@@ -4103,57 +3598,22 @@
           <w:szCs w:val="36"/>
         </w:rPr>
         <w:lastRenderedPageBreak/>
-        <w:t xml:space="preserve">Instruction </w:t>
-      </w:r>
-      <w:r>
-        <w:rPr>
-          <w:rFonts w:ascii="Times New Roman" w:hAnsi="Times New Roman" w:cs="Times New Roman"/>
-          <w:b/>
-          <w:sz w:val="36"/>
-          <w:szCs w:val="36"/>
-        </w:rPr>
-        <w:t>Execute</w:t>
-      </w:r>
-      <w:r>
-        <w:rPr>
-          <w:rFonts w:ascii="Times New Roman" w:hAnsi="Times New Roman" w:cs="Times New Roman"/>
-          <w:b/>
-          <w:sz w:val="36"/>
-          <w:szCs w:val="36"/>
-        </w:rPr>
-        <w:t>/</w:t>
-      </w:r>
-      <w:r>
-        <w:rPr>
-          <w:rFonts w:ascii="Times New Roman" w:hAnsi="Times New Roman" w:cs="Times New Roman"/>
-          <w:b/>
-          <w:sz w:val="36"/>
-          <w:szCs w:val="36"/>
-        </w:rPr>
-        <w:t>Memory</w:t>
-      </w:r>
-      <w:r>
-        <w:rPr>
-          <w:rFonts w:ascii="Times New Roman" w:hAnsi="Times New Roman" w:cs="Times New Roman"/>
-          <w:b/>
-          <w:sz w:val="36"/>
-          <w:szCs w:val="36"/>
-        </w:rPr>
-        <w:t xml:space="preserve"> Pipeline Register</w:t>
-      </w:r>
-    </w:p>
-    <w:p>
-      <w:pPr>
-        <w:spacing w:line="240" w:lineRule="auto"/>
-        <w:rPr>
-          <w:rFonts w:ascii="Times New Roman" w:hAnsi="Times New Roman" w:cs="Times New Roman"/>
-          <w:sz w:val="24"/>
-          <w:szCs w:val="24"/>
-        </w:rPr>
-      </w:pPr>
-      <w:r>
-        <w:rPr>
-          <w:rFonts w:ascii="Times New Roman" w:hAnsi="Times New Roman" w:cs="Times New Roman"/>
+        <w:t>Instruction Execute/Memory Pipeline Register</w:t>
+      </w:r>
+    </w:p>
+    <w:p>
+      <w:pPr>
+        <w:spacing w:line="240" w:lineRule="auto"/>
+        <w:rPr>
+          <w:rFonts w:ascii="Times New Roman" w:hAnsi="Times New Roman" w:cs="Times New Roman"/>
+          <w:sz w:val="24"/>
+          <w:szCs w:val="24"/>
+        </w:rPr>
+      </w:pPr>
+      <w:r>
+        <w:rPr>
+          <w:rFonts w:ascii="Times New Roman" w:hAnsi="Times New Roman" w:cs="Times New Roman"/>
+          <w:noProof/>
           <w:sz w:val="24"/>
           <w:szCs w:val="24"/>
         </w:rPr>
@@ -4214,6 +3674,9 @@
         </w:rPr>
       </w:pPr>
       <w:r>
+        <w:rPr>
+          <w:noProof/>
+        </w:rPr>
         <w:lastRenderedPageBreak/>
         <w:drawing>
           <wp:inline distT="0" distB="0" distL="0" distR="0">
@@ -4368,61 +3831,25 @@
           <w:sz w:val="24"/>
           <w:szCs w:val="24"/>
         </w:rPr>
-        <w:t xml:space="preserve">WB_IN – 1-Bit input used to save the </w:t>
-      </w:r>
-      <w:proofErr w:type="spellStart"/>
-      <w:r>
-        <w:rPr>
-          <w:rFonts w:ascii="Times New Roman" w:hAnsi="Times New Roman" w:cs="Times New Roman"/>
-          <w:sz w:val="24"/>
-          <w:szCs w:val="24"/>
-        </w:rPr>
-        <w:t>RegWrite</w:t>
-      </w:r>
-      <w:proofErr w:type="spellEnd"/>
-      <w:r>
-        <w:rPr>
-          <w:rFonts w:ascii="Times New Roman" w:hAnsi="Times New Roman" w:cs="Times New Roman"/>
-          <w:sz w:val="24"/>
-          <w:szCs w:val="24"/>
-        </w:rPr>
-        <w:t xml:space="preserve"> control signal value for a given instruction</w:t>
-      </w:r>
-    </w:p>
-    <w:p>
-      <w:pPr>
-        <w:spacing w:line="240" w:lineRule="auto"/>
-        <w:rPr>
-          <w:rFonts w:ascii="Times New Roman" w:hAnsi="Times New Roman" w:cs="Times New Roman"/>
-          <w:sz w:val="24"/>
-          <w:szCs w:val="24"/>
-        </w:rPr>
-      </w:pPr>
-      <w:r>
-        <w:rPr>
-          <w:rFonts w:ascii="Times New Roman" w:hAnsi="Times New Roman" w:cs="Times New Roman"/>
-          <w:sz w:val="24"/>
-          <w:szCs w:val="24"/>
-        </w:rPr>
-        <w:t xml:space="preserve">M_IN – 1-Bit input used to save the </w:t>
-      </w:r>
-      <w:proofErr w:type="spellStart"/>
-      <w:r>
-        <w:rPr>
-          <w:rFonts w:ascii="Times New Roman" w:hAnsi="Times New Roman" w:cs="Times New Roman"/>
-          <w:sz w:val="24"/>
-          <w:szCs w:val="24"/>
-        </w:rPr>
-        <w:t>MemWrite</w:t>
-      </w:r>
-      <w:proofErr w:type="spellEnd"/>
-      <w:r>
-        <w:rPr>
-          <w:rFonts w:ascii="Times New Roman" w:hAnsi="Times New Roman" w:cs="Times New Roman"/>
-          <w:sz w:val="24"/>
-          <w:szCs w:val="24"/>
-        </w:rPr>
-        <w:t xml:space="preserve"> control signal value for a given instruction</w:t>
+        <w:t>WB_IN – 1-Bit input used to save the RegWrite control signal value for a given instruction</w:t>
+      </w:r>
+    </w:p>
+    <w:p>
+      <w:pPr>
+        <w:spacing w:line="240" w:lineRule="auto"/>
+        <w:rPr>
+          <w:rFonts w:ascii="Times New Roman" w:hAnsi="Times New Roman" w:cs="Times New Roman"/>
+          <w:sz w:val="24"/>
+          <w:szCs w:val="24"/>
+        </w:rPr>
+      </w:pPr>
+      <w:r>
+        <w:rPr>
+          <w:rFonts w:ascii="Times New Roman" w:hAnsi="Times New Roman" w:cs="Times New Roman"/>
+          <w:sz w:val="24"/>
+          <w:szCs w:val="24"/>
+        </w:rPr>
+        <w:t>M_IN – 1-Bit input used to save the MemWrite control signal value for a given instruction</w:t>
       </w:r>
     </w:p>
     <w:p>
@@ -4452,117 +3879,247 @@
           <w:szCs w:val="24"/>
         </w:rPr>
       </w:pPr>
-      <w:proofErr w:type="spellStart"/>
-      <w:r>
-        <w:rPr>
-          <w:rFonts w:ascii="Times New Roman" w:hAnsi="Times New Roman" w:cs="Times New Roman"/>
-          <w:sz w:val="24"/>
-          <w:szCs w:val="24"/>
-        </w:rPr>
-        <w:t>Zero</w:t>
-      </w:r>
-      <w:r>
-        <w:rPr>
-          <w:rFonts w:ascii="Times New Roman" w:hAnsi="Times New Roman" w:cs="Times New Roman"/>
-          <w:sz w:val="24"/>
-          <w:szCs w:val="24"/>
-        </w:rPr>
-        <w:t>_IN</w:t>
-      </w:r>
-      <w:proofErr w:type="spellEnd"/>
-      <w:r>
-        <w:rPr>
-          <w:rFonts w:ascii="Times New Roman" w:hAnsi="Times New Roman" w:cs="Times New Roman"/>
-          <w:sz w:val="24"/>
-          <w:szCs w:val="24"/>
-        </w:rPr>
-        <w:t xml:space="preserve"> – 1-Bit input used to save the </w:t>
-      </w:r>
-      <w:r>
-        <w:rPr>
-          <w:rFonts w:ascii="Times New Roman" w:hAnsi="Times New Roman" w:cs="Times New Roman"/>
-          <w:sz w:val="24"/>
-          <w:szCs w:val="24"/>
-        </w:rPr>
-        <w:t>zero-bit output of the ALU for a given instruction</w:t>
-      </w:r>
-    </w:p>
-    <w:p>
-      <w:pPr>
-        <w:spacing w:line="240" w:lineRule="auto"/>
-        <w:rPr>
-          <w:rFonts w:ascii="Times New Roman" w:hAnsi="Times New Roman" w:cs="Times New Roman"/>
-          <w:sz w:val="24"/>
-          <w:szCs w:val="24"/>
-        </w:rPr>
-      </w:pPr>
-      <w:proofErr w:type="spellStart"/>
-      <w:r>
-        <w:rPr>
-          <w:rFonts w:ascii="Times New Roman" w:hAnsi="Times New Roman" w:cs="Times New Roman"/>
-          <w:sz w:val="24"/>
-          <w:szCs w:val="24"/>
-        </w:rPr>
-        <w:t>Negative</w:t>
-      </w:r>
-      <w:r>
-        <w:rPr>
-          <w:rFonts w:ascii="Times New Roman" w:hAnsi="Times New Roman" w:cs="Times New Roman"/>
-          <w:sz w:val="24"/>
-          <w:szCs w:val="24"/>
-        </w:rPr>
-        <w:t>_IN</w:t>
-      </w:r>
-      <w:proofErr w:type="spellEnd"/>
-      <w:r>
-        <w:rPr>
-          <w:rFonts w:ascii="Times New Roman" w:hAnsi="Times New Roman" w:cs="Times New Roman"/>
-          <w:sz w:val="24"/>
-          <w:szCs w:val="24"/>
-        </w:rPr>
-        <w:t xml:space="preserve"> – 1-Bit input used to save the </w:t>
-      </w:r>
-      <w:r>
-        <w:rPr>
-          <w:rFonts w:ascii="Times New Roman" w:hAnsi="Times New Roman" w:cs="Times New Roman"/>
-          <w:sz w:val="24"/>
-          <w:szCs w:val="24"/>
-        </w:rPr>
-        <w:t>negative-bit</w:t>
-      </w:r>
-      <w:r>
-        <w:rPr>
-          <w:rFonts w:ascii="Times New Roman" w:hAnsi="Times New Roman" w:cs="Times New Roman"/>
-          <w:sz w:val="24"/>
-          <w:szCs w:val="24"/>
-        </w:rPr>
-        <w:t xml:space="preserve"> output of the ALU for a given instruction</w:t>
-      </w:r>
-    </w:p>
-    <w:p>
-      <w:pPr>
-        <w:spacing w:line="240" w:lineRule="auto"/>
-        <w:rPr>
-          <w:rFonts w:ascii="Times New Roman" w:hAnsi="Times New Roman" w:cs="Times New Roman"/>
-          <w:sz w:val="24"/>
-          <w:szCs w:val="24"/>
-        </w:rPr>
-      </w:pPr>
-      <w:r>
-        <w:rPr>
-          <w:rFonts w:ascii="Times New Roman" w:hAnsi="Times New Roman" w:cs="Times New Roman"/>
-          <w:sz w:val="24"/>
-          <w:szCs w:val="24"/>
-        </w:rPr>
-        <w:t xml:space="preserve">Read_Data2_IN – 16-Bit input used to </w:t>
-      </w:r>
-      <w:r>
-        <w:rPr>
-          <w:rFonts w:ascii="Times New Roman" w:hAnsi="Times New Roman" w:cs="Times New Roman"/>
-          <w:sz w:val="24"/>
-          <w:szCs w:val="24"/>
-        </w:rPr>
-        <w:t>save</w:t>
+      <w:r>
+        <w:rPr>
+          <w:rFonts w:ascii="Times New Roman" w:hAnsi="Times New Roman" w:cs="Times New Roman"/>
+          <w:sz w:val="24"/>
+          <w:szCs w:val="24"/>
+        </w:rPr>
+        <w:t>Zero_IN – 1-Bit input used to save the zero-bit output of the ALU for a given instruction</w:t>
+      </w:r>
+    </w:p>
+    <w:p>
+      <w:pPr>
+        <w:spacing w:line="240" w:lineRule="auto"/>
+        <w:rPr>
+          <w:rFonts w:ascii="Times New Roman" w:hAnsi="Times New Roman" w:cs="Times New Roman"/>
+          <w:sz w:val="24"/>
+          <w:szCs w:val="24"/>
+        </w:rPr>
+      </w:pPr>
+      <w:r>
+        <w:rPr>
+          <w:rFonts w:ascii="Times New Roman" w:hAnsi="Times New Roman" w:cs="Times New Roman"/>
+          <w:sz w:val="24"/>
+          <w:szCs w:val="24"/>
+        </w:rPr>
+        <w:t>Negative_IN – 1-Bit input used to save the negative-bit output of the ALU for a given instruction</w:t>
+      </w:r>
+    </w:p>
+    <w:p>
+      <w:pPr>
+        <w:spacing w:line="240" w:lineRule="auto"/>
+        <w:rPr>
+          <w:rFonts w:ascii="Times New Roman" w:hAnsi="Times New Roman" w:cs="Times New Roman"/>
+          <w:sz w:val="24"/>
+          <w:szCs w:val="24"/>
+        </w:rPr>
+      </w:pPr>
+      <w:r>
+        <w:rPr>
+          <w:rFonts w:ascii="Times New Roman" w:hAnsi="Times New Roman" w:cs="Times New Roman"/>
+          <w:sz w:val="24"/>
+          <w:szCs w:val="24"/>
+        </w:rPr>
+        <w:t>Read_Data2_IN – 16-Bit input used to save the data of Rs2</w:t>
+      </w:r>
+    </w:p>
+    <w:p>
+      <w:pPr>
+        <w:spacing w:line="240" w:lineRule="auto"/>
+        <w:rPr>
+          <w:rFonts w:ascii="Times New Roman" w:hAnsi="Times New Roman" w:cs="Times New Roman"/>
+          <w:sz w:val="24"/>
+          <w:szCs w:val="24"/>
+        </w:rPr>
+      </w:pPr>
+      <w:r>
+        <w:rPr>
+          <w:rFonts w:ascii="Times New Roman" w:hAnsi="Times New Roman" w:cs="Times New Roman"/>
+          <w:sz w:val="24"/>
+          <w:szCs w:val="24"/>
+        </w:rPr>
+        <w:t xml:space="preserve">Rd_IN - </w:t>
+      </w:r>
+      <w:r>
+        <w:rPr>
+          <w:rFonts w:ascii="Times New Roman" w:hAnsi="Times New Roman" w:cs="Times New Roman"/>
+          <w:sz w:val="24"/>
+          <w:szCs w:val="24"/>
+        </w:rPr>
+        <w:t>3</w:t>
+      </w:r>
+      <w:r>
+        <w:rPr>
+          <w:rFonts w:ascii="Times New Roman" w:hAnsi="Times New Roman" w:cs="Times New Roman"/>
+          <w:sz w:val="24"/>
+          <w:szCs w:val="24"/>
+        </w:rPr>
+        <w:t xml:space="preserve">-Bit input used to save the </w:t>
+      </w:r>
+      <w:r>
+        <w:rPr>
+          <w:rFonts w:ascii="Times New Roman" w:hAnsi="Times New Roman" w:cs="Times New Roman"/>
+          <w:sz w:val="24"/>
+          <w:szCs w:val="24"/>
+        </w:rPr>
+        <w:t xml:space="preserve">register number </w:t>
+      </w:r>
+      <w:r>
+        <w:rPr>
+          <w:rFonts w:ascii="Times New Roman" w:hAnsi="Times New Roman" w:cs="Times New Roman"/>
+          <w:sz w:val="24"/>
+          <w:szCs w:val="24"/>
+        </w:rPr>
+        <w:t>of Rd</w:t>
+      </w:r>
+    </w:p>
+    <w:p>
+      <w:pPr>
+        <w:spacing w:line="240" w:lineRule="auto"/>
+        <w:rPr>
+          <w:rFonts w:ascii="Times New Roman" w:hAnsi="Times New Roman" w:cs="Times New Roman"/>
+          <w:sz w:val="24"/>
+          <w:szCs w:val="24"/>
+        </w:rPr>
+      </w:pPr>
+      <w:r>
+        <w:rPr>
+          <w:rFonts w:ascii="Times New Roman" w:hAnsi="Times New Roman" w:cs="Times New Roman"/>
+          <w:sz w:val="24"/>
+          <w:szCs w:val="24"/>
+        </w:rPr>
+        <w:t>WB_OUT – 1-Bit output used to output the RegWrite control signal value for a given instruction</w:t>
+      </w:r>
+    </w:p>
+    <w:p>
+      <w:pPr>
+        <w:spacing w:line="240" w:lineRule="auto"/>
+        <w:rPr>
+          <w:rFonts w:ascii="Times New Roman" w:hAnsi="Times New Roman" w:cs="Times New Roman"/>
+          <w:sz w:val="24"/>
+          <w:szCs w:val="24"/>
+        </w:rPr>
+      </w:pPr>
+      <w:r>
+        <w:rPr>
+          <w:rFonts w:ascii="Times New Roman" w:hAnsi="Times New Roman" w:cs="Times New Roman"/>
+          <w:sz w:val="24"/>
+          <w:szCs w:val="24"/>
+        </w:rPr>
+        <w:t>M_OUT – 1-Bit output used to output the MemWrite control signal value for a given instruction</w:t>
+      </w:r>
+    </w:p>
+    <w:p>
+      <w:pPr>
+        <w:spacing w:line="240" w:lineRule="auto"/>
+        <w:rPr>
+          <w:rFonts w:ascii="Times New Roman" w:hAnsi="Times New Roman" w:cs="Times New Roman"/>
+          <w:sz w:val="24"/>
+          <w:szCs w:val="24"/>
+        </w:rPr>
+      </w:pPr>
+      <w:r>
+        <w:rPr>
+          <w:rFonts w:ascii="Times New Roman" w:hAnsi="Times New Roman" w:cs="Times New Roman"/>
+          <w:sz w:val="24"/>
+          <w:szCs w:val="24"/>
+        </w:rPr>
+        <w:t>PC_OUT – 16-Bit output used to output the program counter for a given instruction</w:t>
+      </w:r>
+    </w:p>
+    <w:p>
+      <w:pPr>
+        <w:spacing w:line="240" w:lineRule="auto"/>
+        <w:rPr>
+          <w:rFonts w:ascii="Times New Roman" w:hAnsi="Times New Roman" w:cs="Times New Roman"/>
+          <w:sz w:val="24"/>
+          <w:szCs w:val="24"/>
+        </w:rPr>
+      </w:pPr>
+      <w:r>
+        <w:rPr>
+          <w:rFonts w:ascii="Times New Roman" w:hAnsi="Times New Roman" w:cs="Times New Roman"/>
+          <w:sz w:val="24"/>
+          <w:szCs w:val="24"/>
+        </w:rPr>
+        <w:t xml:space="preserve">Zero_OUT – 1-Bit input used to </w:t>
+      </w:r>
+      <w:r>
+        <w:rPr>
+          <w:rFonts w:ascii="Times New Roman" w:hAnsi="Times New Roman" w:cs="Times New Roman"/>
+          <w:sz w:val="24"/>
+          <w:szCs w:val="24"/>
+        </w:rPr>
+        <w:t>output</w:t>
+      </w:r>
+      <w:r>
+        <w:rPr>
+          <w:rFonts w:ascii="Times New Roman" w:hAnsi="Times New Roman" w:cs="Times New Roman"/>
+          <w:sz w:val="24"/>
+          <w:szCs w:val="24"/>
+        </w:rPr>
+        <w:t xml:space="preserve"> the zero-bit output of the ALU for a given instruction</w:t>
+      </w:r>
+    </w:p>
+    <w:p>
+      <w:pPr>
+        <w:spacing w:line="240" w:lineRule="auto"/>
+        <w:rPr>
+          <w:rFonts w:ascii="Times New Roman" w:hAnsi="Times New Roman" w:cs="Times New Roman"/>
+          <w:sz w:val="24"/>
+          <w:szCs w:val="24"/>
+        </w:rPr>
+      </w:pPr>
+      <w:r>
+        <w:rPr>
+          <w:rFonts w:ascii="Times New Roman" w:hAnsi="Times New Roman" w:cs="Times New Roman"/>
+          <w:sz w:val="24"/>
+          <w:szCs w:val="24"/>
+        </w:rPr>
+        <w:t xml:space="preserve">Negative_OUT – 1-Bit input used to </w:t>
+      </w:r>
+      <w:r>
+        <w:rPr>
+          <w:rFonts w:ascii="Times New Roman" w:hAnsi="Times New Roman" w:cs="Times New Roman"/>
+          <w:sz w:val="24"/>
+          <w:szCs w:val="24"/>
+        </w:rPr>
+        <w:t>output</w:t>
+      </w:r>
+      <w:r>
+        <w:rPr>
+          <w:rFonts w:ascii="Times New Roman" w:hAnsi="Times New Roman" w:cs="Times New Roman"/>
+          <w:sz w:val="24"/>
+          <w:szCs w:val="24"/>
+        </w:rPr>
+        <w:t xml:space="preserve"> the negative-bit output of the ALU for a given instruction</w:t>
+      </w:r>
+    </w:p>
+    <w:p>
+      <w:pPr>
+        <w:spacing w:line="240" w:lineRule="auto"/>
+        <w:rPr>
+          <w:rFonts w:ascii="Times New Roman" w:hAnsi="Times New Roman" w:cs="Times New Roman"/>
+          <w:sz w:val="24"/>
+          <w:szCs w:val="24"/>
+        </w:rPr>
+      </w:pPr>
+      <w:r>
+        <w:rPr>
+          <w:rFonts w:ascii="Times New Roman" w:hAnsi="Times New Roman" w:cs="Times New Roman"/>
+          <w:sz w:val="24"/>
+          <w:szCs w:val="24"/>
+        </w:rPr>
+        <w:t xml:space="preserve">Read_Data2_OUT – 16-Bit input used to </w:t>
+      </w:r>
+      <w:r>
+        <w:rPr>
+          <w:rFonts w:ascii="Times New Roman" w:hAnsi="Times New Roman" w:cs="Times New Roman"/>
+          <w:sz w:val="24"/>
+          <w:szCs w:val="24"/>
+        </w:rPr>
+        <w:t>output</w:t>
       </w:r>
       <w:r>
         <w:rPr>
@@ -4582,31 +4139,13 @@
           <w:szCs w:val="24"/>
         </w:rPr>
       </w:pPr>
-      <w:proofErr w:type="spellStart"/>
-      <w:r>
-        <w:rPr>
-          <w:rFonts w:ascii="Times New Roman" w:hAnsi="Times New Roman" w:cs="Times New Roman"/>
-          <w:sz w:val="24"/>
-          <w:szCs w:val="24"/>
-        </w:rPr>
-        <w:t>Rd_</w:t>
-      </w:r>
-      <w:r>
-        <w:rPr>
-          <w:rFonts w:ascii="Times New Roman" w:hAnsi="Times New Roman" w:cs="Times New Roman"/>
-          <w:sz w:val="24"/>
-          <w:szCs w:val="24"/>
-        </w:rPr>
-        <w:t>IN</w:t>
-      </w:r>
-      <w:proofErr w:type="spellEnd"/>
-      <w:r>
-        <w:rPr>
-          <w:rFonts w:ascii="Times New Roman" w:hAnsi="Times New Roman" w:cs="Times New Roman"/>
-          <w:sz w:val="24"/>
-          <w:szCs w:val="24"/>
-        </w:rPr>
-        <w:t xml:space="preserve"> - </w:t>
+      <w:r>
+        <w:rPr>
+          <w:rFonts w:ascii="Times New Roman" w:hAnsi="Times New Roman" w:cs="Times New Roman"/>
+          <w:sz w:val="24"/>
+          <w:szCs w:val="24"/>
+        </w:rPr>
+        <w:t xml:space="preserve">Rd_OUT - </w:t>
       </w:r>
       <w:r>
         <w:rPr>
@@ -4622,31 +4161,15 @@
           <w:sz w:val="24"/>
           <w:szCs w:val="24"/>
         </w:rPr>
-        <w:t xml:space="preserve">-Bit </w:t>
-      </w:r>
-      <w:r>
-        <w:rPr>
-          <w:rFonts w:ascii="Times New Roman" w:hAnsi="Times New Roman" w:cs="Times New Roman"/>
-          <w:sz w:val="24"/>
-          <w:szCs w:val="24"/>
-        </w:rPr>
-        <w:t>input</w:t>
-      </w:r>
-      <w:r>
-        <w:rPr>
-          <w:rFonts w:ascii="Times New Roman" w:hAnsi="Times New Roman" w:cs="Times New Roman"/>
-          <w:sz w:val="24"/>
-          <w:szCs w:val="24"/>
-        </w:rPr>
-        <w:t xml:space="preserve"> used to </w:t>
-      </w:r>
-      <w:r>
-        <w:rPr>
-          <w:rFonts w:ascii="Times New Roman" w:hAnsi="Times New Roman" w:cs="Times New Roman"/>
-          <w:sz w:val="24"/>
-          <w:szCs w:val="24"/>
-        </w:rPr>
-        <w:t>save</w:t>
+        <w:t xml:space="preserve">-Bit input used to </w:t>
+      </w:r>
+      <w:r>
+        <w:rPr>
+          <w:rFonts w:ascii="Times New Roman" w:hAnsi="Times New Roman" w:cs="Times New Roman"/>
+          <w:sz w:val="24"/>
+          <w:szCs w:val="24"/>
+        </w:rPr>
+        <w:t>output</w:t>
       </w:r>
       <w:r>
         <w:rPr>
@@ -4682,334 +4205,6 @@
           <w:szCs w:val="24"/>
         </w:rPr>
       </w:pPr>
-      <w:r>
-        <w:rPr>
-          <w:rFonts w:ascii="Times New Roman" w:hAnsi="Times New Roman" w:cs="Times New Roman"/>
-          <w:sz w:val="24"/>
-          <w:szCs w:val="24"/>
-        </w:rPr>
-        <w:t xml:space="preserve">WB_OUT – 1-Bit output used to output the </w:t>
-      </w:r>
-      <w:proofErr w:type="spellStart"/>
-      <w:r>
-        <w:rPr>
-          <w:rFonts w:ascii="Times New Roman" w:hAnsi="Times New Roman" w:cs="Times New Roman"/>
-          <w:sz w:val="24"/>
-          <w:szCs w:val="24"/>
-        </w:rPr>
-        <w:t>RegWrite</w:t>
-      </w:r>
-      <w:proofErr w:type="spellEnd"/>
-      <w:r>
-        <w:rPr>
-          <w:rFonts w:ascii="Times New Roman" w:hAnsi="Times New Roman" w:cs="Times New Roman"/>
-          <w:sz w:val="24"/>
-          <w:szCs w:val="24"/>
-        </w:rPr>
-        <w:t xml:space="preserve"> control signal value for a given instruction</w:t>
-      </w:r>
-    </w:p>
-    <w:p>
-      <w:pPr>
-        <w:spacing w:line="240" w:lineRule="auto"/>
-        <w:rPr>
-          <w:rFonts w:ascii="Times New Roman" w:hAnsi="Times New Roman" w:cs="Times New Roman"/>
-          <w:sz w:val="24"/>
-          <w:szCs w:val="24"/>
-        </w:rPr>
-      </w:pPr>
-      <w:r>
-        <w:rPr>
-          <w:rFonts w:ascii="Times New Roman" w:hAnsi="Times New Roman" w:cs="Times New Roman"/>
-          <w:sz w:val="24"/>
-          <w:szCs w:val="24"/>
-        </w:rPr>
-        <w:t xml:space="preserve">M_OUT – 1-Bit output used to output the </w:t>
-      </w:r>
-      <w:proofErr w:type="spellStart"/>
-      <w:r>
-        <w:rPr>
-          <w:rFonts w:ascii="Times New Roman" w:hAnsi="Times New Roman" w:cs="Times New Roman"/>
-          <w:sz w:val="24"/>
-          <w:szCs w:val="24"/>
-        </w:rPr>
-        <w:t>MemWrite</w:t>
-      </w:r>
-      <w:proofErr w:type="spellEnd"/>
-      <w:r>
-        <w:rPr>
-          <w:rFonts w:ascii="Times New Roman" w:hAnsi="Times New Roman" w:cs="Times New Roman"/>
-          <w:sz w:val="24"/>
-          <w:szCs w:val="24"/>
-        </w:rPr>
-        <w:t xml:space="preserve"> control signal value for a given instruction</w:t>
-      </w:r>
-    </w:p>
-    <w:p>
-      <w:pPr>
-        <w:spacing w:line="240" w:lineRule="auto"/>
-        <w:rPr>
-          <w:rFonts w:ascii="Times New Roman" w:hAnsi="Times New Roman" w:cs="Times New Roman"/>
-          <w:sz w:val="24"/>
-          <w:szCs w:val="24"/>
-        </w:rPr>
-      </w:pPr>
-      <w:r>
-        <w:rPr>
-          <w:rFonts w:ascii="Times New Roman" w:hAnsi="Times New Roman" w:cs="Times New Roman"/>
-          <w:sz w:val="24"/>
-          <w:szCs w:val="24"/>
-        </w:rPr>
-        <w:t>PC_OUT – 16-Bit output used to output the program counter for a given instruction</w:t>
-      </w:r>
-    </w:p>
-    <w:p>
-      <w:pPr>
-        <w:spacing w:line="240" w:lineRule="auto"/>
-        <w:rPr>
-          <w:rFonts w:ascii="Times New Roman" w:hAnsi="Times New Roman" w:cs="Times New Roman"/>
-          <w:sz w:val="24"/>
-          <w:szCs w:val="24"/>
-        </w:rPr>
-      </w:pPr>
-      <w:proofErr w:type="spellStart"/>
-      <w:r>
-        <w:rPr>
-          <w:rFonts w:ascii="Times New Roman" w:hAnsi="Times New Roman" w:cs="Times New Roman"/>
-          <w:sz w:val="24"/>
-          <w:szCs w:val="24"/>
-        </w:rPr>
-        <w:t>Zero</w:t>
-      </w:r>
-      <w:r>
-        <w:rPr>
-          <w:rFonts w:ascii="Times New Roman" w:hAnsi="Times New Roman" w:cs="Times New Roman"/>
-          <w:sz w:val="24"/>
-          <w:szCs w:val="24"/>
-        </w:rPr>
-        <w:t>_OUT</w:t>
-      </w:r>
-      <w:proofErr w:type="spellEnd"/>
-      <w:r>
-        <w:rPr>
-          <w:rFonts w:ascii="Times New Roman" w:hAnsi="Times New Roman" w:cs="Times New Roman"/>
-          <w:sz w:val="24"/>
-          <w:szCs w:val="24"/>
-        </w:rPr>
-        <w:t xml:space="preserve"> – 1-Bit input used to </w:t>
-      </w:r>
-      <w:r>
-        <w:rPr>
-          <w:rFonts w:ascii="Times New Roman" w:hAnsi="Times New Roman" w:cs="Times New Roman"/>
-          <w:sz w:val="24"/>
-          <w:szCs w:val="24"/>
-        </w:rPr>
-        <w:t>output</w:t>
-      </w:r>
-      <w:r>
-        <w:rPr>
-          <w:rFonts w:ascii="Times New Roman" w:hAnsi="Times New Roman" w:cs="Times New Roman"/>
-          <w:sz w:val="24"/>
-          <w:szCs w:val="24"/>
-        </w:rPr>
-        <w:t xml:space="preserve"> the zero-bit output of the ALU for a given instruction</w:t>
-      </w:r>
-    </w:p>
-    <w:p>
-      <w:pPr>
-        <w:spacing w:line="240" w:lineRule="auto"/>
-        <w:rPr>
-          <w:rFonts w:ascii="Times New Roman" w:hAnsi="Times New Roman" w:cs="Times New Roman"/>
-          <w:sz w:val="24"/>
-          <w:szCs w:val="24"/>
-        </w:rPr>
-      </w:pPr>
-      <w:proofErr w:type="spellStart"/>
-      <w:r>
-        <w:rPr>
-          <w:rFonts w:ascii="Times New Roman" w:hAnsi="Times New Roman" w:cs="Times New Roman"/>
-          <w:sz w:val="24"/>
-          <w:szCs w:val="24"/>
-        </w:rPr>
-        <w:t>Negative</w:t>
-      </w:r>
-      <w:r>
-        <w:rPr>
-          <w:rFonts w:ascii="Times New Roman" w:hAnsi="Times New Roman" w:cs="Times New Roman"/>
-          <w:sz w:val="24"/>
-          <w:szCs w:val="24"/>
-        </w:rPr>
-        <w:t>_OUT</w:t>
-      </w:r>
-      <w:proofErr w:type="spellEnd"/>
-      <w:r>
-        <w:rPr>
-          <w:rFonts w:ascii="Times New Roman" w:hAnsi="Times New Roman" w:cs="Times New Roman"/>
-          <w:sz w:val="24"/>
-          <w:szCs w:val="24"/>
-        </w:rPr>
-        <w:t xml:space="preserve"> – 1-Bit input used to </w:t>
-      </w:r>
-      <w:r>
-        <w:rPr>
-          <w:rFonts w:ascii="Times New Roman" w:hAnsi="Times New Roman" w:cs="Times New Roman"/>
-          <w:sz w:val="24"/>
-          <w:szCs w:val="24"/>
-        </w:rPr>
-        <w:t>output</w:t>
-      </w:r>
-      <w:r>
-        <w:rPr>
-          <w:rFonts w:ascii="Times New Roman" w:hAnsi="Times New Roman" w:cs="Times New Roman"/>
-          <w:sz w:val="24"/>
-          <w:szCs w:val="24"/>
-        </w:rPr>
-        <w:t xml:space="preserve"> the negative-bit output of the ALU for a given instruction</w:t>
-      </w:r>
-    </w:p>
-    <w:p>
-      <w:pPr>
-        <w:spacing w:line="240" w:lineRule="auto"/>
-        <w:rPr>
-          <w:rFonts w:ascii="Times New Roman" w:hAnsi="Times New Roman" w:cs="Times New Roman"/>
-          <w:sz w:val="24"/>
-          <w:szCs w:val="24"/>
-        </w:rPr>
-      </w:pPr>
-      <w:r>
-        <w:rPr>
-          <w:rFonts w:ascii="Times New Roman" w:hAnsi="Times New Roman" w:cs="Times New Roman"/>
-          <w:sz w:val="24"/>
-          <w:szCs w:val="24"/>
-        </w:rPr>
-        <w:t>Read_Data2</w:t>
-      </w:r>
-      <w:r>
-        <w:rPr>
-          <w:rFonts w:ascii="Times New Roman" w:hAnsi="Times New Roman" w:cs="Times New Roman"/>
-          <w:sz w:val="24"/>
-          <w:szCs w:val="24"/>
-        </w:rPr>
-        <w:t>_OUT</w:t>
-      </w:r>
-      <w:r>
-        <w:rPr>
-          <w:rFonts w:ascii="Times New Roman" w:hAnsi="Times New Roman" w:cs="Times New Roman"/>
-          <w:sz w:val="24"/>
-          <w:szCs w:val="24"/>
-        </w:rPr>
-        <w:t xml:space="preserve"> – 16-Bit input used to </w:t>
-      </w:r>
-      <w:r>
-        <w:rPr>
-          <w:rFonts w:ascii="Times New Roman" w:hAnsi="Times New Roman" w:cs="Times New Roman"/>
-          <w:sz w:val="24"/>
-          <w:szCs w:val="24"/>
-        </w:rPr>
-        <w:t>output</w:t>
-      </w:r>
-      <w:r>
-        <w:rPr>
-          <w:rFonts w:ascii="Times New Roman" w:hAnsi="Times New Roman" w:cs="Times New Roman"/>
-          <w:sz w:val="24"/>
-          <w:szCs w:val="24"/>
-        </w:rPr>
-        <w:t xml:space="preserve"> the data of Rs2</w:t>
-      </w:r>
-    </w:p>
-    <w:p>
-      <w:pPr>
-        <w:spacing w:line="240" w:lineRule="auto"/>
-        <w:rPr>
-          <w:rFonts w:ascii="Times New Roman" w:hAnsi="Times New Roman" w:cs="Times New Roman"/>
-          <w:sz w:val="24"/>
-          <w:szCs w:val="24"/>
-        </w:rPr>
-      </w:pPr>
-      <w:proofErr w:type="spellStart"/>
-      <w:r>
-        <w:rPr>
-          <w:rFonts w:ascii="Times New Roman" w:hAnsi="Times New Roman" w:cs="Times New Roman"/>
-          <w:sz w:val="24"/>
-          <w:szCs w:val="24"/>
-        </w:rPr>
-        <w:t>Rd</w:t>
-      </w:r>
-      <w:r>
-        <w:rPr>
-          <w:rFonts w:ascii="Times New Roman" w:hAnsi="Times New Roman" w:cs="Times New Roman"/>
-          <w:sz w:val="24"/>
-          <w:szCs w:val="24"/>
-        </w:rPr>
-        <w:t>_OUT</w:t>
-      </w:r>
-      <w:proofErr w:type="spellEnd"/>
-      <w:r>
-        <w:rPr>
-          <w:rFonts w:ascii="Times New Roman" w:hAnsi="Times New Roman" w:cs="Times New Roman"/>
-          <w:sz w:val="24"/>
-          <w:szCs w:val="24"/>
-        </w:rPr>
-        <w:t xml:space="preserve"> - </w:t>
-      </w:r>
-      <w:r>
-        <w:rPr>
-          <w:rFonts w:ascii="Times New Roman" w:hAnsi="Times New Roman" w:cs="Times New Roman"/>
-          <w:sz w:val="24"/>
-          <w:szCs w:val="24"/>
-        </w:rPr>
-        <w:t>3</w:t>
-      </w:r>
-      <w:r>
-        <w:rPr>
-          <w:rFonts w:ascii="Times New Roman" w:hAnsi="Times New Roman" w:cs="Times New Roman"/>
-          <w:sz w:val="24"/>
-          <w:szCs w:val="24"/>
-        </w:rPr>
-        <w:t xml:space="preserve">-Bit input used to </w:t>
-      </w:r>
-      <w:r>
-        <w:rPr>
-          <w:rFonts w:ascii="Times New Roman" w:hAnsi="Times New Roman" w:cs="Times New Roman"/>
-          <w:sz w:val="24"/>
-          <w:szCs w:val="24"/>
-        </w:rPr>
-        <w:t>output</w:t>
-      </w:r>
-      <w:r>
-        <w:rPr>
-          <w:rFonts w:ascii="Times New Roman" w:hAnsi="Times New Roman" w:cs="Times New Roman"/>
-          <w:sz w:val="24"/>
-          <w:szCs w:val="24"/>
-        </w:rPr>
-        <w:t xml:space="preserve"> the </w:t>
-      </w:r>
-      <w:r>
-        <w:rPr>
-          <w:rFonts w:ascii="Times New Roman" w:hAnsi="Times New Roman" w:cs="Times New Roman"/>
-          <w:sz w:val="24"/>
-          <w:szCs w:val="24"/>
-        </w:rPr>
-        <w:t xml:space="preserve">register number </w:t>
-      </w:r>
-      <w:r>
-        <w:rPr>
-          <w:rFonts w:ascii="Times New Roman" w:hAnsi="Times New Roman" w:cs="Times New Roman"/>
-          <w:sz w:val="24"/>
-          <w:szCs w:val="24"/>
-        </w:rPr>
-        <w:t>of Rd</w:t>
-      </w:r>
-    </w:p>
-    <w:p>
-      <w:pPr>
-        <w:spacing w:line="240" w:lineRule="auto"/>
-        <w:rPr>
-          <w:rFonts w:ascii="Times New Roman" w:hAnsi="Times New Roman" w:cs="Times New Roman"/>
-          <w:sz w:val="24"/>
-          <w:szCs w:val="24"/>
-        </w:rPr>
-      </w:pPr>
     </w:p>
     <w:p>
       <w:pPr>
@@ -5099,6 +4294,7 @@
       <w:r>
         <w:rPr>
           <w:rFonts w:ascii="Times New Roman" w:hAnsi="Times New Roman" w:cs="Times New Roman"/>
+          <w:noProof/>
           <w:sz w:val="24"/>
           <w:szCs w:val="24"/>
         </w:rPr>
@@ -5454,48 +4650,22 @@
           <w:szCs w:val="36"/>
         </w:rPr>
         <w:lastRenderedPageBreak/>
-        <w:t>Memory</w:t>
-      </w:r>
-      <w:r>
-        <w:rPr>
-          <w:rFonts w:ascii="Times New Roman" w:hAnsi="Times New Roman" w:cs="Times New Roman"/>
-          <w:b/>
-          <w:sz w:val="36"/>
-          <w:szCs w:val="36"/>
-        </w:rPr>
-        <w:t>/</w:t>
-      </w:r>
-      <w:r>
-        <w:rPr>
-          <w:rFonts w:ascii="Times New Roman" w:hAnsi="Times New Roman" w:cs="Times New Roman"/>
-          <w:b/>
-          <w:sz w:val="36"/>
-          <w:szCs w:val="36"/>
-        </w:rPr>
-        <w:t>Write back</w:t>
-      </w:r>
-      <w:r>
-        <w:rPr>
-          <w:rFonts w:ascii="Times New Roman" w:hAnsi="Times New Roman" w:cs="Times New Roman"/>
-          <w:b/>
-          <w:sz w:val="36"/>
-          <w:szCs w:val="36"/>
-        </w:rPr>
-        <w:t xml:space="preserve"> Pipeline Register</w:t>
-      </w:r>
-    </w:p>
-    <w:p>
-      <w:pPr>
-        <w:spacing w:line="240" w:lineRule="auto"/>
-        <w:rPr>
-          <w:rFonts w:ascii="Times New Roman" w:hAnsi="Times New Roman" w:cs="Times New Roman"/>
-          <w:sz w:val="24"/>
-          <w:szCs w:val="24"/>
-        </w:rPr>
-      </w:pPr>
-      <w:r>
-        <w:rPr>
-          <w:rFonts w:ascii="Times New Roman" w:hAnsi="Times New Roman" w:cs="Times New Roman"/>
+        <w:t>Memory/Write back Pipeline Register</w:t>
+      </w:r>
+    </w:p>
+    <w:p>
+      <w:pPr>
+        <w:spacing w:line="240" w:lineRule="auto"/>
+        <w:rPr>
+          <w:rFonts w:ascii="Times New Roman" w:hAnsi="Times New Roman" w:cs="Times New Roman"/>
+          <w:sz w:val="24"/>
+          <w:szCs w:val="24"/>
+        </w:rPr>
+      </w:pPr>
+      <w:r>
+        <w:rPr>
+          <w:rFonts w:ascii="Times New Roman" w:hAnsi="Times New Roman" w:cs="Times New Roman"/>
+          <w:noProof/>
           <w:sz w:val="24"/>
           <w:szCs w:val="24"/>
         </w:rPr>
@@ -5556,6 +4726,9 @@
         </w:rPr>
       </w:pPr>
       <w:r>
+        <w:rPr>
+          <w:noProof/>
+        </w:rPr>
         <w:drawing>
           <wp:inline distT="0" distB="0" distL="0" distR="0">
             <wp:extent cx="1933575" cy="1581150"/>
@@ -5710,165 +4883,61 @@
           <w:sz w:val="24"/>
           <w:szCs w:val="24"/>
         </w:rPr>
-        <w:t xml:space="preserve">WB_IN – 1-Bit input used to save the </w:t>
-      </w:r>
-      <w:proofErr w:type="spellStart"/>
-      <w:r>
-        <w:rPr>
-          <w:rFonts w:ascii="Times New Roman" w:hAnsi="Times New Roman" w:cs="Times New Roman"/>
-          <w:sz w:val="24"/>
-          <w:szCs w:val="24"/>
-        </w:rPr>
-        <w:t>RegWrite</w:t>
-      </w:r>
-      <w:proofErr w:type="spellEnd"/>
-      <w:r>
-        <w:rPr>
-          <w:rFonts w:ascii="Times New Roman" w:hAnsi="Times New Roman" w:cs="Times New Roman"/>
-          <w:sz w:val="24"/>
-          <w:szCs w:val="24"/>
-        </w:rPr>
-        <w:t xml:space="preserve"> control signal value for a given instruction</w:t>
-      </w:r>
-    </w:p>
-    <w:p>
-      <w:pPr>
-        <w:spacing w:line="240" w:lineRule="auto"/>
-        <w:rPr>
-          <w:rFonts w:ascii="Times New Roman" w:hAnsi="Times New Roman" w:cs="Times New Roman"/>
-          <w:sz w:val="24"/>
-          <w:szCs w:val="24"/>
-        </w:rPr>
-      </w:pPr>
-      <w:proofErr w:type="spellStart"/>
-      <w:r>
-        <w:rPr>
-          <w:rFonts w:ascii="Times New Roman" w:hAnsi="Times New Roman" w:cs="Times New Roman"/>
-          <w:sz w:val="24"/>
-          <w:szCs w:val="24"/>
-        </w:rPr>
-        <w:t>ReadData</w:t>
-      </w:r>
-      <w:r>
-        <w:rPr>
-          <w:rFonts w:ascii="Times New Roman" w:hAnsi="Times New Roman" w:cs="Times New Roman"/>
-          <w:sz w:val="24"/>
-          <w:szCs w:val="24"/>
-        </w:rPr>
-        <w:t>_IN</w:t>
-      </w:r>
-      <w:proofErr w:type="spellEnd"/>
-      <w:r>
-        <w:rPr>
-          <w:rFonts w:ascii="Times New Roman" w:hAnsi="Times New Roman" w:cs="Times New Roman"/>
-          <w:sz w:val="24"/>
-          <w:szCs w:val="24"/>
-        </w:rPr>
-        <w:t xml:space="preserve"> – 1</w:t>
-      </w:r>
-      <w:r>
-        <w:rPr>
-          <w:rFonts w:ascii="Times New Roman" w:hAnsi="Times New Roman" w:cs="Times New Roman"/>
-          <w:sz w:val="24"/>
-          <w:szCs w:val="24"/>
-        </w:rPr>
-        <w:t>6</w:t>
-      </w:r>
-      <w:r>
-        <w:rPr>
-          <w:rFonts w:ascii="Times New Roman" w:hAnsi="Times New Roman" w:cs="Times New Roman"/>
-          <w:sz w:val="24"/>
-          <w:szCs w:val="24"/>
-        </w:rPr>
-        <w:t xml:space="preserve">-Bit input used to </w:t>
-      </w:r>
-      <w:r>
-        <w:rPr>
-          <w:rFonts w:ascii="Times New Roman" w:hAnsi="Times New Roman" w:cs="Times New Roman"/>
-          <w:sz w:val="24"/>
-          <w:szCs w:val="24"/>
-        </w:rPr>
-        <w:t>save the output value of the RAM for a given instruction</w:t>
-      </w:r>
-    </w:p>
-    <w:p>
-      <w:pPr>
-        <w:spacing w:line="240" w:lineRule="auto"/>
-        <w:rPr>
-          <w:rFonts w:ascii="Times New Roman" w:hAnsi="Times New Roman" w:cs="Times New Roman"/>
-          <w:sz w:val="24"/>
-          <w:szCs w:val="24"/>
-        </w:rPr>
-      </w:pPr>
-      <w:proofErr w:type="spellStart"/>
-      <w:r>
-        <w:rPr>
-          <w:rFonts w:ascii="Times New Roman" w:hAnsi="Times New Roman" w:cs="Times New Roman"/>
-          <w:sz w:val="24"/>
-          <w:szCs w:val="24"/>
-        </w:rPr>
-        <w:t>ALU_Res</w:t>
-      </w:r>
-      <w:r>
-        <w:rPr>
-          <w:rFonts w:ascii="Times New Roman" w:hAnsi="Times New Roman" w:cs="Times New Roman"/>
-          <w:sz w:val="24"/>
-          <w:szCs w:val="24"/>
-        </w:rPr>
-        <w:t>_IN</w:t>
-      </w:r>
-      <w:proofErr w:type="spellEnd"/>
-      <w:r>
-        <w:rPr>
-          <w:rFonts w:ascii="Times New Roman" w:hAnsi="Times New Roman" w:cs="Times New Roman"/>
-          <w:sz w:val="24"/>
-          <w:szCs w:val="24"/>
-        </w:rPr>
-        <w:t xml:space="preserve"> – 16-Bit input used to save the output value </w:t>
-      </w:r>
-      <w:r>
-        <w:rPr>
-          <w:rFonts w:ascii="Times New Roman" w:hAnsi="Times New Roman" w:cs="Times New Roman"/>
-          <w:sz w:val="24"/>
-          <w:szCs w:val="24"/>
-        </w:rPr>
-        <w:t>of the ALU</w:t>
-      </w:r>
-      <w:r>
-        <w:rPr>
-          <w:rFonts w:ascii="Times New Roman" w:hAnsi="Times New Roman" w:cs="Times New Roman"/>
-          <w:sz w:val="24"/>
-          <w:szCs w:val="24"/>
-        </w:rPr>
-        <w:t xml:space="preserve"> for a given instruction</w:t>
-      </w:r>
-    </w:p>
-    <w:p>
-      <w:pPr>
-        <w:spacing w:line="240" w:lineRule="auto"/>
-        <w:rPr>
-          <w:rFonts w:ascii="Times New Roman" w:hAnsi="Times New Roman" w:cs="Times New Roman"/>
-          <w:sz w:val="24"/>
-          <w:szCs w:val="24"/>
-        </w:rPr>
-      </w:pPr>
-      <w:proofErr w:type="spellStart"/>
-      <w:r>
-        <w:rPr>
-          <w:rFonts w:ascii="Times New Roman" w:hAnsi="Times New Roman" w:cs="Times New Roman"/>
-          <w:sz w:val="24"/>
-          <w:szCs w:val="24"/>
-        </w:rPr>
-        <w:t>Rd_IN</w:t>
-      </w:r>
-      <w:proofErr w:type="spellEnd"/>
-      <w:r>
-        <w:rPr>
-          <w:rFonts w:ascii="Times New Roman" w:hAnsi="Times New Roman" w:cs="Times New Roman"/>
-          <w:sz w:val="24"/>
-          <w:szCs w:val="24"/>
-        </w:rPr>
-        <w:t xml:space="preserve"> - </w:t>
+        <w:t>WB_IN – 1-Bit input used to save the RegWrite control signal value for a given instruction</w:t>
+      </w:r>
+    </w:p>
+    <w:p>
+      <w:pPr>
+        <w:spacing w:line="240" w:lineRule="auto"/>
+        <w:rPr>
+          <w:rFonts w:ascii="Times New Roman" w:hAnsi="Times New Roman" w:cs="Times New Roman"/>
+          <w:sz w:val="24"/>
+          <w:szCs w:val="24"/>
+        </w:rPr>
+      </w:pPr>
+      <w:r>
+        <w:rPr>
+          <w:rFonts w:ascii="Times New Roman" w:hAnsi="Times New Roman" w:cs="Times New Roman"/>
+          <w:sz w:val="24"/>
+          <w:szCs w:val="24"/>
+        </w:rPr>
+        <w:t>ReadData_IN – 16-Bit input used to save the output value of the RAM for a given instruction</w:t>
+      </w:r>
+    </w:p>
+    <w:p>
+      <w:pPr>
+        <w:spacing w:line="240" w:lineRule="auto"/>
+        <w:rPr>
+          <w:rFonts w:ascii="Times New Roman" w:hAnsi="Times New Roman" w:cs="Times New Roman"/>
+          <w:sz w:val="24"/>
+          <w:szCs w:val="24"/>
+        </w:rPr>
+      </w:pPr>
+      <w:r>
+        <w:rPr>
+          <w:rFonts w:ascii="Times New Roman" w:hAnsi="Times New Roman" w:cs="Times New Roman"/>
+          <w:sz w:val="24"/>
+          <w:szCs w:val="24"/>
+        </w:rPr>
+        <w:t>ALU_Res_IN – 16-Bit input used to save the output value of the ALU for a given instruction</w:t>
+      </w:r>
+    </w:p>
+    <w:p>
+      <w:pPr>
+        <w:spacing w:line="240" w:lineRule="auto"/>
+        <w:rPr>
+          <w:rFonts w:ascii="Times New Roman" w:hAnsi="Times New Roman" w:cs="Times New Roman"/>
+          <w:sz w:val="24"/>
+          <w:szCs w:val="24"/>
+        </w:rPr>
+      </w:pPr>
+      <w:r>
+        <w:rPr>
+          <w:rFonts w:ascii="Times New Roman" w:hAnsi="Times New Roman" w:cs="Times New Roman"/>
+          <w:sz w:val="24"/>
+          <w:szCs w:val="24"/>
+        </w:rPr>
+        <w:t xml:space="preserve">Rd_IN - </w:t>
       </w:r>
       <w:r>
         <w:rPr>
@@ -5918,197 +4987,61 @@
           <w:sz w:val="24"/>
           <w:szCs w:val="24"/>
         </w:rPr>
-        <w:t>WB</w:t>
-      </w:r>
-      <w:r>
-        <w:rPr>
-          <w:rFonts w:ascii="Times New Roman" w:hAnsi="Times New Roman" w:cs="Times New Roman"/>
-          <w:sz w:val="24"/>
-          <w:szCs w:val="24"/>
-        </w:rPr>
-        <w:t>_OUT</w:t>
-      </w:r>
-      <w:r>
-        <w:rPr>
-          <w:rFonts w:ascii="Times New Roman" w:hAnsi="Times New Roman" w:cs="Times New Roman"/>
-          <w:sz w:val="24"/>
-          <w:szCs w:val="24"/>
-        </w:rPr>
-        <w:t xml:space="preserve"> – 1-Bit input used to </w:t>
-      </w:r>
-      <w:r>
-        <w:rPr>
-          <w:rFonts w:ascii="Times New Roman" w:hAnsi="Times New Roman" w:cs="Times New Roman"/>
-          <w:sz w:val="24"/>
-          <w:szCs w:val="24"/>
-        </w:rPr>
-        <w:t>output</w:t>
-      </w:r>
-      <w:r>
-        <w:rPr>
-          <w:rFonts w:ascii="Times New Roman" w:hAnsi="Times New Roman" w:cs="Times New Roman"/>
-          <w:sz w:val="24"/>
-          <w:szCs w:val="24"/>
-        </w:rPr>
-        <w:t xml:space="preserve"> the </w:t>
-      </w:r>
-      <w:proofErr w:type="spellStart"/>
-      <w:r>
-        <w:rPr>
-          <w:rFonts w:ascii="Times New Roman" w:hAnsi="Times New Roman" w:cs="Times New Roman"/>
-          <w:sz w:val="24"/>
-          <w:szCs w:val="24"/>
-        </w:rPr>
-        <w:t>RegWrite</w:t>
-      </w:r>
-      <w:proofErr w:type="spellEnd"/>
-      <w:r>
-        <w:rPr>
-          <w:rFonts w:ascii="Times New Roman" w:hAnsi="Times New Roman" w:cs="Times New Roman"/>
-          <w:sz w:val="24"/>
-          <w:szCs w:val="24"/>
-        </w:rPr>
-        <w:t xml:space="preserve"> control signal value for a given instruction</w:t>
-      </w:r>
-    </w:p>
-    <w:p>
-      <w:pPr>
-        <w:spacing w:line="240" w:lineRule="auto"/>
-        <w:rPr>
-          <w:rFonts w:ascii="Times New Roman" w:hAnsi="Times New Roman" w:cs="Times New Roman"/>
-          <w:sz w:val="24"/>
-          <w:szCs w:val="24"/>
-        </w:rPr>
-      </w:pPr>
-      <w:proofErr w:type="spellStart"/>
-      <w:r>
-        <w:rPr>
-          <w:rFonts w:ascii="Times New Roman" w:hAnsi="Times New Roman" w:cs="Times New Roman"/>
-          <w:sz w:val="24"/>
-          <w:szCs w:val="24"/>
-        </w:rPr>
-        <w:t>ReadData</w:t>
-      </w:r>
-      <w:r>
-        <w:rPr>
-          <w:rFonts w:ascii="Times New Roman" w:hAnsi="Times New Roman" w:cs="Times New Roman"/>
-          <w:sz w:val="24"/>
-          <w:szCs w:val="24"/>
-        </w:rPr>
-        <w:t>_OUT</w:t>
-      </w:r>
-      <w:proofErr w:type="spellEnd"/>
-      <w:r>
-        <w:rPr>
-          <w:rFonts w:ascii="Times New Roman" w:hAnsi="Times New Roman" w:cs="Times New Roman"/>
-          <w:sz w:val="24"/>
-          <w:szCs w:val="24"/>
-        </w:rPr>
-        <w:t xml:space="preserve"> – 16-Bit input used to </w:t>
-      </w:r>
-      <w:r>
-        <w:rPr>
-          <w:rFonts w:ascii="Times New Roman" w:hAnsi="Times New Roman" w:cs="Times New Roman"/>
-          <w:sz w:val="24"/>
-          <w:szCs w:val="24"/>
-        </w:rPr>
-        <w:t>output</w:t>
-      </w:r>
-      <w:r>
-        <w:rPr>
-          <w:rFonts w:ascii="Times New Roman" w:hAnsi="Times New Roman" w:cs="Times New Roman"/>
-          <w:sz w:val="24"/>
-          <w:szCs w:val="24"/>
-        </w:rPr>
-        <w:t xml:space="preserve"> the output value of the RAM for a given instruction</w:t>
-      </w:r>
-    </w:p>
-    <w:p>
-      <w:pPr>
-        <w:spacing w:line="240" w:lineRule="auto"/>
-        <w:rPr>
-          <w:rFonts w:ascii="Times New Roman" w:hAnsi="Times New Roman" w:cs="Times New Roman"/>
-          <w:sz w:val="24"/>
-          <w:szCs w:val="24"/>
-        </w:rPr>
-      </w:pPr>
-      <w:proofErr w:type="spellStart"/>
-      <w:r>
-        <w:rPr>
-          <w:rFonts w:ascii="Times New Roman" w:hAnsi="Times New Roman" w:cs="Times New Roman"/>
-          <w:sz w:val="24"/>
-          <w:szCs w:val="24"/>
-        </w:rPr>
-        <w:t>ALU_Res</w:t>
-      </w:r>
-      <w:r>
-        <w:rPr>
-          <w:rFonts w:ascii="Times New Roman" w:hAnsi="Times New Roman" w:cs="Times New Roman"/>
-          <w:sz w:val="24"/>
-          <w:szCs w:val="24"/>
-        </w:rPr>
-        <w:t>_OUT</w:t>
-      </w:r>
-      <w:proofErr w:type="spellEnd"/>
-      <w:r>
-        <w:rPr>
-          <w:rFonts w:ascii="Times New Roman" w:hAnsi="Times New Roman" w:cs="Times New Roman"/>
-          <w:sz w:val="24"/>
-          <w:szCs w:val="24"/>
-        </w:rPr>
-        <w:t xml:space="preserve"> – 16-Bit input used to </w:t>
-      </w:r>
-      <w:r>
-        <w:rPr>
-          <w:rFonts w:ascii="Times New Roman" w:hAnsi="Times New Roman" w:cs="Times New Roman"/>
-          <w:sz w:val="24"/>
-          <w:szCs w:val="24"/>
-        </w:rPr>
-        <w:t>output</w:t>
-      </w:r>
-      <w:r>
-        <w:rPr>
-          <w:rFonts w:ascii="Times New Roman" w:hAnsi="Times New Roman" w:cs="Times New Roman"/>
-          <w:sz w:val="24"/>
-          <w:szCs w:val="24"/>
-        </w:rPr>
-        <w:t xml:space="preserve"> the output value of the ALU for a given instruction</w:t>
-      </w:r>
-    </w:p>
-    <w:p>
-      <w:pPr>
-        <w:spacing w:line="240" w:lineRule="auto"/>
-        <w:rPr>
-          <w:rFonts w:ascii="Times New Roman" w:hAnsi="Times New Roman" w:cs="Times New Roman"/>
-          <w:sz w:val="24"/>
-          <w:szCs w:val="24"/>
-        </w:rPr>
-      </w:pPr>
-      <w:proofErr w:type="spellStart"/>
-      <w:r>
-        <w:rPr>
-          <w:rFonts w:ascii="Times New Roman" w:hAnsi="Times New Roman" w:cs="Times New Roman"/>
-          <w:sz w:val="24"/>
-          <w:szCs w:val="24"/>
-        </w:rPr>
-        <w:t>Rd</w:t>
-      </w:r>
-      <w:r>
-        <w:rPr>
-          <w:rFonts w:ascii="Times New Roman" w:hAnsi="Times New Roman" w:cs="Times New Roman"/>
-          <w:sz w:val="24"/>
-          <w:szCs w:val="24"/>
-        </w:rPr>
-        <w:t>_OUT</w:t>
-      </w:r>
-      <w:proofErr w:type="spellEnd"/>
-      <w:r>
-        <w:rPr>
-          <w:rFonts w:ascii="Times New Roman" w:hAnsi="Times New Roman" w:cs="Times New Roman"/>
-          <w:sz w:val="24"/>
-          <w:szCs w:val="24"/>
-        </w:rPr>
-        <w:t xml:space="preserve"> - </w:t>
+        <w:t>WB_OUT – 1-Bit input used to output the RegWrite control signal value for a given instruction</w:t>
+      </w:r>
+    </w:p>
+    <w:p>
+      <w:pPr>
+        <w:spacing w:line="240" w:lineRule="auto"/>
+        <w:rPr>
+          <w:rFonts w:ascii="Times New Roman" w:hAnsi="Times New Roman" w:cs="Times New Roman"/>
+          <w:sz w:val="24"/>
+          <w:szCs w:val="24"/>
+        </w:rPr>
+      </w:pPr>
+      <w:r>
+        <w:rPr>
+          <w:rFonts w:ascii="Times New Roman" w:hAnsi="Times New Roman" w:cs="Times New Roman"/>
+          <w:sz w:val="24"/>
+          <w:szCs w:val="24"/>
+        </w:rPr>
+        <w:t>ReadData_OUT – 16-Bit input used to output the output value of the RAM for a given instruction</w:t>
+      </w:r>
+    </w:p>
+    <w:p>
+      <w:pPr>
+        <w:spacing w:line="240" w:lineRule="auto"/>
+        <w:rPr>
+          <w:rFonts w:ascii="Times New Roman" w:hAnsi="Times New Roman" w:cs="Times New Roman"/>
+          <w:sz w:val="24"/>
+          <w:szCs w:val="24"/>
+        </w:rPr>
+      </w:pPr>
+      <w:r>
+        <w:rPr>
+          <w:rFonts w:ascii="Times New Roman" w:hAnsi="Times New Roman" w:cs="Times New Roman"/>
+          <w:sz w:val="24"/>
+          <w:szCs w:val="24"/>
+        </w:rPr>
+        <w:t>ALU_Res_OUT – 16-Bit input used to output the output value of the ALU for a given instruction</w:t>
+      </w:r>
+    </w:p>
+    <w:p>
+      <w:pPr>
+        <w:spacing w:line="240" w:lineRule="auto"/>
+        <w:rPr>
+          <w:rFonts w:ascii="Times New Roman" w:hAnsi="Times New Roman" w:cs="Times New Roman"/>
+          <w:sz w:val="24"/>
+          <w:szCs w:val="24"/>
+        </w:rPr>
+      </w:pPr>
+      <w:r>
+        <w:rPr>
+          <w:rFonts w:ascii="Times New Roman" w:hAnsi="Times New Roman" w:cs="Times New Roman"/>
+          <w:sz w:val="24"/>
+          <w:szCs w:val="24"/>
+        </w:rPr>
+        <w:t xml:space="preserve">Rd_OUT - </w:t>
       </w:r>
       <w:r>
         <w:rPr>
@@ -6124,23 +5057,7 @@
           <w:sz w:val="24"/>
           <w:szCs w:val="24"/>
         </w:rPr>
-        <w:t xml:space="preserve">-Bit input used to </w:t>
-      </w:r>
-      <w:r>
-        <w:rPr>
-          <w:rFonts w:ascii="Times New Roman" w:hAnsi="Times New Roman" w:cs="Times New Roman"/>
-          <w:sz w:val="24"/>
-          <w:szCs w:val="24"/>
-        </w:rPr>
-        <w:t>output</w:t>
-      </w:r>
-      <w:r>
-        <w:rPr>
-          <w:rFonts w:ascii="Times New Roman" w:hAnsi="Times New Roman" w:cs="Times New Roman"/>
-          <w:sz w:val="24"/>
-          <w:szCs w:val="24"/>
-        </w:rPr>
-        <w:t xml:space="preserve"> the </w:t>
+        <w:t xml:space="preserve">-Bit input used to output the </w:t>
       </w:r>
       <w:r>
         <w:rPr>
@@ -6150,8 +5067,6 @@
         </w:rPr>
         <w:t xml:space="preserve">register number </w:t>
       </w:r>
-      <w:bookmarkStart w:id="0" w:name="_GoBack"/>
-      <w:bookmarkEnd w:id="0"/>
       <w:r>
         <w:rPr>
           <w:rFonts w:ascii="Times New Roman" w:hAnsi="Times New Roman" w:cs="Times New Roman"/>
@@ -6219,6 +5134,7 @@
       <w:r>
         <w:rPr>
           <w:rFonts w:ascii="Times New Roman" w:hAnsi="Times New Roman" w:cs="Times New Roman"/>
+          <w:noProof/>
           <w:sz w:val="24"/>
           <w:szCs w:val="24"/>
         </w:rPr>
@@ -6536,90 +5452,31 @@
           <w:szCs w:val="24"/>
           <w:u w:val="single"/>
         </w:rPr>
-        <w:t xml:space="preserve">Reworking </w:t>
-      </w:r>
-      <w:proofErr w:type="spellStart"/>
-      <w:r>
-        <w:rPr>
-          <w:rFonts w:ascii="Times New Roman" w:hAnsi="Times New Roman" w:cs="Times New Roman"/>
-          <w:sz w:val="24"/>
-          <w:szCs w:val="24"/>
-          <w:u w:val="single"/>
-        </w:rPr>
-        <w:t>RegWrite</w:t>
-      </w:r>
-      <w:proofErr w:type="spellEnd"/>
-      <w:r>
-        <w:rPr>
-          <w:rFonts w:ascii="Times New Roman" w:hAnsi="Times New Roman" w:cs="Times New Roman"/>
-          <w:sz w:val="24"/>
-          <w:szCs w:val="24"/>
-          <w:u w:val="single"/>
-        </w:rPr>
-        <w:t xml:space="preserve">, </w:t>
-      </w:r>
-      <w:proofErr w:type="spellStart"/>
-      <w:r>
-        <w:rPr>
-          <w:rFonts w:ascii="Times New Roman" w:hAnsi="Times New Roman" w:cs="Times New Roman"/>
-          <w:sz w:val="24"/>
-          <w:szCs w:val="24"/>
-          <w:u w:val="single"/>
-        </w:rPr>
-        <w:t>MemWrite</w:t>
-      </w:r>
-      <w:proofErr w:type="spellEnd"/>
-      <w:r>
-        <w:rPr>
-          <w:rFonts w:ascii="Times New Roman" w:hAnsi="Times New Roman" w:cs="Times New Roman"/>
-          <w:sz w:val="24"/>
-          <w:szCs w:val="24"/>
-          <w:u w:val="single"/>
-        </w:rPr>
-        <w:t xml:space="preserve">, and </w:t>
-      </w:r>
-      <w:proofErr w:type="spellStart"/>
-      <w:r>
-        <w:rPr>
-          <w:rFonts w:ascii="Times New Roman" w:hAnsi="Times New Roman" w:cs="Times New Roman"/>
-          <w:sz w:val="24"/>
-          <w:szCs w:val="24"/>
-          <w:u w:val="single"/>
-        </w:rPr>
-        <w:t>MemtoReg</w:t>
-      </w:r>
-      <w:proofErr w:type="spellEnd"/>
-      <w:r>
-        <w:rPr>
-          <w:rFonts w:ascii="Times New Roman" w:hAnsi="Times New Roman" w:cs="Times New Roman"/>
-          <w:sz w:val="24"/>
-          <w:szCs w:val="24"/>
-          <w:u w:val="single"/>
-        </w:rPr>
-        <w:t xml:space="preserve"> Logic</w:t>
-      </w:r>
-    </w:p>
-    <w:p>
-      <w:pPr>
-        <w:spacing w:line="240" w:lineRule="auto"/>
-        <w:rPr>
-          <w:rFonts w:ascii="Times New Roman" w:hAnsi="Times New Roman" w:cs="Times New Roman"/>
-          <w:sz w:val="24"/>
-          <w:szCs w:val="24"/>
-        </w:rPr>
-      </w:pPr>
-      <w:r>
-        <w:rPr>
-          <w:rFonts w:ascii="Times New Roman" w:hAnsi="Times New Roman" w:cs="Times New Roman"/>
-          <w:noProof/>
-          <w:sz w:val="24"/>
-          <w:szCs w:val="24"/>
+        <w:t>Data Forwarding Unit</w:t>
+      </w:r>
+    </w:p>
+    <w:p>
+      <w:pPr>
+        <w:spacing w:line="240" w:lineRule="auto"/>
+        <w:rPr>
+          <w:rFonts w:ascii="Times New Roman" w:hAnsi="Times New Roman" w:cs="Times New Roman"/>
+          <w:b/>
+          <w:sz w:val="36"/>
+          <w:szCs w:val="36"/>
+        </w:rPr>
+      </w:pPr>
+      <w:r>
+        <w:rPr>
+          <w:rFonts w:ascii="Times New Roman" w:hAnsi="Times New Roman" w:cs="Times New Roman"/>
+          <w:b/>
+          <w:sz w:val="36"/>
+          <w:szCs w:val="36"/>
         </w:rPr>
         <w:drawing>
-          <wp:inline distT="0" distB="0" distL="0" distR="0" wp14:anchorId="1FEBFE75" wp14:editId="6FC79174">
-            <wp:extent cx="4815840" cy="3027393"/>
-            <wp:effectExtent l="0" t="0" r="3810" b="1905"/>
-            <wp:docPr id="15" name="Picture 15"/>
+          <wp:inline distT="0" distB="0" distL="0" distR="0" wp14:anchorId="009CD0D8" wp14:editId="2D91E6F8">
+            <wp:extent cx="5943600" cy="3478530"/>
+            <wp:effectExtent l="0" t="0" r="0" b="7620"/>
+            <wp:docPr id="2" name="Picture 2"/>
             <wp:cNvGraphicFramePr>
               <a:graphicFrameLocks xmlns:a="http://schemas.openxmlformats.org/drawingml/2006/main" noChangeAspect="1"/>
             </wp:cNvGraphicFramePr>
@@ -6639,7 +5496,7 @@
                   <pic:spPr>
                     <a:xfrm>
                       <a:off x="0" y="0"/>
-                      <a:ext cx="4827101" cy="3034472"/>
+                      <a:ext cx="5943600" cy="3478530"/>
                     </a:xfrm>
                     <a:prstGeom prst="rect">
                       <a:avLst/>
@@ -6659,20 +5516,15 @@
           <w:rFonts w:ascii="Times New Roman" w:hAnsi="Times New Roman" w:cs="Times New Roman"/>
           <w:sz w:val="24"/>
           <w:szCs w:val="24"/>
-        </w:rPr>
-      </w:pPr>
-      <w:r>
-        <w:rPr>
-          <w:rFonts w:ascii="Times New Roman" w:hAnsi="Times New Roman" w:cs="Times New Roman"/>
-          <w:noProof/>
-          <w:sz w:val="24"/>
-          <w:szCs w:val="24"/>
-        </w:rPr>
+          <w:u w:val="single"/>
+        </w:rPr>
+      </w:pPr>
+      <w:r>
         <w:drawing>
-          <wp:inline distT="0" distB="0" distL="0" distR="0" wp14:anchorId="33CFCC5B" wp14:editId="1CBFBEBB">
-            <wp:extent cx="5943600" cy="2590800"/>
+          <wp:inline distT="0" distB="0" distL="0" distR="0">
+            <wp:extent cx="1543050" cy="1581150"/>
             <wp:effectExtent l="0" t="0" r="0" b="0"/>
-            <wp:docPr id="22" name="Picture 22"/>
+            <wp:docPr id="3" name="Picture 3"/>
             <wp:cNvGraphicFramePr>
               <a:graphicFrameLocks xmlns:a="http://schemas.openxmlformats.org/drawingml/2006/main" noChangeAspect="1"/>
             </wp:cNvGraphicFramePr>
@@ -6680,23 +5532,36 @@
               <a:graphicData uri="http://schemas.openxmlformats.org/drawingml/2006/picture">
                 <pic:pic xmlns:pic="http://schemas.openxmlformats.org/drawingml/2006/picture">
                   <pic:nvPicPr>
-                    <pic:cNvPr id="1" name=""/>
-                    <pic:cNvPicPr/>
+                    <pic:cNvPr id="0" name="Picture 1"/>
+                    <pic:cNvPicPr>
+                      <a:picLocks noChangeAspect="1" noChangeArrowheads="1"/>
+                    </pic:cNvPicPr>
                   </pic:nvPicPr>
                   <pic:blipFill>
-                    <a:blip r:embed="rId17"/>
+                    <a:blip r:embed="rId17">
+                      <a:extLst>
+                        <a:ext uri="{28A0092B-C50C-407E-A947-70E740481C1C}">
+                          <a14:useLocalDpi xmlns:a14="http://schemas.microsoft.com/office/drawing/2010/main" val="0"/>
+                        </a:ext>
+                      </a:extLst>
+                    </a:blip>
+                    <a:srcRect/>
                     <a:stretch>
                       <a:fillRect/>
                     </a:stretch>
                   </pic:blipFill>
-                  <pic:spPr>
+                  <pic:spPr bwMode="auto">
                     <a:xfrm>
                       <a:off x="0" y="0"/>
-                      <a:ext cx="5943600" cy="2590800"/>
+                      <a:ext cx="1543050" cy="1581150"/>
                     </a:xfrm>
                     <a:prstGeom prst="rect">
                       <a:avLst/>
                     </a:prstGeom>
+                    <a:noFill/>
+                    <a:ln>
+                      <a:noFill/>
+                    </a:ln>
                   </pic:spPr>
                 </pic:pic>
               </a:graphicData>
@@ -6712,80 +5577,260 @@
           <w:rFonts w:ascii="Times New Roman" w:hAnsi="Times New Roman" w:cs="Times New Roman"/>
           <w:sz w:val="24"/>
           <w:szCs w:val="24"/>
-        </w:rPr>
-      </w:pPr>
-    </w:p>
-    <w:p>
-      <w:pPr>
-        <w:spacing w:line="240" w:lineRule="auto"/>
-        <w:rPr>
-          <w:rFonts w:ascii="Times New Roman" w:hAnsi="Times New Roman" w:cs="Times New Roman"/>
-          <w:sz w:val="24"/>
-          <w:szCs w:val="24"/>
-        </w:rPr>
-      </w:pPr>
-      <w:r>
-        <w:rPr>
-          <w:rFonts w:ascii="Times New Roman" w:hAnsi="Times New Roman" w:cs="Times New Roman"/>
-          <w:sz w:val="24"/>
-          <w:szCs w:val="24"/>
-        </w:rPr>
-        <w:t xml:space="preserve">Originally </w:t>
-      </w:r>
-      <w:proofErr w:type="spellStart"/>
-      <w:r>
-        <w:rPr>
-          <w:rFonts w:ascii="Times New Roman" w:hAnsi="Times New Roman" w:cs="Times New Roman"/>
-          <w:sz w:val="24"/>
-          <w:szCs w:val="24"/>
-        </w:rPr>
-        <w:t>MemWrite</w:t>
-      </w:r>
-      <w:proofErr w:type="spellEnd"/>
-      <w:r>
-        <w:rPr>
-          <w:rFonts w:ascii="Times New Roman" w:hAnsi="Times New Roman" w:cs="Times New Roman"/>
-          <w:sz w:val="24"/>
-          <w:szCs w:val="24"/>
-        </w:rPr>
-        <w:t xml:space="preserve">, </w:t>
-      </w:r>
-      <w:proofErr w:type="spellStart"/>
-      <w:r>
-        <w:rPr>
-          <w:rFonts w:ascii="Times New Roman" w:hAnsi="Times New Roman" w:cs="Times New Roman"/>
-          <w:sz w:val="24"/>
-          <w:szCs w:val="24"/>
-        </w:rPr>
-        <w:t>RegWrite</w:t>
-      </w:r>
-      <w:proofErr w:type="spellEnd"/>
-      <w:r>
-        <w:rPr>
-          <w:rFonts w:ascii="Times New Roman" w:hAnsi="Times New Roman" w:cs="Times New Roman"/>
-          <w:sz w:val="24"/>
-          <w:szCs w:val="24"/>
-        </w:rPr>
-        <w:t xml:space="preserve">, and </w:t>
-      </w:r>
-      <w:proofErr w:type="spellStart"/>
-      <w:r>
-        <w:rPr>
-          <w:rFonts w:ascii="Times New Roman" w:hAnsi="Times New Roman" w:cs="Times New Roman"/>
-          <w:sz w:val="24"/>
-          <w:szCs w:val="24"/>
-        </w:rPr>
-        <w:t>MemtoReg</w:t>
-      </w:r>
-      <w:proofErr w:type="spellEnd"/>
-      <w:r>
-        <w:rPr>
-          <w:rFonts w:ascii="Times New Roman" w:hAnsi="Times New Roman" w:cs="Times New Roman"/>
-          <w:sz w:val="24"/>
-          <w:szCs w:val="24"/>
-        </w:rPr>
-        <w:t xml:space="preserve"> values were determined for each and every instruction regardless if the instruction used the control signal or not. The correct values of the </w:t>
-      </w:r>
+          <w:u w:val="single"/>
+        </w:rPr>
+      </w:pPr>
+      <w:r>
+        <w:rPr>
+          <w:rFonts w:ascii="Times New Roman" w:hAnsi="Times New Roman" w:cs="Times New Roman"/>
+          <w:sz w:val="24"/>
+          <w:szCs w:val="24"/>
+          <w:u w:val="single"/>
+        </w:rPr>
+        <w:t>Description of I/O</w:t>
+      </w:r>
+    </w:p>
+    <w:p>
+      <w:pPr>
+        <w:spacing w:line="240" w:lineRule="auto"/>
+        <w:rPr>
+          <w:rFonts w:ascii="Times New Roman" w:hAnsi="Times New Roman" w:cs="Times New Roman"/>
+          <w:sz w:val="24"/>
+          <w:szCs w:val="24"/>
+        </w:rPr>
+      </w:pPr>
+      <w:r>
+        <w:rPr>
+          <w:rFonts w:ascii="Times New Roman" w:hAnsi="Times New Roman" w:cs="Times New Roman"/>
+          <w:sz w:val="24"/>
+          <w:szCs w:val="24"/>
+        </w:rPr>
+        <w:t>ID/EX_Rs1</w:t>
+      </w:r>
+      <w:r>
+        <w:rPr>
+          <w:rFonts w:ascii="Times New Roman" w:hAnsi="Times New Roman" w:cs="Times New Roman"/>
+          <w:sz w:val="24"/>
+          <w:szCs w:val="24"/>
+        </w:rPr>
+        <w:t xml:space="preserve"> – </w:t>
+      </w:r>
+      <w:r>
+        <w:rPr>
+          <w:rFonts w:ascii="Times New Roman" w:hAnsi="Times New Roman" w:cs="Times New Roman"/>
+          <w:sz w:val="24"/>
+          <w:szCs w:val="24"/>
+        </w:rPr>
+        <w:t>3</w:t>
+      </w:r>
+      <w:r>
+        <w:rPr>
+          <w:rFonts w:ascii="Times New Roman" w:hAnsi="Times New Roman" w:cs="Times New Roman"/>
+          <w:sz w:val="24"/>
+          <w:szCs w:val="24"/>
+        </w:rPr>
+        <w:t>-Bit input</w:t>
+      </w:r>
+      <w:r>
+        <w:rPr>
+          <w:rFonts w:ascii="Times New Roman" w:hAnsi="Times New Roman" w:cs="Times New Roman"/>
+          <w:sz w:val="24"/>
+          <w:szCs w:val="24"/>
+        </w:rPr>
+        <w:t xml:space="preserve"> of Rs1 from the ID/EX Pipeline Register </w:t>
+      </w:r>
+    </w:p>
+    <w:p>
+      <w:pPr>
+        <w:spacing w:line="240" w:lineRule="auto"/>
+        <w:rPr>
+          <w:rFonts w:ascii="Times New Roman" w:hAnsi="Times New Roman" w:cs="Times New Roman"/>
+          <w:sz w:val="24"/>
+          <w:szCs w:val="24"/>
+        </w:rPr>
+      </w:pPr>
+      <w:r>
+        <w:rPr>
+          <w:rFonts w:ascii="Times New Roman" w:hAnsi="Times New Roman" w:cs="Times New Roman"/>
+          <w:sz w:val="24"/>
+          <w:szCs w:val="24"/>
+        </w:rPr>
+        <w:t>ID/EX_Rs2</w:t>
+      </w:r>
+      <w:r>
+        <w:rPr>
+          <w:rFonts w:ascii="Times New Roman" w:hAnsi="Times New Roman" w:cs="Times New Roman"/>
+          <w:sz w:val="24"/>
+          <w:szCs w:val="24"/>
+        </w:rPr>
+        <w:t xml:space="preserve"> – </w:t>
+      </w:r>
+      <w:r>
+        <w:rPr>
+          <w:rFonts w:ascii="Times New Roman" w:hAnsi="Times New Roman" w:cs="Times New Roman"/>
+          <w:sz w:val="24"/>
+          <w:szCs w:val="24"/>
+        </w:rPr>
+        <w:t xml:space="preserve">3-Bit input of </w:t>
+      </w:r>
+      <w:r>
+        <w:rPr>
+          <w:rFonts w:ascii="Times New Roman" w:hAnsi="Times New Roman" w:cs="Times New Roman"/>
+          <w:sz w:val="24"/>
+          <w:szCs w:val="24"/>
+        </w:rPr>
+        <w:t>Rs2</w:t>
+      </w:r>
+      <w:r>
+        <w:rPr>
+          <w:rFonts w:ascii="Times New Roman" w:hAnsi="Times New Roman" w:cs="Times New Roman"/>
+          <w:sz w:val="24"/>
+          <w:szCs w:val="24"/>
+        </w:rPr>
+        <w:t xml:space="preserve"> from the ID/EX Pipeline Register</w:t>
+      </w:r>
+    </w:p>
+    <w:p>
+      <w:pPr>
+        <w:spacing w:line="240" w:lineRule="auto"/>
+        <w:rPr>
+          <w:rFonts w:ascii="Times New Roman" w:hAnsi="Times New Roman" w:cs="Times New Roman"/>
+          <w:sz w:val="24"/>
+          <w:szCs w:val="24"/>
+        </w:rPr>
+      </w:pPr>
+      <w:r>
+        <w:rPr>
+          <w:rFonts w:ascii="Times New Roman" w:hAnsi="Times New Roman" w:cs="Times New Roman"/>
+          <w:sz w:val="24"/>
+          <w:szCs w:val="24"/>
+        </w:rPr>
+        <w:t>EX/MEM_WB</w:t>
+      </w:r>
+      <w:r>
+        <w:rPr>
+          <w:rFonts w:ascii="Times New Roman" w:hAnsi="Times New Roman" w:cs="Times New Roman"/>
+          <w:sz w:val="24"/>
+          <w:szCs w:val="24"/>
+        </w:rPr>
+        <w:t xml:space="preserve"> – </w:t>
+      </w:r>
+      <w:r>
+        <w:rPr>
+          <w:rFonts w:ascii="Times New Roman" w:hAnsi="Times New Roman" w:cs="Times New Roman"/>
+          <w:sz w:val="24"/>
+          <w:szCs w:val="24"/>
+        </w:rPr>
+        <w:t>1</w:t>
+      </w:r>
+      <w:r>
+        <w:rPr>
+          <w:rFonts w:ascii="Times New Roman" w:hAnsi="Times New Roman" w:cs="Times New Roman"/>
+          <w:sz w:val="24"/>
+          <w:szCs w:val="24"/>
+        </w:rPr>
+        <w:t xml:space="preserve">-Bit input of </w:t>
+      </w:r>
+      <w:r>
+        <w:rPr>
+          <w:rFonts w:ascii="Times New Roman" w:hAnsi="Times New Roman" w:cs="Times New Roman"/>
+          <w:sz w:val="24"/>
+          <w:szCs w:val="24"/>
+        </w:rPr>
+        <w:t>WB control bit</w:t>
+      </w:r>
+      <w:r>
+        <w:rPr>
+          <w:rFonts w:ascii="Times New Roman" w:hAnsi="Times New Roman" w:cs="Times New Roman"/>
+          <w:sz w:val="24"/>
+          <w:szCs w:val="24"/>
+        </w:rPr>
+        <w:t xml:space="preserve"> fr</w:t>
+      </w:r>
+      <w:r>
+        <w:rPr>
+          <w:rFonts w:ascii="Times New Roman" w:hAnsi="Times New Roman" w:cs="Times New Roman"/>
+          <w:sz w:val="24"/>
+          <w:szCs w:val="24"/>
+        </w:rPr>
+        <w:t>om the EX/MEM</w:t>
+      </w:r>
+      <w:r>
+        <w:rPr>
+          <w:rFonts w:ascii="Times New Roman" w:hAnsi="Times New Roman" w:cs="Times New Roman"/>
+          <w:sz w:val="24"/>
+          <w:szCs w:val="24"/>
+        </w:rPr>
+        <w:t xml:space="preserve"> Pipeline Register</w:t>
+      </w:r>
+    </w:p>
+    <w:p>
+      <w:pPr>
+        <w:spacing w:line="240" w:lineRule="auto"/>
+        <w:rPr>
+          <w:rFonts w:ascii="Times New Roman" w:hAnsi="Times New Roman" w:cs="Times New Roman"/>
+          <w:sz w:val="24"/>
+          <w:szCs w:val="24"/>
+        </w:rPr>
+      </w:pPr>
+      <w:r>
+        <w:rPr>
+          <w:rFonts w:ascii="Times New Roman" w:hAnsi="Times New Roman" w:cs="Times New Roman"/>
+          <w:sz w:val="24"/>
+          <w:szCs w:val="24"/>
+        </w:rPr>
+        <w:t>MEM/WB</w:t>
+      </w:r>
+      <w:r>
+        <w:rPr>
+          <w:rFonts w:ascii="Times New Roman" w:hAnsi="Times New Roman" w:cs="Times New Roman"/>
+          <w:sz w:val="24"/>
+          <w:szCs w:val="24"/>
+        </w:rPr>
+        <w:t>_WB</w:t>
+      </w:r>
+      <w:r>
+        <w:rPr>
+          <w:rFonts w:ascii="Times New Roman" w:hAnsi="Times New Roman" w:cs="Times New Roman"/>
+          <w:sz w:val="24"/>
+          <w:szCs w:val="24"/>
+        </w:rPr>
+        <w:t xml:space="preserve"> – </w:t>
+      </w:r>
+      <w:r>
+        <w:rPr>
+          <w:rFonts w:ascii="Times New Roman" w:hAnsi="Times New Roman" w:cs="Times New Roman"/>
+          <w:sz w:val="24"/>
+          <w:szCs w:val="24"/>
+        </w:rPr>
+        <w:t xml:space="preserve">1-Bit input of WB control bit from the </w:t>
+      </w:r>
+      <w:r>
+        <w:rPr>
+          <w:rFonts w:ascii="Times New Roman" w:hAnsi="Times New Roman" w:cs="Times New Roman"/>
+          <w:sz w:val="24"/>
+          <w:szCs w:val="24"/>
+        </w:rPr>
+        <w:t>MEM/WB</w:t>
+      </w:r>
+      <w:r>
+        <w:rPr>
+          <w:rFonts w:ascii="Times New Roman" w:hAnsi="Times New Roman" w:cs="Times New Roman"/>
+          <w:sz w:val="24"/>
+          <w:szCs w:val="24"/>
+        </w:rPr>
+        <w:t xml:space="preserve"> Pipeline Register</w:t>
+      </w:r>
+    </w:p>
+    <w:p>
+      <w:pPr>
+        <w:spacing w:line="240" w:lineRule="auto"/>
+        <w:rPr>
+          <w:rFonts w:ascii="Times New Roman" w:hAnsi="Times New Roman" w:cs="Times New Roman"/>
+          <w:sz w:val="24"/>
+          <w:szCs w:val="24"/>
+        </w:rPr>
+      </w:pPr>
       <w:r>
         <w:rPr>
           <w:rFonts w:ascii="Times New Roman" w:hAnsi="Times New Roman" w:cs="Times New Roman"/>
@@ -6793,25 +5838,804 @@
           <w:szCs w:val="24"/>
         </w:rPr>
         <w:lastRenderedPageBreak/>
-        <w:t xml:space="preserve">control signals were then determined using multiplexers with the </w:t>
-      </w:r>
-      <w:proofErr w:type="spellStart"/>
-      <w:r>
-        <w:rPr>
-          <w:rFonts w:ascii="Times New Roman" w:hAnsi="Times New Roman" w:cs="Times New Roman"/>
-          <w:sz w:val="24"/>
-          <w:szCs w:val="24"/>
-        </w:rPr>
-        <w:t>OpCode</w:t>
-      </w:r>
-      <w:proofErr w:type="spellEnd"/>
-      <w:r>
-        <w:rPr>
-          <w:rFonts w:ascii="Times New Roman" w:hAnsi="Times New Roman" w:cs="Times New Roman"/>
-          <w:sz w:val="24"/>
-          <w:szCs w:val="24"/>
-        </w:rPr>
-        <w:t xml:space="preserve"> being their selector. This convoluted but functional method was then replaced with the much more streamlined use of OR gates pictured below.</w:t>
+        <w:t>EX/MEM_Rd</w:t>
+      </w:r>
+      <w:r>
+        <w:rPr>
+          <w:rFonts w:ascii="Times New Roman" w:hAnsi="Times New Roman" w:cs="Times New Roman"/>
+          <w:sz w:val="24"/>
+          <w:szCs w:val="24"/>
+        </w:rPr>
+        <w:t xml:space="preserve"> – </w:t>
+      </w:r>
+      <w:r>
+        <w:rPr>
+          <w:rFonts w:ascii="Times New Roman" w:hAnsi="Times New Roman" w:cs="Times New Roman"/>
+          <w:sz w:val="24"/>
+          <w:szCs w:val="24"/>
+        </w:rPr>
+        <w:t xml:space="preserve">3-Bit input of </w:t>
+      </w:r>
+      <w:r>
+        <w:rPr>
+          <w:rFonts w:ascii="Times New Roman" w:hAnsi="Times New Roman" w:cs="Times New Roman"/>
+          <w:sz w:val="24"/>
+          <w:szCs w:val="24"/>
+        </w:rPr>
+        <w:t>Rd</w:t>
+      </w:r>
+      <w:r>
+        <w:rPr>
+          <w:rFonts w:ascii="Times New Roman" w:hAnsi="Times New Roman" w:cs="Times New Roman"/>
+          <w:sz w:val="24"/>
+          <w:szCs w:val="24"/>
+        </w:rPr>
+        <w:t xml:space="preserve"> fr</w:t>
+      </w:r>
+      <w:r>
+        <w:rPr>
+          <w:rFonts w:ascii="Times New Roman" w:hAnsi="Times New Roman" w:cs="Times New Roman"/>
+          <w:sz w:val="24"/>
+          <w:szCs w:val="24"/>
+        </w:rPr>
+        <w:t>om the EX/MEM</w:t>
+      </w:r>
+      <w:r>
+        <w:rPr>
+          <w:rFonts w:ascii="Times New Roman" w:hAnsi="Times New Roman" w:cs="Times New Roman"/>
+          <w:sz w:val="24"/>
+          <w:szCs w:val="24"/>
+        </w:rPr>
+        <w:t xml:space="preserve"> Pipeline Register </w:t>
+      </w:r>
+    </w:p>
+    <w:p>
+      <w:pPr>
+        <w:spacing w:line="240" w:lineRule="auto"/>
+        <w:rPr>
+          <w:rFonts w:ascii="Times New Roman" w:hAnsi="Times New Roman" w:cs="Times New Roman"/>
+          <w:sz w:val="24"/>
+          <w:szCs w:val="24"/>
+        </w:rPr>
+      </w:pPr>
+      <w:r>
+        <w:rPr>
+          <w:rFonts w:ascii="Times New Roman" w:hAnsi="Times New Roman" w:cs="Times New Roman"/>
+          <w:sz w:val="24"/>
+          <w:szCs w:val="24"/>
+        </w:rPr>
+        <w:t>MEM/WB_Rd</w:t>
+      </w:r>
+      <w:r>
+        <w:rPr>
+          <w:rFonts w:ascii="Times New Roman" w:hAnsi="Times New Roman" w:cs="Times New Roman"/>
+          <w:sz w:val="24"/>
+          <w:szCs w:val="24"/>
+        </w:rPr>
+        <w:t xml:space="preserve"> – </w:t>
+      </w:r>
+      <w:r>
+        <w:rPr>
+          <w:rFonts w:ascii="Times New Roman" w:hAnsi="Times New Roman" w:cs="Times New Roman"/>
+          <w:sz w:val="24"/>
+          <w:szCs w:val="24"/>
+        </w:rPr>
+        <w:t xml:space="preserve">3-Bit input of </w:t>
+      </w:r>
+      <w:r>
+        <w:rPr>
+          <w:rFonts w:ascii="Times New Roman" w:hAnsi="Times New Roman" w:cs="Times New Roman"/>
+          <w:sz w:val="24"/>
+          <w:szCs w:val="24"/>
+        </w:rPr>
+        <w:t>Rd</w:t>
+      </w:r>
+      <w:r>
+        <w:rPr>
+          <w:rFonts w:ascii="Times New Roman" w:hAnsi="Times New Roman" w:cs="Times New Roman"/>
+          <w:sz w:val="24"/>
+          <w:szCs w:val="24"/>
+        </w:rPr>
+        <w:t xml:space="preserve"> from the </w:t>
+      </w:r>
+      <w:r>
+        <w:rPr>
+          <w:rFonts w:ascii="Times New Roman" w:hAnsi="Times New Roman" w:cs="Times New Roman"/>
+          <w:sz w:val="24"/>
+          <w:szCs w:val="24"/>
+        </w:rPr>
+        <w:t>MEM/WB</w:t>
+      </w:r>
+      <w:r>
+        <w:rPr>
+          <w:rFonts w:ascii="Times New Roman" w:hAnsi="Times New Roman" w:cs="Times New Roman"/>
+          <w:sz w:val="24"/>
+          <w:szCs w:val="24"/>
+        </w:rPr>
+        <w:t xml:space="preserve"> Pipeline Register</w:t>
+      </w:r>
+    </w:p>
+    <w:p>
+      <w:pPr>
+        <w:spacing w:line="240" w:lineRule="auto"/>
+        <w:rPr>
+          <w:rFonts w:ascii="Times New Roman" w:hAnsi="Times New Roman" w:cs="Times New Roman"/>
+          <w:sz w:val="24"/>
+          <w:szCs w:val="24"/>
+        </w:rPr>
+      </w:pPr>
+      <w:r>
+        <w:rPr>
+          <w:rFonts w:ascii="Times New Roman" w:hAnsi="Times New Roman" w:cs="Times New Roman"/>
+          <w:sz w:val="24"/>
+          <w:szCs w:val="24"/>
+        </w:rPr>
+        <w:t>ForwardA</w:t>
+      </w:r>
+      <w:r>
+        <w:rPr>
+          <w:rFonts w:ascii="Times New Roman" w:hAnsi="Times New Roman" w:cs="Times New Roman"/>
+          <w:sz w:val="24"/>
+          <w:szCs w:val="24"/>
+        </w:rPr>
+        <w:t xml:space="preserve"> – </w:t>
+      </w:r>
+      <w:r>
+        <w:rPr>
+          <w:rFonts w:ascii="Times New Roman" w:hAnsi="Times New Roman" w:cs="Times New Roman"/>
+          <w:sz w:val="24"/>
+          <w:szCs w:val="24"/>
+        </w:rPr>
+        <w:t>2</w:t>
+      </w:r>
+      <w:r>
+        <w:rPr>
+          <w:rFonts w:ascii="Times New Roman" w:hAnsi="Times New Roman" w:cs="Times New Roman"/>
+          <w:sz w:val="24"/>
+          <w:szCs w:val="24"/>
+        </w:rPr>
+        <w:t xml:space="preserve">-Bit </w:t>
+      </w:r>
+      <w:r>
+        <w:rPr>
+          <w:rFonts w:ascii="Times New Roman" w:hAnsi="Times New Roman" w:cs="Times New Roman"/>
+          <w:sz w:val="24"/>
+          <w:szCs w:val="24"/>
+        </w:rPr>
+        <w:t>output</w:t>
+      </w:r>
+      <w:r>
+        <w:rPr>
+          <w:rFonts w:ascii="Times New Roman" w:hAnsi="Times New Roman" w:cs="Times New Roman"/>
+          <w:sz w:val="24"/>
+          <w:szCs w:val="24"/>
+        </w:rPr>
+        <w:t xml:space="preserve"> </w:t>
+      </w:r>
+      <w:r>
+        <w:rPr>
+          <w:rFonts w:ascii="Times New Roman" w:hAnsi="Times New Roman" w:cs="Times New Roman"/>
+          <w:sz w:val="24"/>
+          <w:szCs w:val="24"/>
+        </w:rPr>
+        <w:t>used to as a choose the default ALU operand 1 (00), the forwarded EX/MEM_Rd value as operand 1 (01), or the forwarded MEM/WB_Rd value as operand 1 (10)</w:t>
+      </w:r>
+    </w:p>
+    <w:p>
+      <w:pPr>
+        <w:spacing w:line="240" w:lineRule="auto"/>
+        <w:rPr>
+          <w:rFonts w:ascii="Times New Roman" w:hAnsi="Times New Roman" w:cs="Times New Roman"/>
+          <w:sz w:val="24"/>
+          <w:szCs w:val="24"/>
+        </w:rPr>
+      </w:pPr>
+      <w:r>
+        <w:rPr>
+          <w:rFonts w:ascii="Times New Roman" w:hAnsi="Times New Roman" w:cs="Times New Roman"/>
+          <w:sz w:val="24"/>
+          <w:szCs w:val="24"/>
+        </w:rPr>
+        <w:t>ForwardB</w:t>
+      </w:r>
+      <w:r>
+        <w:rPr>
+          <w:rFonts w:ascii="Times New Roman" w:hAnsi="Times New Roman" w:cs="Times New Roman"/>
+          <w:sz w:val="24"/>
+          <w:szCs w:val="24"/>
+        </w:rPr>
+        <w:t xml:space="preserve"> – </w:t>
+      </w:r>
+      <w:r>
+        <w:rPr>
+          <w:rFonts w:ascii="Times New Roman" w:hAnsi="Times New Roman" w:cs="Times New Roman"/>
+          <w:sz w:val="24"/>
+          <w:szCs w:val="24"/>
+        </w:rPr>
+        <w:t xml:space="preserve">2-Bit output used to as a choose the default ALU operand </w:t>
+      </w:r>
+      <w:r>
+        <w:rPr>
+          <w:rFonts w:ascii="Times New Roman" w:hAnsi="Times New Roman" w:cs="Times New Roman"/>
+          <w:sz w:val="24"/>
+          <w:szCs w:val="24"/>
+        </w:rPr>
+        <w:t>2</w:t>
+      </w:r>
+      <w:r>
+        <w:rPr>
+          <w:rFonts w:ascii="Times New Roman" w:hAnsi="Times New Roman" w:cs="Times New Roman"/>
+          <w:sz w:val="24"/>
+          <w:szCs w:val="24"/>
+        </w:rPr>
+        <w:t xml:space="preserve"> (00), the forwarded </w:t>
+      </w:r>
+      <w:r>
+        <w:rPr>
+          <w:rFonts w:ascii="Times New Roman" w:hAnsi="Times New Roman" w:cs="Times New Roman"/>
+          <w:sz w:val="24"/>
+          <w:szCs w:val="24"/>
+        </w:rPr>
+        <w:t>EX/MEM_Rd value as operand 2</w:t>
+      </w:r>
+      <w:r>
+        <w:rPr>
+          <w:rFonts w:ascii="Times New Roman" w:hAnsi="Times New Roman" w:cs="Times New Roman"/>
+          <w:sz w:val="24"/>
+          <w:szCs w:val="24"/>
+        </w:rPr>
+        <w:t xml:space="preserve"> (01), or the forwarded</w:t>
+      </w:r>
+      <w:r>
+        <w:rPr>
+          <w:rFonts w:ascii="Times New Roman" w:hAnsi="Times New Roman" w:cs="Times New Roman"/>
+          <w:sz w:val="24"/>
+          <w:szCs w:val="24"/>
+        </w:rPr>
+        <w:t xml:space="preserve"> MEM/WB_Rd value as operand 2</w:t>
+      </w:r>
+      <w:bookmarkStart w:id="0" w:name="_GoBack"/>
+      <w:bookmarkEnd w:id="0"/>
+      <w:r>
+        <w:rPr>
+          <w:rFonts w:ascii="Times New Roman" w:hAnsi="Times New Roman" w:cs="Times New Roman"/>
+          <w:sz w:val="24"/>
+          <w:szCs w:val="24"/>
+        </w:rPr>
+        <w:t xml:space="preserve"> (10)</w:t>
+      </w:r>
+    </w:p>
+    <w:p>
+      <w:pPr>
+        <w:spacing w:line="240" w:lineRule="auto"/>
+        <w:rPr>
+          <w:rFonts w:ascii="Times New Roman" w:hAnsi="Times New Roman" w:cs="Times New Roman"/>
+          <w:sz w:val="24"/>
+          <w:szCs w:val="24"/>
+        </w:rPr>
+      </w:pPr>
+    </w:p>
+    <w:p>
+      <w:pPr>
+        <w:spacing w:line="240" w:lineRule="auto"/>
+        <w:rPr>
+          <w:rFonts w:ascii="Times New Roman" w:hAnsi="Times New Roman" w:cs="Times New Roman"/>
+          <w:sz w:val="24"/>
+          <w:szCs w:val="24"/>
+        </w:rPr>
+      </w:pPr>
+    </w:p>
+    <w:p>
+      <w:pPr>
+        <w:spacing w:line="240" w:lineRule="auto"/>
+        <w:rPr>
+          <w:rFonts w:ascii="Times New Roman" w:hAnsi="Times New Roman" w:cs="Times New Roman"/>
+          <w:sz w:val="24"/>
+          <w:szCs w:val="24"/>
+        </w:rPr>
+      </w:pPr>
+    </w:p>
+    <w:p>
+      <w:pPr>
+        <w:spacing w:line="240" w:lineRule="auto"/>
+        <w:rPr>
+          <w:rFonts w:ascii="Times New Roman" w:hAnsi="Times New Roman" w:cs="Times New Roman"/>
+          <w:sz w:val="24"/>
+          <w:szCs w:val="24"/>
+        </w:rPr>
+      </w:pPr>
+    </w:p>
+    <w:p>
+      <w:pPr>
+        <w:spacing w:line="240" w:lineRule="auto"/>
+        <w:rPr>
+          <w:rFonts w:ascii="Times New Roman" w:hAnsi="Times New Roman" w:cs="Times New Roman"/>
+          <w:sz w:val="24"/>
+          <w:szCs w:val="24"/>
+          <w:u w:val="single"/>
+        </w:rPr>
+      </w:pPr>
+    </w:p>
+    <w:p>
+      <w:pPr>
+        <w:spacing w:line="240" w:lineRule="auto"/>
+        <w:rPr>
+          <w:rFonts w:ascii="Times New Roman" w:hAnsi="Times New Roman" w:cs="Times New Roman"/>
+          <w:sz w:val="24"/>
+          <w:szCs w:val="24"/>
+          <w:u w:val="single"/>
+        </w:rPr>
+      </w:pPr>
+      <w:r>
+        <w:rPr>
+          <w:rFonts w:ascii="Times New Roman" w:hAnsi="Times New Roman" w:cs="Times New Roman"/>
+          <w:sz w:val="24"/>
+          <w:szCs w:val="24"/>
+          <w:u w:val="single"/>
+        </w:rPr>
+        <w:t>Summary of Circuit Functionality</w:t>
+      </w:r>
+    </w:p>
+    <w:p>
+      <w:pPr>
+        <w:spacing w:line="240" w:lineRule="auto"/>
+        <w:rPr>
+          <w:rFonts w:ascii="Times New Roman" w:hAnsi="Times New Roman" w:cs="Times New Roman"/>
+          <w:sz w:val="24"/>
+          <w:szCs w:val="24"/>
+          <w:u w:val="single"/>
+        </w:rPr>
+      </w:pPr>
+      <w:r>
+        <w:rPr>
+          <w:rFonts w:ascii="Times New Roman" w:hAnsi="Times New Roman" w:cs="Times New Roman"/>
+          <w:sz w:val="24"/>
+          <w:szCs w:val="24"/>
+        </w:rPr>
+        <w:t>The data forwarding unit is used to address data hazards on the fly. Instead of stalling, it solves some data dependencies by forwarding data from one stage directly to the ALU.</w:t>
+      </w:r>
+    </w:p>
+    <w:p>
+      <w:pPr>
+        <w:spacing w:line="240" w:lineRule="auto"/>
+        <w:rPr>
+          <w:rFonts w:ascii="Times New Roman" w:hAnsi="Times New Roman" w:cs="Times New Roman"/>
+          <w:sz w:val="24"/>
+          <w:szCs w:val="24"/>
+          <w:u w:val="single"/>
+        </w:rPr>
+      </w:pPr>
+      <w:r>
+        <w:rPr>
+          <w:rFonts w:ascii="Times New Roman" w:hAnsi="Times New Roman" w:cs="Times New Roman"/>
+          <w:sz w:val="24"/>
+          <w:szCs w:val="24"/>
+          <w:u w:val="single"/>
+        </w:rPr>
+        <w:t>Forwarding Data from The EX/MEM Pipeline Register to the ALU</w:t>
+      </w:r>
+    </w:p>
+    <w:p>
+      <w:pPr>
+        <w:spacing w:line="240" w:lineRule="auto"/>
+        <w:rPr>
+          <w:rFonts w:ascii="Times New Roman" w:hAnsi="Times New Roman" w:cs="Times New Roman"/>
+          <w:sz w:val="24"/>
+          <w:szCs w:val="24"/>
+        </w:rPr>
+      </w:pPr>
+      <w:r>
+        <w:rPr>
+          <w:rFonts w:ascii="Times New Roman" w:hAnsi="Times New Roman" w:cs="Times New Roman"/>
+          <w:sz w:val="24"/>
+          <w:szCs w:val="24"/>
+        </w:rPr>
+        <w:t>When it is detected (via a comparator) that ID/EX_Rs1 and EX/MEM_Rd both point to the same register and EX/MEM_WB is HIGH</w:t>
+      </w:r>
+      <w:r>
+        <w:rPr>
+          <w:rFonts w:ascii="Times New Roman" w:hAnsi="Times New Roman" w:cs="Times New Roman"/>
+          <w:sz w:val="24"/>
+          <w:szCs w:val="24"/>
+        </w:rPr>
+        <w:t xml:space="preserve">, the output ‘ForwardA’ will hold a binary value of 01. The ‘ForwardA’ value will be used as a multiplexer’s selector input on the outer circuit. </w:t>
+      </w:r>
+    </w:p>
+    <w:p>
+      <w:pPr>
+        <w:spacing w:line="240" w:lineRule="auto"/>
+        <w:rPr>
+          <w:rFonts w:ascii="Times New Roman" w:hAnsi="Times New Roman" w:cs="Times New Roman"/>
+          <w:sz w:val="24"/>
+          <w:szCs w:val="24"/>
+        </w:rPr>
+      </w:pPr>
+      <w:r>
+        <w:rPr>
+          <w:rFonts w:ascii="Times New Roman" w:hAnsi="Times New Roman" w:cs="Times New Roman"/>
+          <w:sz w:val="24"/>
+          <w:szCs w:val="24"/>
+        </w:rPr>
+        <w:t>When it is detected (via a comparator) that ID/EX_Rs</w:t>
+      </w:r>
+      <w:r>
+        <w:rPr>
+          <w:rFonts w:ascii="Times New Roman" w:hAnsi="Times New Roman" w:cs="Times New Roman"/>
+          <w:sz w:val="24"/>
+          <w:szCs w:val="24"/>
+        </w:rPr>
+        <w:t>2</w:t>
+      </w:r>
+      <w:r>
+        <w:rPr>
+          <w:rFonts w:ascii="Times New Roman" w:hAnsi="Times New Roman" w:cs="Times New Roman"/>
+          <w:sz w:val="24"/>
+          <w:szCs w:val="24"/>
+        </w:rPr>
+        <w:t xml:space="preserve"> and EX/MEM_Rd both point to the same register and EX/MEM_WB is HIGH, the output ‘Forward</w:t>
+      </w:r>
+      <w:r>
+        <w:rPr>
+          <w:rFonts w:ascii="Times New Roman" w:hAnsi="Times New Roman" w:cs="Times New Roman"/>
+          <w:sz w:val="24"/>
+          <w:szCs w:val="24"/>
+        </w:rPr>
+        <w:t>B</w:t>
+      </w:r>
+      <w:r>
+        <w:rPr>
+          <w:rFonts w:ascii="Times New Roman" w:hAnsi="Times New Roman" w:cs="Times New Roman"/>
+          <w:sz w:val="24"/>
+          <w:szCs w:val="24"/>
+        </w:rPr>
+        <w:t>’ will hold a</w:t>
+      </w:r>
+      <w:r>
+        <w:rPr>
+          <w:rFonts w:ascii="Times New Roman" w:hAnsi="Times New Roman" w:cs="Times New Roman"/>
+          <w:sz w:val="24"/>
+          <w:szCs w:val="24"/>
+        </w:rPr>
+        <w:t xml:space="preserve"> </w:t>
+      </w:r>
+      <w:r>
+        <w:rPr>
+          <w:rFonts w:ascii="Times New Roman" w:hAnsi="Times New Roman" w:cs="Times New Roman"/>
+          <w:sz w:val="24"/>
+          <w:szCs w:val="24"/>
+        </w:rPr>
+        <w:t>binary value of 01. The ‘Forward</w:t>
+      </w:r>
+      <w:r>
+        <w:rPr>
+          <w:rFonts w:ascii="Times New Roman" w:hAnsi="Times New Roman" w:cs="Times New Roman"/>
+          <w:sz w:val="24"/>
+          <w:szCs w:val="24"/>
+        </w:rPr>
+        <w:t>B</w:t>
+      </w:r>
+      <w:r>
+        <w:rPr>
+          <w:rFonts w:ascii="Times New Roman" w:hAnsi="Times New Roman" w:cs="Times New Roman"/>
+          <w:sz w:val="24"/>
+          <w:szCs w:val="24"/>
+        </w:rPr>
+        <w:t xml:space="preserve">’ value will be used as a multiplexer’s selector input on the outer circuit. </w:t>
+      </w:r>
+    </w:p>
+    <w:p>
+      <w:pPr>
+        <w:spacing w:line="240" w:lineRule="auto"/>
+        <w:rPr>
+          <w:rFonts w:ascii="Times New Roman" w:hAnsi="Times New Roman" w:cs="Times New Roman"/>
+          <w:sz w:val="24"/>
+          <w:szCs w:val="24"/>
+        </w:rPr>
+      </w:pPr>
+    </w:p>
+    <w:p>
+      <w:pPr>
+        <w:spacing w:line="240" w:lineRule="auto"/>
+        <w:rPr>
+          <w:rFonts w:ascii="Times New Roman" w:hAnsi="Times New Roman" w:cs="Times New Roman"/>
+          <w:sz w:val="24"/>
+          <w:szCs w:val="24"/>
+          <w:u w:val="single"/>
+        </w:rPr>
+      </w:pPr>
+    </w:p>
+    <w:p>
+      <w:pPr>
+        <w:spacing w:line="240" w:lineRule="auto"/>
+        <w:rPr>
+          <w:rFonts w:ascii="Times New Roman" w:hAnsi="Times New Roman" w:cs="Times New Roman"/>
+          <w:sz w:val="24"/>
+          <w:szCs w:val="24"/>
+          <w:u w:val="single"/>
+        </w:rPr>
+      </w:pPr>
+    </w:p>
+    <w:p>
+      <w:pPr>
+        <w:spacing w:line="240" w:lineRule="auto"/>
+        <w:rPr>
+          <w:rFonts w:ascii="Times New Roman" w:hAnsi="Times New Roman" w:cs="Times New Roman"/>
+          <w:sz w:val="24"/>
+          <w:szCs w:val="24"/>
+          <w:u w:val="single"/>
+        </w:rPr>
+      </w:pPr>
+      <w:r>
+        <w:rPr>
+          <w:rFonts w:ascii="Times New Roman" w:hAnsi="Times New Roman" w:cs="Times New Roman"/>
+          <w:sz w:val="24"/>
+          <w:szCs w:val="24"/>
+          <w:u w:val="single"/>
+        </w:rPr>
+        <w:t xml:space="preserve">Forwarding Data from The </w:t>
+      </w:r>
+      <w:r>
+        <w:rPr>
+          <w:rFonts w:ascii="Times New Roman" w:hAnsi="Times New Roman" w:cs="Times New Roman"/>
+          <w:sz w:val="24"/>
+          <w:szCs w:val="24"/>
+          <w:u w:val="single"/>
+        </w:rPr>
+        <w:t>MEM/WB</w:t>
+      </w:r>
+      <w:r>
+        <w:rPr>
+          <w:rFonts w:ascii="Times New Roman" w:hAnsi="Times New Roman" w:cs="Times New Roman"/>
+          <w:sz w:val="24"/>
+          <w:szCs w:val="24"/>
+          <w:u w:val="single"/>
+        </w:rPr>
+        <w:t xml:space="preserve"> Pipeline Register to the ALU</w:t>
+      </w:r>
+    </w:p>
+    <w:p>
+      <w:pPr>
+        <w:spacing w:line="240" w:lineRule="auto"/>
+        <w:rPr>
+          <w:rFonts w:ascii="Times New Roman" w:hAnsi="Times New Roman" w:cs="Times New Roman"/>
+          <w:sz w:val="24"/>
+          <w:szCs w:val="24"/>
+        </w:rPr>
+      </w:pPr>
+      <w:r>
+        <w:rPr>
+          <w:rFonts w:ascii="Times New Roman" w:hAnsi="Times New Roman" w:cs="Times New Roman"/>
+          <w:sz w:val="24"/>
+          <w:szCs w:val="24"/>
+        </w:rPr>
+        <w:t xml:space="preserve">When it is detected (via a comparator) that ID/EX_Rs1 and </w:t>
+      </w:r>
+      <w:r>
+        <w:rPr>
+          <w:rFonts w:ascii="Times New Roman" w:hAnsi="Times New Roman" w:cs="Times New Roman"/>
+          <w:sz w:val="24"/>
+          <w:szCs w:val="24"/>
+        </w:rPr>
+        <w:t>MEM/WB</w:t>
+      </w:r>
+      <w:r>
+        <w:rPr>
+          <w:rFonts w:ascii="Times New Roman" w:hAnsi="Times New Roman" w:cs="Times New Roman"/>
+          <w:sz w:val="24"/>
+          <w:szCs w:val="24"/>
+        </w:rPr>
+        <w:t>_Rd both point to the same register and MEM/WB</w:t>
+      </w:r>
+      <w:r>
+        <w:rPr>
+          <w:rFonts w:ascii="Times New Roman" w:hAnsi="Times New Roman" w:cs="Times New Roman"/>
+          <w:sz w:val="24"/>
+          <w:szCs w:val="24"/>
+        </w:rPr>
+        <w:t xml:space="preserve"> </w:t>
+      </w:r>
+      <w:r>
+        <w:rPr>
+          <w:rFonts w:ascii="Times New Roman" w:hAnsi="Times New Roman" w:cs="Times New Roman"/>
+          <w:sz w:val="24"/>
+          <w:szCs w:val="24"/>
+        </w:rPr>
+        <w:t>_WB is HIGH, the output ‘ForwardA’ will hold a binary</w:t>
+      </w:r>
+      <w:r>
+        <w:rPr>
+          <w:rFonts w:ascii="Times New Roman" w:hAnsi="Times New Roman" w:cs="Times New Roman"/>
+          <w:sz w:val="24"/>
+          <w:szCs w:val="24"/>
+        </w:rPr>
+        <w:t xml:space="preserve"> </w:t>
+      </w:r>
+      <w:r>
+        <w:rPr>
+          <w:rFonts w:ascii="Times New Roman" w:hAnsi="Times New Roman" w:cs="Times New Roman"/>
+          <w:sz w:val="24"/>
+          <w:szCs w:val="24"/>
+        </w:rPr>
+        <w:t xml:space="preserve">value of 01. The ‘ForwardA’ value will be used as a multiplexer’s selector input on the outer circuit. </w:t>
+      </w:r>
+    </w:p>
+    <w:p>
+      <w:pPr>
+        <w:spacing w:line="240" w:lineRule="auto"/>
+        <w:rPr>
+          <w:rFonts w:ascii="Times New Roman" w:hAnsi="Times New Roman" w:cs="Times New Roman"/>
+          <w:sz w:val="24"/>
+          <w:szCs w:val="24"/>
+        </w:rPr>
+      </w:pPr>
+      <w:r>
+        <w:rPr>
+          <w:rFonts w:ascii="Times New Roman" w:hAnsi="Times New Roman" w:cs="Times New Roman"/>
+          <w:sz w:val="24"/>
+          <w:szCs w:val="24"/>
+        </w:rPr>
+        <w:t>When it is detected (via a comparator) that ID/EX_Rs2 and MEM/WB</w:t>
+      </w:r>
+      <w:r>
+        <w:rPr>
+          <w:rFonts w:ascii="Times New Roman" w:hAnsi="Times New Roman" w:cs="Times New Roman"/>
+          <w:sz w:val="24"/>
+          <w:szCs w:val="24"/>
+        </w:rPr>
+        <w:t xml:space="preserve"> </w:t>
+      </w:r>
+      <w:r>
+        <w:rPr>
+          <w:rFonts w:ascii="Times New Roman" w:hAnsi="Times New Roman" w:cs="Times New Roman"/>
+          <w:sz w:val="24"/>
+          <w:szCs w:val="24"/>
+        </w:rPr>
+        <w:t>_Rd both point to the same register and MEM/WB</w:t>
+      </w:r>
+      <w:r>
+        <w:rPr>
+          <w:rFonts w:ascii="Times New Roman" w:hAnsi="Times New Roman" w:cs="Times New Roman"/>
+          <w:sz w:val="24"/>
+          <w:szCs w:val="24"/>
+        </w:rPr>
+        <w:t xml:space="preserve"> </w:t>
+      </w:r>
+      <w:r>
+        <w:rPr>
+          <w:rFonts w:ascii="Times New Roman" w:hAnsi="Times New Roman" w:cs="Times New Roman"/>
+          <w:sz w:val="24"/>
+          <w:szCs w:val="24"/>
+        </w:rPr>
+        <w:t>_WB is HIGH, the output ‘ForwardB’</w:t>
+      </w:r>
+      <w:r>
+        <w:rPr>
+          <w:rFonts w:ascii="Times New Roman" w:hAnsi="Times New Roman" w:cs="Times New Roman"/>
+          <w:sz w:val="24"/>
+          <w:szCs w:val="24"/>
+        </w:rPr>
+        <w:t xml:space="preserve"> will hold a </w:t>
+      </w:r>
+      <w:r>
+        <w:rPr>
+          <w:rFonts w:ascii="Times New Roman" w:hAnsi="Times New Roman" w:cs="Times New Roman"/>
+          <w:sz w:val="24"/>
+          <w:szCs w:val="24"/>
+        </w:rPr>
+        <w:t>binary</w:t>
+      </w:r>
+      <w:r>
+        <w:rPr>
+          <w:rFonts w:ascii="Times New Roman" w:hAnsi="Times New Roman" w:cs="Times New Roman"/>
+          <w:sz w:val="24"/>
+          <w:szCs w:val="24"/>
+        </w:rPr>
+        <w:t xml:space="preserve"> value of 10</w:t>
+      </w:r>
+      <w:r>
+        <w:rPr>
+          <w:rFonts w:ascii="Times New Roman" w:hAnsi="Times New Roman" w:cs="Times New Roman"/>
+          <w:sz w:val="24"/>
+          <w:szCs w:val="24"/>
+        </w:rPr>
+        <w:t>. The ‘Forward</w:t>
+      </w:r>
+      <w:r>
+        <w:rPr>
+          <w:rFonts w:ascii="Times New Roman" w:hAnsi="Times New Roman" w:cs="Times New Roman"/>
+          <w:sz w:val="24"/>
+          <w:szCs w:val="24"/>
+        </w:rPr>
+        <w:t>B</w:t>
+      </w:r>
+      <w:r>
+        <w:rPr>
+          <w:rFonts w:ascii="Times New Roman" w:hAnsi="Times New Roman" w:cs="Times New Roman"/>
+          <w:sz w:val="24"/>
+          <w:szCs w:val="24"/>
+        </w:rPr>
+        <w:t xml:space="preserve">’ value will be used as a multiplexer’s selector input on the outer circuit. </w:t>
+      </w:r>
+    </w:p>
+    <w:p>
+      <w:pPr>
+        <w:spacing w:line="240" w:lineRule="auto"/>
+        <w:rPr>
+          <w:rFonts w:ascii="Times New Roman" w:hAnsi="Times New Roman" w:cs="Times New Roman"/>
+          <w:sz w:val="24"/>
+          <w:szCs w:val="24"/>
+        </w:rPr>
+      </w:pPr>
+    </w:p>
+    <w:p>
+      <w:pPr>
+        <w:spacing w:line="240" w:lineRule="auto"/>
+        <w:rPr>
+          <w:rFonts w:ascii="Times New Roman" w:hAnsi="Times New Roman" w:cs="Times New Roman"/>
+          <w:sz w:val="24"/>
+          <w:szCs w:val="24"/>
+        </w:rPr>
+      </w:pPr>
+    </w:p>
+    <w:p>
+      <w:pPr>
+        <w:spacing w:line="240" w:lineRule="auto"/>
+        <w:rPr>
+          <w:rFonts w:ascii="Times New Roman" w:hAnsi="Times New Roman" w:cs="Times New Roman"/>
+          <w:b/>
+          <w:sz w:val="36"/>
+          <w:szCs w:val="36"/>
+        </w:rPr>
+      </w:pPr>
+    </w:p>
+    <w:p>
+      <w:pPr>
+        <w:spacing w:line="240" w:lineRule="auto"/>
+        <w:rPr>
+          <w:rFonts w:ascii="Times New Roman" w:hAnsi="Times New Roman" w:cs="Times New Roman"/>
+          <w:b/>
+          <w:sz w:val="36"/>
+          <w:szCs w:val="36"/>
+        </w:rPr>
+      </w:pPr>
+      <w:r>
+        <w:rPr>
+          <w:rFonts w:ascii="Times New Roman" w:hAnsi="Times New Roman" w:cs="Times New Roman"/>
+          <w:b/>
+          <w:sz w:val="36"/>
+          <w:szCs w:val="36"/>
+        </w:rPr>
+        <w:t>Appendix</w:t>
+      </w:r>
+    </w:p>
+    <w:p>
+      <w:pPr>
+        <w:spacing w:line="240" w:lineRule="auto"/>
+        <w:rPr>
+          <w:rFonts w:ascii="Times New Roman" w:hAnsi="Times New Roman" w:cs="Times New Roman"/>
+          <w:sz w:val="24"/>
+          <w:szCs w:val="24"/>
+        </w:rPr>
+      </w:pPr>
+    </w:p>
+    <w:p>
+      <w:pPr>
+        <w:spacing w:line="240" w:lineRule="auto"/>
+        <w:rPr>
+          <w:rFonts w:ascii="Times New Roman" w:hAnsi="Times New Roman" w:cs="Times New Roman"/>
+          <w:sz w:val="24"/>
+          <w:szCs w:val="24"/>
+          <w:u w:val="single"/>
+        </w:rPr>
+      </w:pPr>
+      <w:r>
+        <w:rPr>
+          <w:rFonts w:ascii="Times New Roman" w:hAnsi="Times New Roman" w:cs="Times New Roman"/>
+          <w:sz w:val="24"/>
+          <w:szCs w:val="24"/>
+          <w:u w:val="single"/>
+        </w:rPr>
+        <w:t>Final Circuit Overview</w:t>
       </w:r>
     </w:p>
     <w:p>
@@ -6831,10 +6655,10 @@
           <w:szCs w:val="24"/>
         </w:rPr>
         <w:drawing>
-          <wp:inline distT="0" distB="0" distL="0" distR="0" wp14:anchorId="6768B192" wp14:editId="7871B31D">
-            <wp:extent cx="3254022" cy="2255715"/>
-            <wp:effectExtent l="0" t="0" r="3810" b="0"/>
-            <wp:docPr id="26" name="Picture 26"/>
+          <wp:inline distT="0" distB="0" distL="0" distR="0" wp14:anchorId="6F2C0A6D" wp14:editId="6F59EB74">
+            <wp:extent cx="5943600" cy="3921125"/>
+            <wp:effectExtent l="0" t="0" r="0" b="3175"/>
+            <wp:docPr id="39" name="Picture 39"/>
             <wp:cNvGraphicFramePr>
               <a:graphicFrameLocks xmlns:a="http://schemas.openxmlformats.org/drawingml/2006/main" noChangeAspect="1"/>
             </wp:cNvGraphicFramePr>
@@ -6854,680 +6678,6 @@
                   <pic:spPr>
                     <a:xfrm>
                       <a:off x="0" y="0"/>
-                      <a:ext cx="3254022" cy="2255715"/>
-                    </a:xfrm>
-                    <a:prstGeom prst="rect">
-                      <a:avLst/>
-                    </a:prstGeom>
-                  </pic:spPr>
-                </pic:pic>
-              </a:graphicData>
-            </a:graphic>
-          </wp:inline>
-        </w:drawing>
-      </w:r>
-    </w:p>
-    <w:p>
-      <w:pPr>
-        <w:spacing w:line="240" w:lineRule="auto"/>
-        <w:rPr>
-          <w:rFonts w:ascii="Times New Roman" w:hAnsi="Times New Roman" w:cs="Times New Roman"/>
-          <w:sz w:val="24"/>
-          <w:szCs w:val="24"/>
-          <w:u w:val="single"/>
-        </w:rPr>
-      </w:pPr>
-      <w:r>
-        <w:rPr>
-          <w:rFonts w:ascii="Times New Roman" w:hAnsi="Times New Roman" w:cs="Times New Roman"/>
-          <w:sz w:val="24"/>
-          <w:szCs w:val="24"/>
-          <w:u w:val="single"/>
-        </w:rPr>
-        <w:t xml:space="preserve">Calculating </w:t>
-      </w:r>
-      <w:r>
-        <w:rPr>
-          <w:rFonts w:ascii="Times New Roman" w:hAnsi="Times New Roman" w:cs="Times New Roman"/>
-          <w:sz w:val="24"/>
-          <w:szCs w:val="24"/>
-          <w:u w:val="single"/>
-        </w:rPr>
-        <w:t>RAM Address</w:t>
-      </w:r>
-    </w:p>
-    <w:p>
-      <w:pPr>
-        <w:spacing w:line="240" w:lineRule="auto"/>
-        <w:rPr>
-          <w:rFonts w:ascii="Times New Roman" w:hAnsi="Times New Roman" w:cs="Times New Roman"/>
-          <w:sz w:val="24"/>
-          <w:szCs w:val="24"/>
-          <w:u w:val="single"/>
-        </w:rPr>
-      </w:pPr>
-      <w:r>
-        <w:rPr>
-          <w:rFonts w:ascii="Times New Roman" w:hAnsi="Times New Roman" w:cs="Times New Roman"/>
-          <w:noProof/>
-          <w:sz w:val="24"/>
-          <w:szCs w:val="24"/>
-        </w:rPr>
-        <w:drawing>
-          <wp:inline distT="0" distB="0" distL="0" distR="0" wp14:anchorId="49EA890D" wp14:editId="58EEF3B1">
-            <wp:extent cx="2621507" cy="1272650"/>
-            <wp:effectExtent l="0" t="0" r="7620" b="3810"/>
-            <wp:docPr id="27" name="Picture 27"/>
-            <wp:cNvGraphicFramePr>
-              <a:graphicFrameLocks xmlns:a="http://schemas.openxmlformats.org/drawingml/2006/main" noChangeAspect="1"/>
-            </wp:cNvGraphicFramePr>
-            <a:graphic xmlns:a="http://schemas.openxmlformats.org/drawingml/2006/main">
-              <a:graphicData uri="http://schemas.openxmlformats.org/drawingml/2006/picture">
-                <pic:pic xmlns:pic="http://schemas.openxmlformats.org/drawingml/2006/picture">
-                  <pic:nvPicPr>
-                    <pic:cNvPr id="1" name=""/>
-                    <pic:cNvPicPr/>
-                  </pic:nvPicPr>
-                  <pic:blipFill>
-                    <a:blip r:embed="rId19"/>
-                    <a:stretch>
-                      <a:fillRect/>
-                    </a:stretch>
-                  </pic:blipFill>
-                  <pic:spPr>
-                    <a:xfrm>
-                      <a:off x="0" y="0"/>
-                      <a:ext cx="2621507" cy="1272650"/>
-                    </a:xfrm>
-                    <a:prstGeom prst="rect">
-                      <a:avLst/>
-                    </a:prstGeom>
-                  </pic:spPr>
-                </pic:pic>
-              </a:graphicData>
-            </a:graphic>
-          </wp:inline>
-        </w:drawing>
-      </w:r>
-    </w:p>
-    <w:p>
-      <w:pPr>
-        <w:spacing w:line="240" w:lineRule="auto"/>
-        <w:rPr>
-          <w:rFonts w:ascii="Times New Roman" w:hAnsi="Times New Roman" w:cs="Times New Roman"/>
-          <w:sz w:val="24"/>
-          <w:szCs w:val="24"/>
-        </w:rPr>
-      </w:pPr>
-      <w:r>
-        <w:rPr>
-          <w:rFonts w:ascii="Times New Roman" w:hAnsi="Times New Roman" w:cs="Times New Roman"/>
-          <w:sz w:val="24"/>
-          <w:szCs w:val="24"/>
-        </w:rPr>
-        <w:t>Originally, the main memory address was calculated in the ALU. As the instruction began getting more complex, it became more apparent that a better solution could be implemented. We added hardware to our circuit outside the of the ALU. This additional hardware (an adder and 2x1 multiplexer) allowed for addresses to be more easily selected for instructions with varying complexity. The address will either be the program counter + 16-bit extended offset (can be either short or long) or the address associated with the step # of the exception (see exception handling section).</w:t>
-      </w:r>
-    </w:p>
-    <w:p>
-      <w:pPr>
-        <w:spacing w:line="240" w:lineRule="auto"/>
-        <w:rPr>
-          <w:rFonts w:ascii="Times New Roman" w:hAnsi="Times New Roman" w:cs="Times New Roman"/>
-          <w:sz w:val="24"/>
-          <w:szCs w:val="24"/>
-        </w:rPr>
-      </w:pPr>
-    </w:p>
-    <w:p>
-      <w:pPr>
-        <w:spacing w:line="240" w:lineRule="auto"/>
-        <w:rPr>
-          <w:rFonts w:ascii="Times New Roman" w:hAnsi="Times New Roman" w:cs="Times New Roman"/>
-          <w:sz w:val="24"/>
-          <w:szCs w:val="24"/>
-          <w:u w:val="single"/>
-        </w:rPr>
-      </w:pPr>
-      <w:r>
-        <w:rPr>
-          <w:rFonts w:ascii="Times New Roman" w:hAnsi="Times New Roman" w:cs="Times New Roman"/>
-          <w:sz w:val="24"/>
-          <w:szCs w:val="24"/>
-          <w:u w:val="single"/>
-        </w:rPr>
-        <w:t xml:space="preserve">Use of The Tunnel Object in </w:t>
-      </w:r>
-      <w:proofErr w:type="spellStart"/>
-      <w:r>
-        <w:rPr>
-          <w:rFonts w:ascii="Times New Roman" w:hAnsi="Times New Roman" w:cs="Times New Roman"/>
-          <w:sz w:val="24"/>
-          <w:szCs w:val="24"/>
-          <w:u w:val="single"/>
-        </w:rPr>
-        <w:t>Logisim</w:t>
-      </w:r>
-      <w:proofErr w:type="spellEnd"/>
-    </w:p>
-    <w:p>
-      <w:pPr>
-        <w:spacing w:line="240" w:lineRule="auto"/>
-        <w:rPr>
-          <w:rFonts w:ascii="Times New Roman" w:hAnsi="Times New Roman" w:cs="Times New Roman"/>
-          <w:sz w:val="24"/>
-          <w:szCs w:val="24"/>
-          <w:u w:val="single"/>
-        </w:rPr>
-      </w:pPr>
-    </w:p>
-    <w:p>
-      <w:pPr>
-        <w:spacing w:line="240" w:lineRule="auto"/>
-        <w:rPr>
-          <w:rFonts w:ascii="Times New Roman" w:hAnsi="Times New Roman" w:cs="Times New Roman"/>
-          <w:sz w:val="24"/>
-          <w:szCs w:val="24"/>
-          <w:u w:val="single"/>
-        </w:rPr>
-      </w:pPr>
-      <w:r>
-        <w:rPr>
-          <w:rFonts w:ascii="Times New Roman" w:hAnsi="Times New Roman" w:cs="Times New Roman"/>
-          <w:noProof/>
-          <w:sz w:val="24"/>
-          <w:szCs w:val="24"/>
-        </w:rPr>
-        <w:drawing>
-          <wp:inline distT="0" distB="0" distL="0" distR="0" wp14:anchorId="64577BA9" wp14:editId="7A857283">
-            <wp:extent cx="2834886" cy="754445"/>
-            <wp:effectExtent l="0" t="0" r="3810" b="7620"/>
-            <wp:docPr id="29" name="Picture 29"/>
-            <wp:cNvGraphicFramePr>
-              <a:graphicFrameLocks xmlns:a="http://schemas.openxmlformats.org/drawingml/2006/main" noChangeAspect="1"/>
-            </wp:cNvGraphicFramePr>
-            <a:graphic xmlns:a="http://schemas.openxmlformats.org/drawingml/2006/main">
-              <a:graphicData uri="http://schemas.openxmlformats.org/drawingml/2006/picture">
-                <pic:pic xmlns:pic="http://schemas.openxmlformats.org/drawingml/2006/picture">
-                  <pic:nvPicPr>
-                    <pic:cNvPr id="1" name=""/>
-                    <pic:cNvPicPr/>
-                  </pic:nvPicPr>
-                  <pic:blipFill>
-                    <a:blip r:embed="rId20"/>
-                    <a:stretch>
-                      <a:fillRect/>
-                    </a:stretch>
-                  </pic:blipFill>
-                  <pic:spPr>
-                    <a:xfrm>
-                      <a:off x="0" y="0"/>
-                      <a:ext cx="2834886" cy="754445"/>
-                    </a:xfrm>
-                    <a:prstGeom prst="rect">
-                      <a:avLst/>
-                    </a:prstGeom>
-                  </pic:spPr>
-                </pic:pic>
-              </a:graphicData>
-            </a:graphic>
-          </wp:inline>
-        </w:drawing>
-      </w:r>
-    </w:p>
-    <w:p>
-      <w:pPr>
-        <w:spacing w:line="240" w:lineRule="auto"/>
-        <w:rPr>
-          <w:rFonts w:ascii="Times New Roman" w:hAnsi="Times New Roman" w:cs="Times New Roman"/>
-          <w:sz w:val="24"/>
-          <w:szCs w:val="24"/>
-        </w:rPr>
-      </w:pPr>
-      <w:r>
-        <w:rPr>
-          <w:rFonts w:ascii="Times New Roman" w:hAnsi="Times New Roman" w:cs="Times New Roman"/>
-          <w:sz w:val="24"/>
-          <w:szCs w:val="24"/>
-        </w:rPr>
-        <w:t xml:space="preserve">We made the decision as a team to utilize the Tunnel Object in </w:t>
-      </w:r>
-      <w:proofErr w:type="spellStart"/>
-      <w:r>
-        <w:rPr>
-          <w:rFonts w:ascii="Times New Roman" w:hAnsi="Times New Roman" w:cs="Times New Roman"/>
-          <w:sz w:val="24"/>
-          <w:szCs w:val="24"/>
-        </w:rPr>
-        <w:t>Logisim</w:t>
-      </w:r>
-      <w:proofErr w:type="spellEnd"/>
-      <w:r>
-        <w:rPr>
-          <w:rFonts w:ascii="Times New Roman" w:hAnsi="Times New Roman" w:cs="Times New Roman"/>
-          <w:sz w:val="24"/>
-          <w:szCs w:val="24"/>
-        </w:rPr>
-        <w:t xml:space="preserve">. The tunnels allow you to connect I/O without tracing wires from point A to point B. Although this is not necessarily an </w:t>
-      </w:r>
-      <w:r>
-        <w:rPr>
-          <w:rFonts w:ascii="Times New Roman" w:hAnsi="Times New Roman" w:cs="Times New Roman"/>
-          <w:sz w:val="24"/>
-          <w:szCs w:val="24"/>
-        </w:rPr>
-        <w:lastRenderedPageBreak/>
-        <w:t>optimization that translates to the physical circuit design. The ease of understanding it brought during the design process was invaluable.</w:t>
-      </w:r>
-    </w:p>
-    <w:p>
-      <w:pPr>
-        <w:spacing w:line="240" w:lineRule="auto"/>
-        <w:rPr>
-          <w:rFonts w:ascii="Times New Roman" w:hAnsi="Times New Roman" w:cs="Times New Roman"/>
-          <w:sz w:val="24"/>
-          <w:szCs w:val="24"/>
-        </w:rPr>
-      </w:pPr>
-    </w:p>
-    <w:p>
-      <w:pPr>
-        <w:keepNext/>
-        <w:spacing w:line="240" w:lineRule="auto"/>
-        <w:rPr>
-          <w:rFonts w:ascii="Times New Roman" w:hAnsi="Times New Roman" w:cs="Times New Roman"/>
-          <w:sz w:val="24"/>
-          <w:szCs w:val="24"/>
-        </w:rPr>
-      </w:pPr>
-      <w:r>
-        <w:rPr>
-          <w:rFonts w:ascii="Times New Roman" w:hAnsi="Times New Roman" w:cs="Times New Roman"/>
-          <w:noProof/>
-          <w:sz w:val="24"/>
-          <w:szCs w:val="24"/>
-        </w:rPr>
-        <w:drawing>
-          <wp:inline distT="0" distB="0" distL="0" distR="0" wp14:anchorId="05AF9019" wp14:editId="3B37C5A1">
-            <wp:extent cx="2347163" cy="2156647"/>
-            <wp:effectExtent l="0" t="0" r="0" b="0"/>
-            <wp:docPr id="30" name="Picture 30"/>
-            <wp:cNvGraphicFramePr>
-              <a:graphicFrameLocks xmlns:a="http://schemas.openxmlformats.org/drawingml/2006/main" noChangeAspect="1"/>
-            </wp:cNvGraphicFramePr>
-            <a:graphic xmlns:a="http://schemas.openxmlformats.org/drawingml/2006/main">
-              <a:graphicData uri="http://schemas.openxmlformats.org/drawingml/2006/picture">
-                <pic:pic xmlns:pic="http://schemas.openxmlformats.org/drawingml/2006/picture">
-                  <pic:nvPicPr>
-                    <pic:cNvPr id="1" name=""/>
-                    <pic:cNvPicPr/>
-                  </pic:nvPicPr>
-                  <pic:blipFill>
-                    <a:blip r:embed="rId21"/>
-                    <a:stretch>
-                      <a:fillRect/>
-                    </a:stretch>
-                  </pic:blipFill>
-                  <pic:spPr>
-                    <a:xfrm>
-                      <a:off x="0" y="0"/>
-                      <a:ext cx="2347163" cy="2156647"/>
-                    </a:xfrm>
-                    <a:prstGeom prst="rect">
-                      <a:avLst/>
-                    </a:prstGeom>
-                  </pic:spPr>
-                </pic:pic>
-              </a:graphicData>
-            </a:graphic>
-          </wp:inline>
-        </w:drawing>
-      </w:r>
-    </w:p>
-    <w:p>
-      <w:pPr>
-        <w:pStyle w:val="Caption"/>
-        <w:rPr>
-          <w:rFonts w:ascii="Times New Roman" w:hAnsi="Times New Roman" w:cs="Times New Roman"/>
-          <w:sz w:val="24"/>
-          <w:szCs w:val="24"/>
-        </w:rPr>
-      </w:pPr>
-      <w:r>
-        <w:rPr>
-          <w:rFonts w:ascii="Times New Roman" w:hAnsi="Times New Roman" w:cs="Times New Roman"/>
-          <w:sz w:val="24"/>
-          <w:szCs w:val="24"/>
-        </w:rPr>
-        <w:t xml:space="preserve">Before Use of Tunnels </w:t>
-      </w:r>
-    </w:p>
-    <w:p>
-      <w:pPr>
-        <w:spacing w:line="240" w:lineRule="auto"/>
-        <w:rPr>
-          <w:rFonts w:ascii="Times New Roman" w:hAnsi="Times New Roman" w:cs="Times New Roman"/>
-          <w:sz w:val="24"/>
-          <w:szCs w:val="24"/>
-        </w:rPr>
-      </w:pPr>
-    </w:p>
-    <w:p>
-      <w:pPr>
-        <w:keepNext/>
-        <w:spacing w:line="240" w:lineRule="auto"/>
-        <w:rPr>
-          <w:rFonts w:ascii="Times New Roman" w:hAnsi="Times New Roman" w:cs="Times New Roman"/>
-          <w:sz w:val="24"/>
-          <w:szCs w:val="24"/>
-        </w:rPr>
-      </w:pPr>
-      <w:r>
-        <w:rPr>
-          <w:rFonts w:ascii="Times New Roman" w:hAnsi="Times New Roman" w:cs="Times New Roman"/>
-          <w:noProof/>
-          <w:sz w:val="24"/>
-          <w:szCs w:val="24"/>
-        </w:rPr>
-        <w:drawing>
-          <wp:inline distT="0" distB="0" distL="0" distR="0" wp14:anchorId="7E174E2A" wp14:editId="68CAFA3E">
-            <wp:extent cx="2049958" cy="2065199"/>
-            <wp:effectExtent l="0" t="0" r="7620" b="0"/>
-            <wp:docPr id="31" name="Picture 31"/>
-            <wp:cNvGraphicFramePr>
-              <a:graphicFrameLocks xmlns:a="http://schemas.openxmlformats.org/drawingml/2006/main" noChangeAspect="1"/>
-            </wp:cNvGraphicFramePr>
-            <a:graphic xmlns:a="http://schemas.openxmlformats.org/drawingml/2006/main">
-              <a:graphicData uri="http://schemas.openxmlformats.org/drawingml/2006/picture">
-                <pic:pic xmlns:pic="http://schemas.openxmlformats.org/drawingml/2006/picture">
-                  <pic:nvPicPr>
-                    <pic:cNvPr id="1" name=""/>
-                    <pic:cNvPicPr/>
-                  </pic:nvPicPr>
-                  <pic:blipFill>
-                    <a:blip r:embed="rId22"/>
-                    <a:stretch>
-                      <a:fillRect/>
-                    </a:stretch>
-                  </pic:blipFill>
-                  <pic:spPr>
-                    <a:xfrm>
-                      <a:off x="0" y="0"/>
-                      <a:ext cx="2049958" cy="2065199"/>
-                    </a:xfrm>
-                    <a:prstGeom prst="rect">
-                      <a:avLst/>
-                    </a:prstGeom>
-                  </pic:spPr>
-                </pic:pic>
-              </a:graphicData>
-            </a:graphic>
-          </wp:inline>
-        </w:drawing>
-      </w:r>
-      <w:r>
-        <w:rPr>
-          <w:rFonts w:ascii="Times New Roman" w:hAnsi="Times New Roman" w:cs="Times New Roman"/>
-          <w:noProof/>
-          <w:sz w:val="24"/>
-          <w:szCs w:val="24"/>
-        </w:rPr>
-        <w:drawing>
-          <wp:inline distT="0" distB="0" distL="0" distR="0" wp14:anchorId="3D29D395" wp14:editId="08A6E202">
-            <wp:extent cx="2537680" cy="2385267"/>
-            <wp:effectExtent l="0" t="0" r="0" b="0"/>
-            <wp:docPr id="38" name="Picture 38"/>
-            <wp:cNvGraphicFramePr>
-              <a:graphicFrameLocks xmlns:a="http://schemas.openxmlformats.org/drawingml/2006/main" noChangeAspect="1"/>
-            </wp:cNvGraphicFramePr>
-            <a:graphic xmlns:a="http://schemas.openxmlformats.org/drawingml/2006/main">
-              <a:graphicData uri="http://schemas.openxmlformats.org/drawingml/2006/picture">
-                <pic:pic xmlns:pic="http://schemas.openxmlformats.org/drawingml/2006/picture">
-                  <pic:nvPicPr>
-                    <pic:cNvPr id="1" name=""/>
-                    <pic:cNvPicPr/>
-                  </pic:nvPicPr>
-                  <pic:blipFill>
-                    <a:blip r:embed="rId23"/>
-                    <a:stretch>
-                      <a:fillRect/>
-                    </a:stretch>
-                  </pic:blipFill>
-                  <pic:spPr>
-                    <a:xfrm>
-                      <a:off x="0" y="0"/>
-                      <a:ext cx="2537680" cy="2385267"/>
-                    </a:xfrm>
-                    <a:prstGeom prst="rect">
-                      <a:avLst/>
-                    </a:prstGeom>
-                  </pic:spPr>
-                </pic:pic>
-              </a:graphicData>
-            </a:graphic>
-          </wp:inline>
-        </w:drawing>
-      </w:r>
-    </w:p>
-    <w:p>
-      <w:pPr>
-        <w:pStyle w:val="Caption"/>
-        <w:rPr>
-          <w:rFonts w:ascii="Times New Roman" w:hAnsi="Times New Roman" w:cs="Times New Roman"/>
-          <w:sz w:val="24"/>
-          <w:szCs w:val="24"/>
-        </w:rPr>
-      </w:pPr>
-      <w:r>
-        <w:rPr>
-          <w:rFonts w:ascii="Times New Roman" w:hAnsi="Times New Roman" w:cs="Times New Roman"/>
-          <w:sz w:val="24"/>
-          <w:szCs w:val="24"/>
-        </w:rPr>
-        <w:t xml:space="preserve">After Use of Tunnels </w:t>
-      </w:r>
-    </w:p>
-    <w:p>
-      <w:pPr>
-        <w:spacing w:line="240" w:lineRule="auto"/>
-        <w:rPr>
-          <w:rFonts w:ascii="Times New Roman" w:hAnsi="Times New Roman" w:cs="Times New Roman"/>
-          <w:sz w:val="24"/>
-          <w:szCs w:val="24"/>
-        </w:rPr>
-      </w:pPr>
-      <w:r>
-        <w:rPr>
-          <w:rFonts w:ascii="Times New Roman" w:hAnsi="Times New Roman" w:cs="Times New Roman"/>
-          <w:sz w:val="24"/>
-          <w:szCs w:val="24"/>
-        </w:rPr>
-        <w:tab/>
-      </w:r>
-    </w:p>
-    <w:p>
-      <w:pPr>
-        <w:spacing w:line="240" w:lineRule="auto"/>
-        <w:rPr>
-          <w:rFonts w:ascii="Times New Roman" w:hAnsi="Times New Roman" w:cs="Times New Roman"/>
-          <w:b/>
-          <w:sz w:val="24"/>
-          <w:szCs w:val="24"/>
-          <w:u w:val="single"/>
-        </w:rPr>
-      </w:pPr>
-    </w:p>
-    <w:p>
-      <w:pPr>
-        <w:spacing w:line="240" w:lineRule="auto"/>
-        <w:rPr>
-          <w:rFonts w:ascii="Times New Roman" w:hAnsi="Times New Roman" w:cs="Times New Roman"/>
-          <w:b/>
-          <w:sz w:val="24"/>
-          <w:szCs w:val="24"/>
-          <w:u w:val="single"/>
-        </w:rPr>
-      </w:pPr>
-    </w:p>
-    <w:p>
-      <w:pPr>
-        <w:spacing w:line="240" w:lineRule="auto"/>
-        <w:rPr>
-          <w:rFonts w:ascii="Times New Roman" w:hAnsi="Times New Roman" w:cs="Times New Roman"/>
-          <w:b/>
-          <w:sz w:val="24"/>
-          <w:szCs w:val="24"/>
-          <w:u w:val="single"/>
-        </w:rPr>
-      </w:pPr>
-    </w:p>
-    <w:p>
-      <w:pPr>
-        <w:spacing w:line="240" w:lineRule="auto"/>
-        <w:rPr>
-          <w:rFonts w:ascii="Times New Roman" w:hAnsi="Times New Roman" w:cs="Times New Roman"/>
-          <w:b/>
-          <w:sz w:val="24"/>
-          <w:szCs w:val="24"/>
-          <w:u w:val="single"/>
-        </w:rPr>
-      </w:pPr>
-    </w:p>
-    <w:p>
-      <w:pPr>
-        <w:spacing w:line="240" w:lineRule="auto"/>
-        <w:rPr>
-          <w:rFonts w:ascii="Times New Roman" w:hAnsi="Times New Roman" w:cs="Times New Roman"/>
-          <w:b/>
-          <w:sz w:val="24"/>
-          <w:szCs w:val="24"/>
-          <w:u w:val="single"/>
-        </w:rPr>
-      </w:pPr>
-    </w:p>
-    <w:p>
-      <w:pPr>
-        <w:spacing w:line="240" w:lineRule="auto"/>
-        <w:rPr>
-          <w:rFonts w:ascii="Times New Roman" w:hAnsi="Times New Roman" w:cs="Times New Roman"/>
-          <w:b/>
-          <w:sz w:val="24"/>
-          <w:szCs w:val="24"/>
-          <w:u w:val="single"/>
-        </w:rPr>
-      </w:pPr>
-    </w:p>
-    <w:p>
-      <w:pPr>
-        <w:spacing w:line="240" w:lineRule="auto"/>
-        <w:rPr>
-          <w:rFonts w:ascii="Times New Roman" w:hAnsi="Times New Roman" w:cs="Times New Roman"/>
-          <w:b/>
-          <w:sz w:val="36"/>
-          <w:szCs w:val="36"/>
-        </w:rPr>
-      </w:pPr>
-    </w:p>
-    <w:p>
-      <w:pPr>
-        <w:spacing w:line="240" w:lineRule="auto"/>
-        <w:rPr>
-          <w:rFonts w:ascii="Times New Roman" w:hAnsi="Times New Roman" w:cs="Times New Roman"/>
-          <w:b/>
-          <w:sz w:val="36"/>
-          <w:szCs w:val="36"/>
-        </w:rPr>
-      </w:pPr>
-    </w:p>
-    <w:p>
-      <w:pPr>
-        <w:spacing w:line="240" w:lineRule="auto"/>
-        <w:rPr>
-          <w:rFonts w:ascii="Times New Roman" w:hAnsi="Times New Roman" w:cs="Times New Roman"/>
-          <w:b/>
-          <w:sz w:val="36"/>
-          <w:szCs w:val="36"/>
-        </w:rPr>
-      </w:pPr>
-      <w:r>
-        <w:rPr>
-          <w:rFonts w:ascii="Times New Roman" w:hAnsi="Times New Roman" w:cs="Times New Roman"/>
-          <w:b/>
-          <w:sz w:val="36"/>
-          <w:szCs w:val="36"/>
-        </w:rPr>
-        <w:t>Appendix</w:t>
-      </w:r>
-    </w:p>
-    <w:p>
-      <w:pPr>
-        <w:spacing w:line="240" w:lineRule="auto"/>
-        <w:rPr>
-          <w:rFonts w:ascii="Times New Roman" w:hAnsi="Times New Roman" w:cs="Times New Roman"/>
-          <w:sz w:val="24"/>
-          <w:szCs w:val="24"/>
-        </w:rPr>
-      </w:pPr>
-    </w:p>
-    <w:p>
-      <w:pPr>
-        <w:spacing w:line="240" w:lineRule="auto"/>
-        <w:rPr>
-          <w:rFonts w:ascii="Times New Roman" w:hAnsi="Times New Roman" w:cs="Times New Roman"/>
-          <w:sz w:val="24"/>
-          <w:szCs w:val="24"/>
-          <w:u w:val="single"/>
-        </w:rPr>
-      </w:pPr>
-      <w:r>
-        <w:rPr>
-          <w:rFonts w:ascii="Times New Roman" w:hAnsi="Times New Roman" w:cs="Times New Roman"/>
-          <w:sz w:val="24"/>
-          <w:szCs w:val="24"/>
-          <w:u w:val="single"/>
-        </w:rPr>
-        <w:t>Final Circuit Overview</w:t>
-      </w:r>
-    </w:p>
-    <w:p>
-      <w:pPr>
-        <w:spacing w:line="240" w:lineRule="auto"/>
-        <w:rPr>
-          <w:rFonts w:ascii="Times New Roman" w:hAnsi="Times New Roman" w:cs="Times New Roman"/>
-          <w:sz w:val="24"/>
-          <w:szCs w:val="24"/>
-        </w:rPr>
-      </w:pPr>
-      <w:r>
-        <w:rPr>
-          <w:rFonts w:ascii="Times New Roman" w:hAnsi="Times New Roman" w:cs="Times New Roman"/>
-          <w:noProof/>
-          <w:sz w:val="24"/>
-          <w:szCs w:val="24"/>
-        </w:rPr>
-        <w:drawing>
-          <wp:inline distT="0" distB="0" distL="0" distR="0" wp14:anchorId="6F2C0A6D" wp14:editId="6F59EB74">
-            <wp:extent cx="5943600" cy="3921125"/>
-            <wp:effectExtent l="0" t="0" r="0" b="3175"/>
-            <wp:docPr id="39" name="Picture 39"/>
-            <wp:cNvGraphicFramePr>
-              <a:graphicFrameLocks xmlns:a="http://schemas.openxmlformats.org/drawingml/2006/main" noChangeAspect="1"/>
-            </wp:cNvGraphicFramePr>
-            <a:graphic xmlns:a="http://schemas.openxmlformats.org/drawingml/2006/main">
-              <a:graphicData uri="http://schemas.openxmlformats.org/drawingml/2006/picture">
-                <pic:pic xmlns:pic="http://schemas.openxmlformats.org/drawingml/2006/picture">
-                  <pic:nvPicPr>
-                    <pic:cNvPr id="1" name=""/>
-                    <pic:cNvPicPr/>
-                  </pic:nvPicPr>
-                  <pic:blipFill>
-                    <a:blip r:embed="rId24"/>
-                    <a:stretch>
-                      <a:fillRect/>
-                    </a:stretch>
-                  </pic:blipFill>
-                  <pic:spPr>
-                    <a:xfrm>
-                      <a:off x="0" y="0"/>
                       <a:ext cx="5943600" cy="3921125"/>
                     </a:xfrm>
                     <a:prstGeom prst="rect">
@@ -7542,7 +6692,7 @@
       </w:r>
     </w:p>
     <w:sectPr>
-      <w:headerReference w:type="default" r:id="rId25"/>
+      <w:headerReference w:type="default" r:id="rId19"/>
       <w:pgSz w:w="12240" w:h="15840"/>
       <w:pgMar w:top="1440" w:right="1440" w:bottom="1440" w:left="1440" w:header="720" w:footer="720" w:gutter="0"/>
       <w:cols w:space="720"/>
@@ -7669,7 +6819,7 @@
         <w:sz w:val="24"/>
         <w:szCs w:val="24"/>
       </w:rPr>
-      <w:t>14</w:t>
+      <w:t>15</w:t>
     </w:r>
     <w:r>
       <w:rPr>

</xml_diff>

<commit_message>
ckt and document updated
</commit_message>
<xml_diff>
--- a/Project 2/Report/Final Report P2 JohnsonLeon.docx
+++ b/Project 2/Report/Final Report P2 JohnsonLeon.docx
@@ -748,17 +748,8 @@
           <w:rFonts w:ascii="Times New Roman" w:hAnsi="Times New Roman" w:cs="Times New Roman"/>
           <w:color w:val="auto"/>
         </w:rPr>
-        <w:t xml:space="preserve">Determining the </w:t>
-      </w:r>
-      <w:proofErr w:type="spellStart"/>
-      <w:r>
-        <w:rPr>
-          <w:rFonts w:ascii="Times New Roman" w:hAnsi="Times New Roman" w:cs="Times New Roman"/>
-          <w:color w:val="auto"/>
-        </w:rPr>
-        <w:t>OpCode</w:t>
-      </w:r>
-      <w:proofErr w:type="spellEnd"/>
+        <w:t>Determining the OpCode</w:t>
+      </w:r>
     </w:p>
     <w:p>
       <w:pPr>
@@ -1110,17 +1101,8 @@
           <w:rFonts w:ascii="Times New Roman" w:hAnsi="Times New Roman" w:cs="Times New Roman"/>
           <w:color w:val="auto"/>
         </w:rPr>
-        <w:t xml:space="preserve">Determining the </w:t>
-      </w:r>
-      <w:proofErr w:type="spellStart"/>
-      <w:r>
-        <w:rPr>
-          <w:rFonts w:ascii="Times New Roman" w:hAnsi="Times New Roman" w:cs="Times New Roman"/>
-          <w:color w:val="auto"/>
-        </w:rPr>
-        <w:t>OpCode</w:t>
-      </w:r>
-      <w:proofErr w:type="spellEnd"/>
+        <w:t>Determining the OpCode</w:t>
+      </w:r>
     </w:p>
     <w:p>
       <w:pPr>
@@ -1135,17 +1117,8 @@
           <w:rFonts w:ascii="Times New Roman" w:hAnsi="Times New Roman" w:cs="Times New Roman"/>
           <w:color w:val="auto"/>
         </w:rPr>
-        <w:t xml:space="preserve">Determining </w:t>
-      </w:r>
-      <w:proofErr w:type="spellStart"/>
-      <w:r>
-        <w:rPr>
-          <w:rFonts w:ascii="Times New Roman" w:hAnsi="Times New Roman" w:cs="Times New Roman"/>
-          <w:color w:val="auto"/>
-        </w:rPr>
-        <w:t>RegWrite</w:t>
-      </w:r>
-      <w:proofErr w:type="spellEnd"/>
+        <w:t>Determining RegWrite</w:t>
+      </w:r>
     </w:p>
     <w:p>
       <w:pPr>
@@ -1160,17 +1133,8 @@
           <w:rFonts w:ascii="Times New Roman" w:hAnsi="Times New Roman" w:cs="Times New Roman"/>
           <w:color w:val="auto"/>
         </w:rPr>
-        <w:t xml:space="preserve">Determining </w:t>
-      </w:r>
-      <w:proofErr w:type="spellStart"/>
-      <w:r>
-        <w:rPr>
-          <w:rFonts w:ascii="Times New Roman" w:hAnsi="Times New Roman" w:cs="Times New Roman"/>
-          <w:color w:val="auto"/>
-        </w:rPr>
-        <w:t>MemtoReg</w:t>
-      </w:r>
-      <w:proofErr w:type="spellEnd"/>
+        <w:t>Determining MemtoReg</w:t>
+      </w:r>
     </w:p>
     <w:p>
       <w:pPr>
@@ -1185,17 +1149,8 @@
           <w:rFonts w:ascii="Times New Roman" w:hAnsi="Times New Roman" w:cs="Times New Roman"/>
           <w:color w:val="auto"/>
         </w:rPr>
-        <w:t xml:space="preserve">Determining </w:t>
-      </w:r>
-      <w:proofErr w:type="spellStart"/>
-      <w:r>
-        <w:rPr>
-          <w:rFonts w:ascii="Times New Roman" w:hAnsi="Times New Roman" w:cs="Times New Roman"/>
-          <w:color w:val="auto"/>
-        </w:rPr>
-        <w:t>MemWrite</w:t>
-      </w:r>
-      <w:proofErr w:type="spellEnd"/>
+        <w:t>Determining MemWrite</w:t>
+      </w:r>
     </w:p>
     <w:p>
       <w:pPr>
@@ -1210,17 +1165,8 @@
           <w:rFonts w:ascii="Times New Roman" w:hAnsi="Times New Roman" w:cs="Times New Roman"/>
           <w:color w:val="auto"/>
         </w:rPr>
-        <w:t xml:space="preserve">Determining </w:t>
-      </w:r>
-      <w:proofErr w:type="spellStart"/>
-      <w:r>
-        <w:rPr>
-          <w:rFonts w:ascii="Times New Roman" w:hAnsi="Times New Roman" w:cs="Times New Roman"/>
-          <w:color w:val="auto"/>
-        </w:rPr>
-        <w:t>ALUOp</w:t>
-      </w:r>
-      <w:proofErr w:type="spellEnd"/>
+        <w:t>Determining ALUOp</w:t>
+      </w:r>
     </w:p>
     <w:p>
       <w:pPr>
@@ -1347,55 +1293,7 @@
           <w:rFonts w:ascii="Times New Roman" w:hAnsi="Times New Roman" w:cs="Times New Roman"/>
           <w:color w:val="auto"/>
         </w:rPr>
-        <w:t xml:space="preserve">Reworking </w:t>
-      </w:r>
-      <w:proofErr w:type="spellStart"/>
-      <w:r>
-        <w:rPr>
-          <w:rFonts w:ascii="Times New Roman" w:hAnsi="Times New Roman" w:cs="Times New Roman"/>
-          <w:color w:val="auto"/>
-        </w:rPr>
-        <w:t>RegWrite</w:t>
-      </w:r>
-      <w:proofErr w:type="spellEnd"/>
-      <w:r>
-        <w:rPr>
-          <w:rFonts w:ascii="Times New Roman" w:hAnsi="Times New Roman" w:cs="Times New Roman"/>
-          <w:color w:val="auto"/>
-        </w:rPr>
-        <w:t xml:space="preserve">, </w:t>
-      </w:r>
-      <w:proofErr w:type="spellStart"/>
-      <w:r>
-        <w:rPr>
-          <w:rFonts w:ascii="Times New Roman" w:hAnsi="Times New Roman" w:cs="Times New Roman"/>
-          <w:color w:val="auto"/>
-        </w:rPr>
-        <w:t>MemWrite</w:t>
-      </w:r>
-      <w:proofErr w:type="spellEnd"/>
-      <w:r>
-        <w:rPr>
-          <w:rFonts w:ascii="Times New Roman" w:hAnsi="Times New Roman" w:cs="Times New Roman"/>
-          <w:color w:val="auto"/>
-        </w:rPr>
-        <w:t xml:space="preserve">, and </w:t>
-      </w:r>
-      <w:proofErr w:type="spellStart"/>
-      <w:r>
-        <w:rPr>
-          <w:rFonts w:ascii="Times New Roman" w:hAnsi="Times New Roman" w:cs="Times New Roman"/>
-          <w:color w:val="auto"/>
-        </w:rPr>
-        <w:t>MemtoReg</w:t>
-      </w:r>
-      <w:proofErr w:type="spellEnd"/>
-      <w:r>
-        <w:rPr>
-          <w:rFonts w:ascii="Times New Roman" w:hAnsi="Times New Roman" w:cs="Times New Roman"/>
-          <w:color w:val="auto"/>
-        </w:rPr>
-        <w:t xml:space="preserve"> Logic</w:t>
+        <w:t>Reworking RegWrite, MemWrite, and MemtoReg Logic</w:t>
       </w:r>
     </w:p>
     <w:p>
@@ -1427,17 +1325,8 @@
           <w:rFonts w:ascii="Times New Roman" w:hAnsi="Times New Roman" w:cs="Times New Roman"/>
           <w:color w:val="auto"/>
         </w:rPr>
-        <w:t xml:space="preserve">Use of the tunnel object in </w:t>
-      </w:r>
-      <w:proofErr w:type="spellStart"/>
-      <w:r>
-        <w:rPr>
-          <w:rFonts w:ascii="Times New Roman" w:hAnsi="Times New Roman" w:cs="Times New Roman"/>
-          <w:color w:val="auto"/>
-        </w:rPr>
-        <w:t>Logisim</w:t>
-      </w:r>
-      <w:proofErr w:type="spellEnd"/>
+        <w:t>Use of the tunnel object in Logisim</w:t>
+      </w:r>
     </w:p>
     <w:p>
       <w:pPr>
@@ -1773,7 +1662,6 @@
           <w:szCs w:val="24"/>
         </w:rPr>
       </w:pPr>
-      <w:proofErr w:type="spellStart"/>
       <w:r>
         <w:rPr>
           <w:rFonts w:ascii="Times New Roman" w:hAnsi="Times New Roman" w:cs="Times New Roman"/>
@@ -1782,7 +1670,6 @@
         </w:rPr>
         <w:t>Instruction_IN</w:t>
       </w:r>
-      <w:proofErr w:type="spellEnd"/>
       <w:r>
         <w:rPr>
           <w:rFonts w:ascii="Times New Roman" w:hAnsi="Times New Roman" w:cs="Times New Roman"/>
@@ -1883,7 +1770,6 @@
           <w:szCs w:val="24"/>
         </w:rPr>
       </w:pPr>
-      <w:proofErr w:type="spellStart"/>
       <w:r>
         <w:rPr>
           <w:rFonts w:ascii="Times New Roman" w:hAnsi="Times New Roman" w:cs="Times New Roman"/>
@@ -1892,7 +1778,6 @@
         </w:rPr>
         <w:t>Instruction_OUT</w:t>
       </w:r>
-      <w:proofErr w:type="spellEnd"/>
       <w:r>
         <w:rPr>
           <w:rFonts w:ascii="Times New Roman" w:hAnsi="Times New Roman" w:cs="Times New Roman"/>
@@ -2770,61 +2655,25 @@
           <w:sz w:val="24"/>
           <w:szCs w:val="24"/>
         </w:rPr>
-        <w:t xml:space="preserve">input used to save the </w:t>
-      </w:r>
-      <w:proofErr w:type="spellStart"/>
-      <w:r>
-        <w:rPr>
-          <w:rFonts w:ascii="Times New Roman" w:hAnsi="Times New Roman" w:cs="Times New Roman"/>
-          <w:sz w:val="24"/>
-          <w:szCs w:val="24"/>
-        </w:rPr>
-        <w:t>RegWrite</w:t>
-      </w:r>
-      <w:proofErr w:type="spellEnd"/>
-      <w:r>
-        <w:rPr>
-          <w:rFonts w:ascii="Times New Roman" w:hAnsi="Times New Roman" w:cs="Times New Roman"/>
-          <w:sz w:val="24"/>
-          <w:szCs w:val="24"/>
-        </w:rPr>
-        <w:t xml:space="preserve"> control signal value for a given instruction</w:t>
-      </w:r>
-    </w:p>
-    <w:p>
-      <w:pPr>
-        <w:spacing w:line="240" w:lineRule="auto"/>
-        <w:rPr>
-          <w:rFonts w:ascii="Times New Roman" w:hAnsi="Times New Roman" w:cs="Times New Roman"/>
-          <w:sz w:val="24"/>
-          <w:szCs w:val="24"/>
-        </w:rPr>
-      </w:pPr>
-      <w:r>
-        <w:rPr>
-          <w:rFonts w:ascii="Times New Roman" w:hAnsi="Times New Roman" w:cs="Times New Roman"/>
-          <w:sz w:val="24"/>
-          <w:szCs w:val="24"/>
-        </w:rPr>
-        <w:t xml:space="preserve">M_IN – 1-Bit input used to save the </w:t>
-      </w:r>
-      <w:proofErr w:type="spellStart"/>
-      <w:r>
-        <w:rPr>
-          <w:rFonts w:ascii="Times New Roman" w:hAnsi="Times New Roman" w:cs="Times New Roman"/>
-          <w:sz w:val="24"/>
-          <w:szCs w:val="24"/>
-        </w:rPr>
-        <w:t>MemWrite</w:t>
-      </w:r>
-      <w:proofErr w:type="spellEnd"/>
-      <w:r>
-        <w:rPr>
-          <w:rFonts w:ascii="Times New Roman" w:hAnsi="Times New Roman" w:cs="Times New Roman"/>
-          <w:sz w:val="24"/>
-          <w:szCs w:val="24"/>
-        </w:rPr>
-        <w:t xml:space="preserve"> control signal value for a given instruction</w:t>
+        <w:t>input used to save the RegWrite control signal value for a given instruction</w:t>
+      </w:r>
+    </w:p>
+    <w:p>
+      <w:pPr>
+        <w:spacing w:line="240" w:lineRule="auto"/>
+        <w:rPr>
+          <w:rFonts w:ascii="Times New Roman" w:hAnsi="Times New Roman" w:cs="Times New Roman"/>
+          <w:sz w:val="24"/>
+          <w:szCs w:val="24"/>
+        </w:rPr>
+      </w:pPr>
+      <w:r>
+        <w:rPr>
+          <w:rFonts w:ascii="Times New Roman" w:hAnsi="Times New Roman" w:cs="Times New Roman"/>
+          <w:sz w:val="24"/>
+          <w:szCs w:val="24"/>
+        </w:rPr>
+        <w:t>M_IN – 1-Bit input used to save the MemWrite control signal value for a given instruction</w:t>
       </w:r>
     </w:p>
     <w:p>
@@ -2890,51 +2739,31 @@
           <w:szCs w:val="24"/>
         </w:rPr>
       </w:pPr>
-      <w:proofErr w:type="spellStart"/>
-      <w:r>
-        <w:rPr>
-          <w:rFonts w:ascii="Times New Roman" w:hAnsi="Times New Roman" w:cs="Times New Roman"/>
-          <w:sz w:val="24"/>
-          <w:szCs w:val="24"/>
-        </w:rPr>
-        <w:t>Extended_Data_IN</w:t>
-      </w:r>
-      <w:proofErr w:type="spellEnd"/>
-      <w:r>
-        <w:rPr>
-          <w:rFonts w:ascii="Times New Roman" w:hAnsi="Times New Roman" w:cs="Times New Roman"/>
-          <w:sz w:val="24"/>
-          <w:szCs w:val="24"/>
-        </w:rPr>
-        <w:t xml:space="preserve"> – 16-Bit input of the offset value associated with a given instruction</w:t>
-      </w:r>
-    </w:p>
-    <w:p>
-      <w:pPr>
-        <w:spacing w:line="240" w:lineRule="auto"/>
-        <w:rPr>
-          <w:rFonts w:ascii="Times New Roman" w:hAnsi="Times New Roman" w:cs="Times New Roman"/>
-          <w:sz w:val="24"/>
-          <w:szCs w:val="24"/>
-        </w:rPr>
-      </w:pPr>
-      <w:proofErr w:type="spellStart"/>
-      <w:r>
-        <w:rPr>
-          <w:rFonts w:ascii="Times New Roman" w:hAnsi="Times New Roman" w:cs="Times New Roman"/>
-          <w:sz w:val="24"/>
-          <w:szCs w:val="24"/>
-        </w:rPr>
-        <w:t>Rd_IN</w:t>
-      </w:r>
-      <w:proofErr w:type="spellEnd"/>
-      <w:r>
-        <w:rPr>
-          <w:rFonts w:ascii="Times New Roman" w:hAnsi="Times New Roman" w:cs="Times New Roman"/>
-          <w:sz w:val="24"/>
-          <w:szCs w:val="24"/>
-        </w:rPr>
-        <w:t xml:space="preserve"> - </w:t>
+      <w:r>
+        <w:rPr>
+          <w:rFonts w:ascii="Times New Roman" w:hAnsi="Times New Roman" w:cs="Times New Roman"/>
+          <w:sz w:val="24"/>
+          <w:szCs w:val="24"/>
+        </w:rPr>
+        <w:t>Extended_Data_IN – 16-Bit input of the offset value associated with a given instruction</w:t>
+      </w:r>
+    </w:p>
+    <w:p>
+      <w:pPr>
+        <w:spacing w:line="240" w:lineRule="auto"/>
+        <w:rPr>
+          <w:rFonts w:ascii="Times New Roman" w:hAnsi="Times New Roman" w:cs="Times New Roman"/>
+          <w:sz w:val="24"/>
+          <w:szCs w:val="24"/>
+        </w:rPr>
+      </w:pPr>
+      <w:r>
+        <w:rPr>
+          <w:rFonts w:ascii="Times New Roman" w:hAnsi="Times New Roman" w:cs="Times New Roman"/>
+          <w:sz w:val="24"/>
+          <w:szCs w:val="24"/>
+        </w:rPr>
+        <w:t xml:space="preserve">Rd_IN - </w:t>
       </w:r>
       <w:r>
         <w:rPr>
@@ -2984,61 +2813,25 @@
           <w:sz w:val="24"/>
           <w:szCs w:val="24"/>
         </w:rPr>
-        <w:t xml:space="preserve">WB_OUT – 1-Bit output used to output the </w:t>
-      </w:r>
-      <w:proofErr w:type="spellStart"/>
-      <w:r>
-        <w:rPr>
-          <w:rFonts w:ascii="Times New Roman" w:hAnsi="Times New Roman" w:cs="Times New Roman"/>
-          <w:sz w:val="24"/>
-          <w:szCs w:val="24"/>
-        </w:rPr>
-        <w:t>RegWrite</w:t>
-      </w:r>
-      <w:proofErr w:type="spellEnd"/>
-      <w:r>
-        <w:rPr>
-          <w:rFonts w:ascii="Times New Roman" w:hAnsi="Times New Roman" w:cs="Times New Roman"/>
-          <w:sz w:val="24"/>
-          <w:szCs w:val="24"/>
-        </w:rPr>
-        <w:t xml:space="preserve"> control signal value for a given instruction</w:t>
-      </w:r>
-    </w:p>
-    <w:p>
-      <w:pPr>
-        <w:spacing w:line="240" w:lineRule="auto"/>
-        <w:rPr>
-          <w:rFonts w:ascii="Times New Roman" w:hAnsi="Times New Roman" w:cs="Times New Roman"/>
-          <w:sz w:val="24"/>
-          <w:szCs w:val="24"/>
-        </w:rPr>
-      </w:pPr>
-      <w:r>
-        <w:rPr>
-          <w:rFonts w:ascii="Times New Roman" w:hAnsi="Times New Roman" w:cs="Times New Roman"/>
-          <w:sz w:val="24"/>
-          <w:szCs w:val="24"/>
-        </w:rPr>
-        <w:t xml:space="preserve">M_OUT – 1-Bit output used to output the </w:t>
-      </w:r>
-      <w:proofErr w:type="spellStart"/>
-      <w:r>
-        <w:rPr>
-          <w:rFonts w:ascii="Times New Roman" w:hAnsi="Times New Roman" w:cs="Times New Roman"/>
-          <w:sz w:val="24"/>
-          <w:szCs w:val="24"/>
-        </w:rPr>
-        <w:t>MemWrite</w:t>
-      </w:r>
-      <w:proofErr w:type="spellEnd"/>
-      <w:r>
-        <w:rPr>
-          <w:rFonts w:ascii="Times New Roman" w:hAnsi="Times New Roman" w:cs="Times New Roman"/>
-          <w:sz w:val="24"/>
-          <w:szCs w:val="24"/>
-        </w:rPr>
-        <w:t xml:space="preserve"> control signal value for a given instruction</w:t>
+        <w:t>WB_OUT – 1-Bit output used to output the RegWrite control signal value for a given instruction</w:t>
+      </w:r>
+    </w:p>
+    <w:p>
+      <w:pPr>
+        <w:spacing w:line="240" w:lineRule="auto"/>
+        <w:rPr>
+          <w:rFonts w:ascii="Times New Roman" w:hAnsi="Times New Roman" w:cs="Times New Roman"/>
+          <w:sz w:val="24"/>
+          <w:szCs w:val="24"/>
+        </w:rPr>
+      </w:pPr>
+      <w:r>
+        <w:rPr>
+          <w:rFonts w:ascii="Times New Roman" w:hAnsi="Times New Roman" w:cs="Times New Roman"/>
+          <w:sz w:val="24"/>
+          <w:szCs w:val="24"/>
+        </w:rPr>
+        <w:t>M_OUT – 1-Bit output used to output the MemWrite control signal value for a given instruction</w:t>
       </w:r>
     </w:p>
     <w:p>
@@ -3152,51 +2945,31 @@
           <w:szCs w:val="24"/>
         </w:rPr>
       </w:pPr>
-      <w:proofErr w:type="spellStart"/>
-      <w:r>
-        <w:rPr>
-          <w:rFonts w:ascii="Times New Roman" w:hAnsi="Times New Roman" w:cs="Times New Roman"/>
-          <w:sz w:val="24"/>
-          <w:szCs w:val="24"/>
-        </w:rPr>
-        <w:t>Extended_Data_OUT</w:t>
-      </w:r>
-      <w:proofErr w:type="spellEnd"/>
-      <w:r>
-        <w:rPr>
-          <w:rFonts w:ascii="Times New Roman" w:hAnsi="Times New Roman" w:cs="Times New Roman"/>
-          <w:sz w:val="24"/>
-          <w:szCs w:val="24"/>
-        </w:rPr>
-        <w:t xml:space="preserve"> – 16-Bit output of the offset value associated with a given instruction</w:t>
-      </w:r>
-    </w:p>
-    <w:p>
-      <w:pPr>
-        <w:spacing w:line="240" w:lineRule="auto"/>
-        <w:rPr>
-          <w:rFonts w:ascii="Times New Roman" w:hAnsi="Times New Roman" w:cs="Times New Roman"/>
-          <w:sz w:val="24"/>
-          <w:szCs w:val="24"/>
-        </w:rPr>
-      </w:pPr>
-      <w:proofErr w:type="spellStart"/>
-      <w:r>
-        <w:rPr>
-          <w:rFonts w:ascii="Times New Roman" w:hAnsi="Times New Roman" w:cs="Times New Roman"/>
-          <w:sz w:val="24"/>
-          <w:szCs w:val="24"/>
-        </w:rPr>
-        <w:t>Rd_OUT</w:t>
-      </w:r>
-      <w:proofErr w:type="spellEnd"/>
-      <w:r>
-        <w:rPr>
-          <w:rFonts w:ascii="Times New Roman" w:hAnsi="Times New Roman" w:cs="Times New Roman"/>
-          <w:sz w:val="24"/>
-          <w:szCs w:val="24"/>
-        </w:rPr>
-        <w:t xml:space="preserve"> - </w:t>
+      <w:r>
+        <w:rPr>
+          <w:rFonts w:ascii="Times New Roman" w:hAnsi="Times New Roman" w:cs="Times New Roman"/>
+          <w:sz w:val="24"/>
+          <w:szCs w:val="24"/>
+        </w:rPr>
+        <w:t>Extended_Data_OUT – 16-Bit output of the offset value associated with a given instruction</w:t>
+      </w:r>
+    </w:p>
+    <w:p>
+      <w:pPr>
+        <w:spacing w:line="240" w:lineRule="auto"/>
+        <w:rPr>
+          <w:rFonts w:ascii="Times New Roman" w:hAnsi="Times New Roman" w:cs="Times New Roman"/>
+          <w:sz w:val="24"/>
+          <w:szCs w:val="24"/>
+        </w:rPr>
+      </w:pPr>
+      <w:r>
+        <w:rPr>
+          <w:rFonts w:ascii="Times New Roman" w:hAnsi="Times New Roman" w:cs="Times New Roman"/>
+          <w:sz w:val="24"/>
+          <w:szCs w:val="24"/>
+        </w:rPr>
+        <w:t xml:space="preserve">Rd_OUT - </w:t>
       </w:r>
       <w:r>
         <w:rPr>
@@ -4058,61 +3831,25 @@
           <w:sz w:val="24"/>
           <w:szCs w:val="24"/>
         </w:rPr>
-        <w:t xml:space="preserve">WB_IN – 1-Bit input used to save the </w:t>
-      </w:r>
-      <w:proofErr w:type="spellStart"/>
-      <w:r>
-        <w:rPr>
-          <w:rFonts w:ascii="Times New Roman" w:hAnsi="Times New Roman" w:cs="Times New Roman"/>
-          <w:sz w:val="24"/>
-          <w:szCs w:val="24"/>
-        </w:rPr>
-        <w:t>RegWrite</w:t>
-      </w:r>
-      <w:proofErr w:type="spellEnd"/>
-      <w:r>
-        <w:rPr>
-          <w:rFonts w:ascii="Times New Roman" w:hAnsi="Times New Roman" w:cs="Times New Roman"/>
-          <w:sz w:val="24"/>
-          <w:szCs w:val="24"/>
-        </w:rPr>
-        <w:t xml:space="preserve"> control signal value for a given instruction</w:t>
-      </w:r>
-    </w:p>
-    <w:p>
-      <w:pPr>
-        <w:spacing w:line="240" w:lineRule="auto"/>
-        <w:rPr>
-          <w:rFonts w:ascii="Times New Roman" w:hAnsi="Times New Roman" w:cs="Times New Roman"/>
-          <w:sz w:val="24"/>
-          <w:szCs w:val="24"/>
-        </w:rPr>
-      </w:pPr>
-      <w:r>
-        <w:rPr>
-          <w:rFonts w:ascii="Times New Roman" w:hAnsi="Times New Roman" w:cs="Times New Roman"/>
-          <w:sz w:val="24"/>
-          <w:szCs w:val="24"/>
-        </w:rPr>
-        <w:t xml:space="preserve">M_IN – 1-Bit input used to save the </w:t>
-      </w:r>
-      <w:proofErr w:type="spellStart"/>
-      <w:r>
-        <w:rPr>
-          <w:rFonts w:ascii="Times New Roman" w:hAnsi="Times New Roman" w:cs="Times New Roman"/>
-          <w:sz w:val="24"/>
-          <w:szCs w:val="24"/>
-        </w:rPr>
-        <w:t>MemWrite</w:t>
-      </w:r>
-      <w:proofErr w:type="spellEnd"/>
-      <w:r>
-        <w:rPr>
-          <w:rFonts w:ascii="Times New Roman" w:hAnsi="Times New Roman" w:cs="Times New Roman"/>
-          <w:sz w:val="24"/>
-          <w:szCs w:val="24"/>
-        </w:rPr>
-        <w:t xml:space="preserve"> control signal value for a given instruction</w:t>
+        <w:t>WB_IN – 1-Bit input used to save the RegWrite control signal value for a given instruction</w:t>
+      </w:r>
+    </w:p>
+    <w:p>
+      <w:pPr>
+        <w:spacing w:line="240" w:lineRule="auto"/>
+        <w:rPr>
+          <w:rFonts w:ascii="Times New Roman" w:hAnsi="Times New Roman" w:cs="Times New Roman"/>
+          <w:sz w:val="24"/>
+          <w:szCs w:val="24"/>
+        </w:rPr>
+      </w:pPr>
+      <w:r>
+        <w:rPr>
+          <w:rFonts w:ascii="Times New Roman" w:hAnsi="Times New Roman" w:cs="Times New Roman"/>
+          <w:sz w:val="24"/>
+          <w:szCs w:val="24"/>
+        </w:rPr>
+        <w:t>M_IN – 1-Bit input used to save the MemWrite control signal value for a given instruction</w:t>
       </w:r>
     </w:p>
     <w:p>
@@ -4142,51 +3879,31 @@
           <w:szCs w:val="24"/>
         </w:rPr>
       </w:pPr>
-      <w:proofErr w:type="spellStart"/>
-      <w:r>
-        <w:rPr>
-          <w:rFonts w:ascii="Times New Roman" w:hAnsi="Times New Roman" w:cs="Times New Roman"/>
-          <w:sz w:val="24"/>
-          <w:szCs w:val="24"/>
-        </w:rPr>
-        <w:t>Zero_IN</w:t>
-      </w:r>
-      <w:proofErr w:type="spellEnd"/>
-      <w:r>
-        <w:rPr>
-          <w:rFonts w:ascii="Times New Roman" w:hAnsi="Times New Roman" w:cs="Times New Roman"/>
-          <w:sz w:val="24"/>
-          <w:szCs w:val="24"/>
-        </w:rPr>
-        <w:t xml:space="preserve"> – 1-Bit input used to save the zero-bit output of the ALU for a given instruction</w:t>
-      </w:r>
-    </w:p>
-    <w:p>
-      <w:pPr>
-        <w:spacing w:line="240" w:lineRule="auto"/>
-        <w:rPr>
-          <w:rFonts w:ascii="Times New Roman" w:hAnsi="Times New Roman" w:cs="Times New Roman"/>
-          <w:sz w:val="24"/>
-          <w:szCs w:val="24"/>
-        </w:rPr>
-      </w:pPr>
-      <w:proofErr w:type="spellStart"/>
-      <w:r>
-        <w:rPr>
-          <w:rFonts w:ascii="Times New Roman" w:hAnsi="Times New Roman" w:cs="Times New Roman"/>
-          <w:sz w:val="24"/>
-          <w:szCs w:val="24"/>
-        </w:rPr>
-        <w:t>Negative_IN</w:t>
-      </w:r>
-      <w:proofErr w:type="spellEnd"/>
-      <w:r>
-        <w:rPr>
-          <w:rFonts w:ascii="Times New Roman" w:hAnsi="Times New Roman" w:cs="Times New Roman"/>
-          <w:sz w:val="24"/>
-          <w:szCs w:val="24"/>
-        </w:rPr>
-        <w:t xml:space="preserve"> – 1-Bit input used to save the negative-bit output of the ALU for a given instruction</w:t>
+      <w:r>
+        <w:rPr>
+          <w:rFonts w:ascii="Times New Roman" w:hAnsi="Times New Roman" w:cs="Times New Roman"/>
+          <w:sz w:val="24"/>
+          <w:szCs w:val="24"/>
+        </w:rPr>
+        <w:t>Zero_IN – 1-Bit input used to save the zero-bit output of the ALU for a given instruction</w:t>
+      </w:r>
+    </w:p>
+    <w:p>
+      <w:pPr>
+        <w:spacing w:line="240" w:lineRule="auto"/>
+        <w:rPr>
+          <w:rFonts w:ascii="Times New Roman" w:hAnsi="Times New Roman" w:cs="Times New Roman"/>
+          <w:sz w:val="24"/>
+          <w:szCs w:val="24"/>
+        </w:rPr>
+      </w:pPr>
+      <w:r>
+        <w:rPr>
+          <w:rFonts w:ascii="Times New Roman" w:hAnsi="Times New Roman" w:cs="Times New Roman"/>
+          <w:sz w:val="24"/>
+          <w:szCs w:val="24"/>
+        </w:rPr>
+        <w:t>Negative_IN – 1-Bit input used to save the negative-bit output of the ALU for a given instruction</w:t>
       </w:r>
     </w:p>
     <w:p>
@@ -4216,23 +3933,13 @@
           <w:szCs w:val="24"/>
         </w:rPr>
       </w:pPr>
-      <w:proofErr w:type="spellStart"/>
-      <w:r>
-        <w:rPr>
-          <w:rFonts w:ascii="Times New Roman" w:hAnsi="Times New Roman" w:cs="Times New Roman"/>
-          <w:sz w:val="24"/>
-          <w:szCs w:val="24"/>
-        </w:rPr>
-        <w:t>Rd_IN</w:t>
-      </w:r>
-      <w:proofErr w:type="spellEnd"/>
-      <w:r>
-        <w:rPr>
-          <w:rFonts w:ascii="Times New Roman" w:hAnsi="Times New Roman" w:cs="Times New Roman"/>
-          <w:sz w:val="24"/>
-          <w:szCs w:val="24"/>
-        </w:rPr>
-        <w:t xml:space="preserve"> - </w:t>
+      <w:r>
+        <w:rPr>
+          <w:rFonts w:ascii="Times New Roman" w:hAnsi="Times New Roman" w:cs="Times New Roman"/>
+          <w:sz w:val="24"/>
+          <w:szCs w:val="24"/>
+        </w:rPr>
+        <w:t xml:space="preserve">Rd_IN - </w:t>
       </w:r>
       <w:r>
         <w:rPr>
@@ -4282,61 +3989,25 @@
           <w:sz w:val="24"/>
           <w:szCs w:val="24"/>
         </w:rPr>
-        <w:t xml:space="preserve">WB_OUT – 1-Bit output used to output the </w:t>
-      </w:r>
-      <w:proofErr w:type="spellStart"/>
-      <w:r>
-        <w:rPr>
-          <w:rFonts w:ascii="Times New Roman" w:hAnsi="Times New Roman" w:cs="Times New Roman"/>
-          <w:sz w:val="24"/>
-          <w:szCs w:val="24"/>
-        </w:rPr>
-        <w:t>RegWrite</w:t>
-      </w:r>
-      <w:proofErr w:type="spellEnd"/>
-      <w:r>
-        <w:rPr>
-          <w:rFonts w:ascii="Times New Roman" w:hAnsi="Times New Roman" w:cs="Times New Roman"/>
-          <w:sz w:val="24"/>
-          <w:szCs w:val="24"/>
-        </w:rPr>
-        <w:t xml:space="preserve"> control signal value for a given instruction</w:t>
-      </w:r>
-    </w:p>
-    <w:p>
-      <w:pPr>
-        <w:spacing w:line="240" w:lineRule="auto"/>
-        <w:rPr>
-          <w:rFonts w:ascii="Times New Roman" w:hAnsi="Times New Roman" w:cs="Times New Roman"/>
-          <w:sz w:val="24"/>
-          <w:szCs w:val="24"/>
-        </w:rPr>
-      </w:pPr>
-      <w:r>
-        <w:rPr>
-          <w:rFonts w:ascii="Times New Roman" w:hAnsi="Times New Roman" w:cs="Times New Roman"/>
-          <w:sz w:val="24"/>
-          <w:szCs w:val="24"/>
-        </w:rPr>
-        <w:t xml:space="preserve">M_OUT – 1-Bit output used to output the </w:t>
-      </w:r>
-      <w:proofErr w:type="spellStart"/>
-      <w:r>
-        <w:rPr>
-          <w:rFonts w:ascii="Times New Roman" w:hAnsi="Times New Roman" w:cs="Times New Roman"/>
-          <w:sz w:val="24"/>
-          <w:szCs w:val="24"/>
-        </w:rPr>
-        <w:t>MemWrite</w:t>
-      </w:r>
-      <w:proofErr w:type="spellEnd"/>
-      <w:r>
-        <w:rPr>
-          <w:rFonts w:ascii="Times New Roman" w:hAnsi="Times New Roman" w:cs="Times New Roman"/>
-          <w:sz w:val="24"/>
-          <w:szCs w:val="24"/>
-        </w:rPr>
-        <w:t xml:space="preserve"> control signal value for a given instruction</w:t>
+        <w:t>WB_OUT – 1-Bit output used to output the RegWrite control signal value for a given instruction</w:t>
+      </w:r>
+    </w:p>
+    <w:p>
+      <w:pPr>
+        <w:spacing w:line="240" w:lineRule="auto"/>
+        <w:rPr>
+          <w:rFonts w:ascii="Times New Roman" w:hAnsi="Times New Roman" w:cs="Times New Roman"/>
+          <w:sz w:val="24"/>
+          <w:szCs w:val="24"/>
+        </w:rPr>
+      </w:pPr>
+      <w:r>
+        <w:rPr>
+          <w:rFonts w:ascii="Times New Roman" w:hAnsi="Times New Roman" w:cs="Times New Roman"/>
+          <w:sz w:val="24"/>
+          <w:szCs w:val="24"/>
+        </w:rPr>
+        <w:t>M_OUT – 1-Bit output used to output the MemWrite control signal value for a given instruction</w:t>
       </w:r>
     </w:p>
     <w:p>
@@ -4366,23 +4037,13 @@
           <w:szCs w:val="24"/>
         </w:rPr>
       </w:pPr>
-      <w:proofErr w:type="spellStart"/>
-      <w:r>
-        <w:rPr>
-          <w:rFonts w:ascii="Times New Roman" w:hAnsi="Times New Roman" w:cs="Times New Roman"/>
-          <w:sz w:val="24"/>
-          <w:szCs w:val="24"/>
-        </w:rPr>
-        <w:t>Zero_OUT</w:t>
-      </w:r>
-      <w:proofErr w:type="spellEnd"/>
-      <w:r>
-        <w:rPr>
-          <w:rFonts w:ascii="Times New Roman" w:hAnsi="Times New Roman" w:cs="Times New Roman"/>
-          <w:sz w:val="24"/>
-          <w:szCs w:val="24"/>
-        </w:rPr>
-        <w:t xml:space="preserve"> – 1-Bit input used to </w:t>
+      <w:r>
+        <w:rPr>
+          <w:rFonts w:ascii="Times New Roman" w:hAnsi="Times New Roman" w:cs="Times New Roman"/>
+          <w:sz w:val="24"/>
+          <w:szCs w:val="24"/>
+        </w:rPr>
+        <w:t xml:space="preserve">Zero_OUT – 1-Bit input used to </w:t>
       </w:r>
       <w:r>
         <w:rPr>
@@ -4410,23 +4071,13 @@
           <w:szCs w:val="24"/>
         </w:rPr>
       </w:pPr>
-      <w:proofErr w:type="spellStart"/>
-      <w:r>
-        <w:rPr>
-          <w:rFonts w:ascii="Times New Roman" w:hAnsi="Times New Roman" w:cs="Times New Roman"/>
-          <w:sz w:val="24"/>
-          <w:szCs w:val="24"/>
-        </w:rPr>
-        <w:t>Negative_OUT</w:t>
-      </w:r>
-      <w:proofErr w:type="spellEnd"/>
-      <w:r>
-        <w:rPr>
-          <w:rFonts w:ascii="Times New Roman" w:hAnsi="Times New Roman" w:cs="Times New Roman"/>
-          <w:sz w:val="24"/>
-          <w:szCs w:val="24"/>
-        </w:rPr>
-        <w:t xml:space="preserve"> – 1-Bit input used to </w:t>
+      <w:r>
+        <w:rPr>
+          <w:rFonts w:ascii="Times New Roman" w:hAnsi="Times New Roman" w:cs="Times New Roman"/>
+          <w:sz w:val="24"/>
+          <w:szCs w:val="24"/>
+        </w:rPr>
+        <w:t xml:space="preserve">Negative_OUT – 1-Bit input used to </w:t>
       </w:r>
       <w:r>
         <w:rPr>
@@ -4488,23 +4139,13 @@
           <w:szCs w:val="24"/>
         </w:rPr>
       </w:pPr>
-      <w:proofErr w:type="spellStart"/>
-      <w:r>
-        <w:rPr>
-          <w:rFonts w:ascii="Times New Roman" w:hAnsi="Times New Roman" w:cs="Times New Roman"/>
-          <w:sz w:val="24"/>
-          <w:szCs w:val="24"/>
-        </w:rPr>
-        <w:t>Rd_OUT</w:t>
-      </w:r>
-      <w:proofErr w:type="spellEnd"/>
-      <w:r>
-        <w:rPr>
-          <w:rFonts w:ascii="Times New Roman" w:hAnsi="Times New Roman" w:cs="Times New Roman"/>
-          <w:sz w:val="24"/>
-          <w:szCs w:val="24"/>
-        </w:rPr>
-        <w:t xml:space="preserve"> - </w:t>
+      <w:r>
+        <w:rPr>
+          <w:rFonts w:ascii="Times New Roman" w:hAnsi="Times New Roman" w:cs="Times New Roman"/>
+          <w:sz w:val="24"/>
+          <w:szCs w:val="24"/>
+        </w:rPr>
+        <w:t xml:space="preserve">Rd_OUT - </w:t>
       </w:r>
       <w:r>
         <w:rPr>
@@ -5242,109 +4883,61 @@
           <w:sz w:val="24"/>
           <w:szCs w:val="24"/>
         </w:rPr>
-        <w:t xml:space="preserve">WB_IN – 1-Bit input used to save the </w:t>
-      </w:r>
-      <w:proofErr w:type="spellStart"/>
-      <w:r>
-        <w:rPr>
-          <w:rFonts w:ascii="Times New Roman" w:hAnsi="Times New Roman" w:cs="Times New Roman"/>
-          <w:sz w:val="24"/>
-          <w:szCs w:val="24"/>
-        </w:rPr>
-        <w:t>RegWrite</w:t>
-      </w:r>
-      <w:proofErr w:type="spellEnd"/>
-      <w:r>
-        <w:rPr>
-          <w:rFonts w:ascii="Times New Roman" w:hAnsi="Times New Roman" w:cs="Times New Roman"/>
-          <w:sz w:val="24"/>
-          <w:szCs w:val="24"/>
-        </w:rPr>
-        <w:t xml:space="preserve"> control signal value for a given instruction</w:t>
-      </w:r>
-    </w:p>
-    <w:p>
-      <w:pPr>
-        <w:spacing w:line="240" w:lineRule="auto"/>
-        <w:rPr>
-          <w:rFonts w:ascii="Times New Roman" w:hAnsi="Times New Roman" w:cs="Times New Roman"/>
-          <w:sz w:val="24"/>
-          <w:szCs w:val="24"/>
-        </w:rPr>
-      </w:pPr>
-      <w:proofErr w:type="spellStart"/>
-      <w:r>
-        <w:rPr>
-          <w:rFonts w:ascii="Times New Roman" w:hAnsi="Times New Roman" w:cs="Times New Roman"/>
-          <w:sz w:val="24"/>
-          <w:szCs w:val="24"/>
-        </w:rPr>
-        <w:t>ReadData_IN</w:t>
-      </w:r>
-      <w:proofErr w:type="spellEnd"/>
-      <w:r>
-        <w:rPr>
-          <w:rFonts w:ascii="Times New Roman" w:hAnsi="Times New Roman" w:cs="Times New Roman"/>
-          <w:sz w:val="24"/>
-          <w:szCs w:val="24"/>
-        </w:rPr>
-        <w:t xml:space="preserve"> – 16-Bit input used to save the output value of the RAM for a given instruction</w:t>
-      </w:r>
-    </w:p>
-    <w:p>
-      <w:pPr>
-        <w:spacing w:line="240" w:lineRule="auto"/>
-        <w:rPr>
-          <w:rFonts w:ascii="Times New Roman" w:hAnsi="Times New Roman" w:cs="Times New Roman"/>
-          <w:sz w:val="24"/>
-          <w:szCs w:val="24"/>
-        </w:rPr>
-      </w:pPr>
-      <w:proofErr w:type="spellStart"/>
-      <w:r>
-        <w:rPr>
-          <w:rFonts w:ascii="Times New Roman" w:hAnsi="Times New Roman" w:cs="Times New Roman"/>
-          <w:sz w:val="24"/>
-          <w:szCs w:val="24"/>
-        </w:rPr>
-        <w:t>ALU_Res_IN</w:t>
-      </w:r>
-      <w:proofErr w:type="spellEnd"/>
-      <w:r>
-        <w:rPr>
-          <w:rFonts w:ascii="Times New Roman" w:hAnsi="Times New Roman" w:cs="Times New Roman"/>
-          <w:sz w:val="24"/>
-          <w:szCs w:val="24"/>
-        </w:rPr>
-        <w:t xml:space="preserve"> – 16-Bit input used to save the output value of the ALU for a given instruction</w:t>
-      </w:r>
-    </w:p>
-    <w:p>
-      <w:pPr>
-        <w:spacing w:line="240" w:lineRule="auto"/>
-        <w:rPr>
-          <w:rFonts w:ascii="Times New Roman" w:hAnsi="Times New Roman" w:cs="Times New Roman"/>
-          <w:sz w:val="24"/>
-          <w:szCs w:val="24"/>
-        </w:rPr>
-      </w:pPr>
-      <w:proofErr w:type="spellStart"/>
-      <w:r>
-        <w:rPr>
-          <w:rFonts w:ascii="Times New Roman" w:hAnsi="Times New Roman" w:cs="Times New Roman"/>
-          <w:sz w:val="24"/>
-          <w:szCs w:val="24"/>
-        </w:rPr>
-        <w:t>Rd_IN</w:t>
-      </w:r>
-      <w:proofErr w:type="spellEnd"/>
-      <w:r>
-        <w:rPr>
-          <w:rFonts w:ascii="Times New Roman" w:hAnsi="Times New Roman" w:cs="Times New Roman"/>
-          <w:sz w:val="24"/>
-          <w:szCs w:val="24"/>
-        </w:rPr>
-        <w:t xml:space="preserve"> - </w:t>
+        <w:t>WB_IN – 1-Bit input used to save the RegWrite control signal value for a given instruction</w:t>
+      </w:r>
+    </w:p>
+    <w:p>
+      <w:pPr>
+        <w:spacing w:line="240" w:lineRule="auto"/>
+        <w:rPr>
+          <w:rFonts w:ascii="Times New Roman" w:hAnsi="Times New Roman" w:cs="Times New Roman"/>
+          <w:sz w:val="24"/>
+          <w:szCs w:val="24"/>
+        </w:rPr>
+      </w:pPr>
+      <w:r>
+        <w:rPr>
+          <w:rFonts w:ascii="Times New Roman" w:hAnsi="Times New Roman" w:cs="Times New Roman"/>
+          <w:sz w:val="24"/>
+          <w:szCs w:val="24"/>
+        </w:rPr>
+        <w:t>ReadData_IN – 16-Bit input used to save the output value of the RAM for a given instruction</w:t>
+      </w:r>
+    </w:p>
+    <w:p>
+      <w:pPr>
+        <w:spacing w:line="240" w:lineRule="auto"/>
+        <w:rPr>
+          <w:rFonts w:ascii="Times New Roman" w:hAnsi="Times New Roman" w:cs="Times New Roman"/>
+          <w:sz w:val="24"/>
+          <w:szCs w:val="24"/>
+        </w:rPr>
+      </w:pPr>
+      <w:r>
+        <w:rPr>
+          <w:rFonts w:ascii="Times New Roman" w:hAnsi="Times New Roman" w:cs="Times New Roman"/>
+          <w:sz w:val="24"/>
+          <w:szCs w:val="24"/>
+        </w:rPr>
+        <w:t>ALU_Res_IN – 16-Bit input used to save the output value of the ALU for a given instruction</w:t>
+      </w:r>
+    </w:p>
+    <w:p>
+      <w:pPr>
+        <w:spacing w:line="240" w:lineRule="auto"/>
+        <w:rPr>
+          <w:rFonts w:ascii="Times New Roman" w:hAnsi="Times New Roman" w:cs="Times New Roman"/>
+          <w:sz w:val="24"/>
+          <w:szCs w:val="24"/>
+        </w:rPr>
+      </w:pPr>
+      <w:r>
+        <w:rPr>
+          <w:rFonts w:ascii="Times New Roman" w:hAnsi="Times New Roman" w:cs="Times New Roman"/>
+          <w:sz w:val="24"/>
+          <w:szCs w:val="24"/>
+        </w:rPr>
+        <w:t xml:space="preserve">Rd_IN - </w:t>
       </w:r>
       <w:r>
         <w:rPr>
@@ -5394,109 +4987,61 @@
           <w:sz w:val="24"/>
           <w:szCs w:val="24"/>
         </w:rPr>
-        <w:t xml:space="preserve">WB_OUT – 1-Bit input used to output the </w:t>
-      </w:r>
-      <w:proofErr w:type="spellStart"/>
-      <w:r>
-        <w:rPr>
-          <w:rFonts w:ascii="Times New Roman" w:hAnsi="Times New Roman" w:cs="Times New Roman"/>
-          <w:sz w:val="24"/>
-          <w:szCs w:val="24"/>
-        </w:rPr>
-        <w:t>RegWrite</w:t>
-      </w:r>
-      <w:proofErr w:type="spellEnd"/>
-      <w:r>
-        <w:rPr>
-          <w:rFonts w:ascii="Times New Roman" w:hAnsi="Times New Roman" w:cs="Times New Roman"/>
-          <w:sz w:val="24"/>
-          <w:szCs w:val="24"/>
-        </w:rPr>
-        <w:t xml:space="preserve"> control signal value for a given instruction</w:t>
-      </w:r>
-    </w:p>
-    <w:p>
-      <w:pPr>
-        <w:spacing w:line="240" w:lineRule="auto"/>
-        <w:rPr>
-          <w:rFonts w:ascii="Times New Roman" w:hAnsi="Times New Roman" w:cs="Times New Roman"/>
-          <w:sz w:val="24"/>
-          <w:szCs w:val="24"/>
-        </w:rPr>
-      </w:pPr>
-      <w:proofErr w:type="spellStart"/>
-      <w:r>
-        <w:rPr>
-          <w:rFonts w:ascii="Times New Roman" w:hAnsi="Times New Roman" w:cs="Times New Roman"/>
-          <w:sz w:val="24"/>
-          <w:szCs w:val="24"/>
-        </w:rPr>
-        <w:t>ReadData_OUT</w:t>
-      </w:r>
-      <w:proofErr w:type="spellEnd"/>
-      <w:r>
-        <w:rPr>
-          <w:rFonts w:ascii="Times New Roman" w:hAnsi="Times New Roman" w:cs="Times New Roman"/>
-          <w:sz w:val="24"/>
-          <w:szCs w:val="24"/>
-        </w:rPr>
-        <w:t xml:space="preserve"> – 16-Bit input used to output the output value of the RAM for a given instruction</w:t>
-      </w:r>
-    </w:p>
-    <w:p>
-      <w:pPr>
-        <w:spacing w:line="240" w:lineRule="auto"/>
-        <w:rPr>
-          <w:rFonts w:ascii="Times New Roman" w:hAnsi="Times New Roman" w:cs="Times New Roman"/>
-          <w:sz w:val="24"/>
-          <w:szCs w:val="24"/>
-        </w:rPr>
-      </w:pPr>
-      <w:proofErr w:type="spellStart"/>
-      <w:r>
-        <w:rPr>
-          <w:rFonts w:ascii="Times New Roman" w:hAnsi="Times New Roman" w:cs="Times New Roman"/>
-          <w:sz w:val="24"/>
-          <w:szCs w:val="24"/>
-        </w:rPr>
-        <w:t>ALU_Res_OUT</w:t>
-      </w:r>
-      <w:proofErr w:type="spellEnd"/>
-      <w:r>
-        <w:rPr>
-          <w:rFonts w:ascii="Times New Roman" w:hAnsi="Times New Roman" w:cs="Times New Roman"/>
-          <w:sz w:val="24"/>
-          <w:szCs w:val="24"/>
-        </w:rPr>
-        <w:t xml:space="preserve"> – 16-Bit input used to output the output value of the ALU for a given instruction</w:t>
-      </w:r>
-    </w:p>
-    <w:p>
-      <w:pPr>
-        <w:spacing w:line="240" w:lineRule="auto"/>
-        <w:rPr>
-          <w:rFonts w:ascii="Times New Roman" w:hAnsi="Times New Roman" w:cs="Times New Roman"/>
-          <w:sz w:val="24"/>
-          <w:szCs w:val="24"/>
-        </w:rPr>
-      </w:pPr>
-      <w:proofErr w:type="spellStart"/>
-      <w:r>
-        <w:rPr>
-          <w:rFonts w:ascii="Times New Roman" w:hAnsi="Times New Roman" w:cs="Times New Roman"/>
-          <w:sz w:val="24"/>
-          <w:szCs w:val="24"/>
-        </w:rPr>
-        <w:t>Rd_OUT</w:t>
-      </w:r>
-      <w:proofErr w:type="spellEnd"/>
-      <w:r>
-        <w:rPr>
-          <w:rFonts w:ascii="Times New Roman" w:hAnsi="Times New Roman" w:cs="Times New Roman"/>
-          <w:sz w:val="24"/>
-          <w:szCs w:val="24"/>
-        </w:rPr>
-        <w:t xml:space="preserve"> - </w:t>
+        <w:t>WB_OUT – 1-Bit input used to output the RegWrite control signal value for a given instruction</w:t>
+      </w:r>
+    </w:p>
+    <w:p>
+      <w:pPr>
+        <w:spacing w:line="240" w:lineRule="auto"/>
+        <w:rPr>
+          <w:rFonts w:ascii="Times New Roman" w:hAnsi="Times New Roman" w:cs="Times New Roman"/>
+          <w:sz w:val="24"/>
+          <w:szCs w:val="24"/>
+        </w:rPr>
+      </w:pPr>
+      <w:r>
+        <w:rPr>
+          <w:rFonts w:ascii="Times New Roman" w:hAnsi="Times New Roman" w:cs="Times New Roman"/>
+          <w:sz w:val="24"/>
+          <w:szCs w:val="24"/>
+        </w:rPr>
+        <w:t>ReadData_OUT – 16-Bit input used to output the output value of the RAM for a given instruction</w:t>
+      </w:r>
+    </w:p>
+    <w:p>
+      <w:pPr>
+        <w:spacing w:line="240" w:lineRule="auto"/>
+        <w:rPr>
+          <w:rFonts w:ascii="Times New Roman" w:hAnsi="Times New Roman" w:cs="Times New Roman"/>
+          <w:sz w:val="24"/>
+          <w:szCs w:val="24"/>
+        </w:rPr>
+      </w:pPr>
+      <w:r>
+        <w:rPr>
+          <w:rFonts w:ascii="Times New Roman" w:hAnsi="Times New Roman" w:cs="Times New Roman"/>
+          <w:sz w:val="24"/>
+          <w:szCs w:val="24"/>
+        </w:rPr>
+        <w:t>ALU_Res_OUT – 16-Bit input used to output the output value of the ALU for a given instruction</w:t>
+      </w:r>
+    </w:p>
+    <w:p>
+      <w:pPr>
+        <w:spacing w:line="240" w:lineRule="auto"/>
+        <w:rPr>
+          <w:rFonts w:ascii="Times New Roman" w:hAnsi="Times New Roman" w:cs="Times New Roman"/>
+          <w:sz w:val="24"/>
+          <w:szCs w:val="24"/>
+        </w:rPr>
+      </w:pPr>
+      <w:r>
+        <w:rPr>
+          <w:rFonts w:ascii="Times New Roman" w:hAnsi="Times New Roman" w:cs="Times New Roman"/>
+          <w:sz w:val="24"/>
+          <w:szCs w:val="24"/>
+        </w:rPr>
+        <w:t xml:space="preserve">Rd_OUT - </w:t>
       </w:r>
       <w:r>
         <w:rPr>
@@ -5910,6 +5455,7 @@
       <w:r>
         <w:rPr>
           <w:rFonts w:ascii="Times New Roman" w:hAnsi="Times New Roman" w:cs="Times New Roman"/>
+          <w:noProof/>
           <w:sz w:val="24"/>
           <w:szCs w:val="24"/>
         </w:rPr>
@@ -5970,6 +5516,9 @@
         </w:rPr>
       </w:pPr>
       <w:r>
+        <w:rPr>
+          <w:noProof/>
+        </w:rPr>
         <w:drawing>
           <wp:inline distT="0" distB="0" distL="0" distR="0">
             <wp:extent cx="1581150" cy="628650"/>
@@ -6083,7 +5632,6 @@
           <w:szCs w:val="24"/>
         </w:rPr>
       </w:pPr>
-      <w:proofErr w:type="spellStart"/>
       <w:r>
         <w:rPr>
           <w:rFonts w:ascii="Times New Roman" w:hAnsi="Times New Roman" w:cs="Times New Roman"/>
@@ -6092,7 +5640,6 @@
         </w:rPr>
         <w:t>IsTaken</w:t>
       </w:r>
-      <w:proofErr w:type="spellEnd"/>
       <w:r>
         <w:rPr>
           <w:rFonts w:ascii="Times New Roman" w:hAnsi="Times New Roman" w:cs="Times New Roman"/>
@@ -6169,25 +5716,7 @@
           <w:sz w:val="24"/>
           <w:szCs w:val="24"/>
         </w:rPr>
-        <w:t xml:space="preserve">For a 1-bit branch prediction, the prediction persists of the input Taken which is the record of whether the prediction was taken, and the output </w:t>
-      </w:r>
-      <w:proofErr w:type="spellStart"/>
-      <w:r>
-        <w:rPr>
-          <w:rFonts w:ascii="Times New Roman" w:hAnsi="Times New Roman" w:cs="Times New Roman"/>
-          <w:sz w:val="24"/>
-          <w:szCs w:val="24"/>
-        </w:rPr>
-        <w:t>IsTaken</w:t>
-      </w:r>
-      <w:proofErr w:type="spellEnd"/>
-      <w:r>
-        <w:rPr>
-          <w:rFonts w:ascii="Times New Roman" w:hAnsi="Times New Roman" w:cs="Times New Roman"/>
-          <w:sz w:val="24"/>
-          <w:szCs w:val="24"/>
-        </w:rPr>
-        <w:t xml:space="preserve"> is the opposite of the previous record. </w:t>
+        <w:t xml:space="preserve">For a 1-bit branch prediction, the prediction persists of the input Taken which is the record of whether the prediction was taken, and the output IsTaken is the opposite of the previous record. </w:t>
       </w:r>
     </w:p>
     <w:p>
@@ -6271,14 +5800,7 @@
                                 <w:sz w:val="32"/>
                                 <w:szCs w:val="32"/>
                               </w:rPr>
-                              <w:t xml:space="preserve">Not </w:t>
-                            </w:r>
-                            <w:r>
-                              <w:rPr>
-                                <w:sz w:val="32"/>
-                                <w:szCs w:val="32"/>
-                              </w:rPr>
-                              <w:t>Taken</w:t>
+                              <w:t>Not Taken</w:t>
                             </w:r>
                           </w:p>
                           <w:p>
@@ -7255,6 +6777,7 @@
         <w:rPr>
           <w:rFonts w:ascii="Times New Roman" w:hAnsi="Times New Roman" w:cs="Times New Roman"/>
           <w:b/>
+          <w:noProof/>
           <w:sz w:val="36"/>
           <w:szCs w:val="36"/>
         </w:rPr>
@@ -7482,7 +7005,6 @@
                 <w:color w:val="000000"/>
               </w:rPr>
             </w:pPr>
-            <w:proofErr w:type="spellStart"/>
             <w:r>
               <w:rPr>
                 <w:rFonts w:ascii="Calibri" w:eastAsia="Times New Roman" w:hAnsi="Calibri" w:cs="Times New Roman"/>
@@ -7497,7 +7019,6 @@
               </w:rPr>
               <w:t>PC_OUT</w:t>
             </w:r>
-            <w:proofErr w:type="spellEnd"/>
           </w:p>
         </w:tc>
       </w:tr>
@@ -7527,7 +7048,6 @@
                 <w:color w:val="000000"/>
               </w:rPr>
             </w:pPr>
-            <w:proofErr w:type="spellStart"/>
             <w:r>
               <w:rPr>
                 <w:rFonts w:ascii="Calibri" w:eastAsia="Times New Roman" w:hAnsi="Calibri" w:cs="Times New Roman"/>
@@ -7535,7 +7055,6 @@
               </w:rPr>
               <w:t>BranchPC</w:t>
             </w:r>
-            <w:proofErr w:type="spellEnd"/>
           </w:p>
         </w:tc>
         <w:tc>
@@ -7560,7 +7079,6 @@
                 <w:color w:val="000000"/>
               </w:rPr>
             </w:pPr>
-            <w:proofErr w:type="spellStart"/>
             <w:r>
               <w:rPr>
                 <w:rFonts w:ascii="Calibri" w:eastAsia="Times New Roman" w:hAnsi="Calibri" w:cs="Times New Roman"/>
@@ -7568,7 +7086,6 @@
               </w:rPr>
               <w:t>RegFlush</w:t>
             </w:r>
-            <w:proofErr w:type="spellEnd"/>
           </w:p>
         </w:tc>
       </w:tr>
@@ -7598,7 +7115,6 @@
                 <w:color w:val="000000"/>
               </w:rPr>
             </w:pPr>
-            <w:proofErr w:type="spellStart"/>
             <w:r>
               <w:rPr>
                 <w:rFonts w:ascii="Calibri" w:eastAsia="Times New Roman" w:hAnsi="Calibri" w:cs="Times New Roman"/>
@@ -7606,7 +7122,6 @@
               </w:rPr>
               <w:t>RegWrite</w:t>
             </w:r>
-            <w:proofErr w:type="spellEnd"/>
           </w:p>
         </w:tc>
         <w:tc>
@@ -7905,27 +7420,18 @@
           <w:sz w:val="24"/>
           <w:szCs w:val="24"/>
         </w:rPr>
-        <w:t xml:space="preserve">1-Bit input of </w:t>
-      </w:r>
-      <w:r>
-        <w:rPr>
-          <w:rFonts w:ascii="Times New Roman" w:hAnsi="Times New Roman" w:cs="Times New Roman"/>
-          <w:sz w:val="24"/>
-          <w:szCs w:val="24"/>
-        </w:rPr>
-        <w:t>whether or not a Branch has been detected</w:t>
-      </w:r>
-    </w:p>
-    <w:p>
-      <w:pPr>
-        <w:spacing w:line="240" w:lineRule="auto"/>
-        <w:rPr>
-          <w:rFonts w:ascii="Times New Roman" w:hAnsi="Times New Roman" w:cs="Times New Roman"/>
-          <w:sz w:val="24"/>
-          <w:szCs w:val="24"/>
-        </w:rPr>
-      </w:pPr>
-      <w:proofErr w:type="spellStart"/>
+        <w:t>1-Bit input of whether or not a Branch has been detected</w:t>
+      </w:r>
+    </w:p>
+    <w:p>
+      <w:pPr>
+        <w:spacing w:line="240" w:lineRule="auto"/>
+        <w:rPr>
+          <w:rFonts w:ascii="Times New Roman" w:hAnsi="Times New Roman" w:cs="Times New Roman"/>
+          <w:sz w:val="24"/>
+          <w:szCs w:val="24"/>
+        </w:rPr>
+      </w:pPr>
       <w:r>
         <w:rPr>
           <w:rFonts w:ascii="Times New Roman" w:hAnsi="Times New Roman" w:cs="Times New Roman"/>
@@ -7934,7 +7440,6 @@
         </w:rPr>
         <w:t>BranchPC</w:t>
       </w:r>
-      <w:proofErr w:type="spellEnd"/>
       <w:r>
         <w:rPr>
           <w:rFonts w:ascii="Times New Roman" w:hAnsi="Times New Roman" w:cs="Times New Roman"/>
@@ -7985,41 +7490,13 @@
           <w:szCs w:val="24"/>
         </w:rPr>
       </w:pPr>
-      <w:proofErr w:type="spellStart"/>
-      <w:r>
-        <w:rPr>
-          <w:rFonts w:ascii="Times New Roman" w:hAnsi="Times New Roman" w:cs="Times New Roman"/>
-          <w:sz w:val="24"/>
-          <w:szCs w:val="24"/>
-        </w:rPr>
-        <w:t>RegWrite</w:t>
-      </w:r>
-      <w:proofErr w:type="spellEnd"/>
-      <w:r>
-        <w:rPr>
-          <w:rFonts w:ascii="Times New Roman" w:hAnsi="Times New Roman" w:cs="Times New Roman"/>
-          <w:sz w:val="24"/>
-          <w:szCs w:val="24"/>
-        </w:rPr>
-        <w:t xml:space="preserve"> – 1-bit input of the </w:t>
-      </w:r>
-      <w:proofErr w:type="spellStart"/>
-      <w:r>
-        <w:rPr>
-          <w:rFonts w:ascii="Times New Roman" w:hAnsi="Times New Roman" w:cs="Times New Roman"/>
-          <w:sz w:val="24"/>
-          <w:szCs w:val="24"/>
-        </w:rPr>
-        <w:t>RegWrite</w:t>
-      </w:r>
-      <w:proofErr w:type="spellEnd"/>
-      <w:r>
-        <w:rPr>
-          <w:rFonts w:ascii="Times New Roman" w:hAnsi="Times New Roman" w:cs="Times New Roman"/>
-          <w:sz w:val="24"/>
-          <w:szCs w:val="24"/>
-        </w:rPr>
-        <w:t xml:space="preserve"> control signal</w:t>
+      <w:r>
+        <w:rPr>
+          <w:rFonts w:ascii="Times New Roman" w:hAnsi="Times New Roman" w:cs="Times New Roman"/>
+          <w:sz w:val="24"/>
+          <w:szCs w:val="24"/>
+        </w:rPr>
+        <w:t>RegWrite – 1-bit input of the RegWrite control signal</w:t>
       </w:r>
     </w:p>
     <w:p>
@@ -8045,111 +7522,54 @@
           <w:sz w:val="24"/>
           <w:szCs w:val="24"/>
         </w:rPr>
-        <w:t>3-Bit input</w:t>
-      </w:r>
-      <w:r>
-        <w:rPr>
-          <w:rFonts w:ascii="Times New Roman" w:hAnsi="Times New Roman" w:cs="Times New Roman"/>
-          <w:sz w:val="24"/>
-          <w:szCs w:val="24"/>
-        </w:rPr>
-        <w:t xml:space="preserve"> of Rs1</w:t>
-      </w:r>
-    </w:p>
-    <w:p>
-      <w:pPr>
-        <w:spacing w:line="240" w:lineRule="auto"/>
-        <w:rPr>
-          <w:rFonts w:ascii="Times New Roman" w:hAnsi="Times New Roman" w:cs="Times New Roman"/>
-          <w:sz w:val="24"/>
-          <w:szCs w:val="24"/>
-        </w:rPr>
-      </w:pPr>
-      <w:r>
-        <w:rPr>
-          <w:rFonts w:ascii="Times New Roman" w:hAnsi="Times New Roman" w:cs="Times New Roman"/>
-          <w:sz w:val="24"/>
-          <w:szCs w:val="24"/>
-        </w:rPr>
-        <w:t>R</w:t>
-      </w:r>
-      <w:r>
-        <w:rPr>
-          <w:rFonts w:ascii="Times New Roman" w:hAnsi="Times New Roman" w:cs="Times New Roman"/>
-          <w:sz w:val="24"/>
-          <w:szCs w:val="24"/>
-        </w:rPr>
-        <w:t>s2</w:t>
-      </w:r>
-      <w:r>
-        <w:rPr>
-          <w:rFonts w:ascii="Times New Roman" w:hAnsi="Times New Roman" w:cs="Times New Roman"/>
-          <w:sz w:val="24"/>
-          <w:szCs w:val="24"/>
-        </w:rPr>
-        <w:t xml:space="preserve"> – 3-Bit input of Rs</w:t>
-      </w:r>
-      <w:r>
-        <w:rPr>
-          <w:rFonts w:ascii="Times New Roman" w:hAnsi="Times New Roman" w:cs="Times New Roman"/>
-          <w:sz w:val="24"/>
-          <w:szCs w:val="24"/>
-        </w:rPr>
-        <w:t>2</w:t>
-      </w:r>
-    </w:p>
-    <w:p>
-      <w:pPr>
-        <w:spacing w:line="240" w:lineRule="auto"/>
-        <w:rPr>
-          <w:rFonts w:ascii="Times New Roman" w:hAnsi="Times New Roman" w:cs="Times New Roman"/>
-          <w:sz w:val="24"/>
-          <w:szCs w:val="24"/>
-        </w:rPr>
-      </w:pPr>
-      <w:r>
-        <w:rPr>
-          <w:rFonts w:ascii="Times New Roman" w:hAnsi="Times New Roman" w:cs="Times New Roman"/>
-          <w:sz w:val="24"/>
-          <w:szCs w:val="24"/>
-        </w:rPr>
-        <w:t>R</w:t>
-      </w:r>
-      <w:r>
-        <w:rPr>
-          <w:rFonts w:ascii="Times New Roman" w:hAnsi="Times New Roman" w:cs="Times New Roman"/>
-          <w:sz w:val="24"/>
-          <w:szCs w:val="24"/>
-        </w:rPr>
-        <w:t>d</w:t>
-      </w:r>
-      <w:r>
-        <w:rPr>
-          <w:rFonts w:ascii="Times New Roman" w:hAnsi="Times New Roman" w:cs="Times New Roman"/>
-          <w:sz w:val="24"/>
-          <w:szCs w:val="24"/>
-        </w:rPr>
-        <w:t xml:space="preserve"> – 3-Bit input of R</w:t>
-      </w:r>
-      <w:r>
-        <w:rPr>
-          <w:rFonts w:ascii="Times New Roman" w:hAnsi="Times New Roman" w:cs="Times New Roman"/>
-          <w:sz w:val="24"/>
-          <w:szCs w:val="24"/>
-        </w:rPr>
-        <w:t>d</w:t>
-      </w:r>
-    </w:p>
-    <w:p>
-      <w:pPr>
-        <w:spacing w:line="240" w:lineRule="auto"/>
-        <w:rPr>
-          <w:rFonts w:ascii="Times New Roman" w:hAnsi="Times New Roman" w:cs="Times New Roman"/>
-          <w:sz w:val="24"/>
-          <w:szCs w:val="24"/>
-        </w:rPr>
-      </w:pPr>
-      <w:proofErr w:type="spellStart"/>
+        <w:t>3-Bit input of Rs1</w:t>
+      </w:r>
+    </w:p>
+    <w:p>
+      <w:pPr>
+        <w:spacing w:line="240" w:lineRule="auto"/>
+        <w:rPr>
+          <w:rFonts w:ascii="Times New Roman" w:hAnsi="Times New Roman" w:cs="Times New Roman"/>
+          <w:sz w:val="24"/>
+          <w:szCs w:val="24"/>
+        </w:rPr>
+      </w:pPr>
+      <w:r>
+        <w:rPr>
+          <w:rFonts w:ascii="Times New Roman" w:hAnsi="Times New Roman" w:cs="Times New Roman"/>
+          <w:sz w:val="24"/>
+          <w:szCs w:val="24"/>
+        </w:rPr>
+        <w:t>Rs2 – 3-Bit input of Rs2</w:t>
+      </w:r>
+    </w:p>
+    <w:p>
+      <w:pPr>
+        <w:spacing w:line="240" w:lineRule="auto"/>
+        <w:rPr>
+          <w:rFonts w:ascii="Times New Roman" w:hAnsi="Times New Roman" w:cs="Times New Roman"/>
+          <w:sz w:val="24"/>
+          <w:szCs w:val="24"/>
+        </w:rPr>
+      </w:pPr>
+      <w:r>
+        <w:rPr>
+          <w:rFonts w:ascii="Times New Roman" w:hAnsi="Times New Roman" w:cs="Times New Roman"/>
+          <w:sz w:val="24"/>
+          <w:szCs w:val="24"/>
+        </w:rPr>
+        <w:t>Rd – 3-Bit input of Rd</w:t>
+      </w:r>
+    </w:p>
+    <w:p>
+      <w:pPr>
+        <w:spacing w:line="240" w:lineRule="auto"/>
+        <w:rPr>
+          <w:rFonts w:ascii="Times New Roman" w:hAnsi="Times New Roman" w:cs="Times New Roman"/>
+          <w:sz w:val="24"/>
+          <w:szCs w:val="24"/>
+        </w:rPr>
+      </w:pPr>
       <w:r>
         <w:rPr>
           <w:rFonts w:ascii="Times New Roman" w:hAnsi="Times New Roman" w:cs="Times New Roman"/>
@@ -8157,17 +7577,8 @@
           <w:szCs w:val="24"/>
         </w:rPr>
         <w:lastRenderedPageBreak/>
-        <w:t>BranchPC</w:t>
-      </w:r>
-      <w:r>
-        <w:rPr>
-          <w:rFonts w:ascii="Times New Roman" w:hAnsi="Times New Roman" w:cs="Times New Roman"/>
-          <w:sz w:val="24"/>
-          <w:szCs w:val="24"/>
-        </w:rPr>
-        <w:t>_OUT</w:t>
-      </w:r>
-      <w:proofErr w:type="spellEnd"/>
+        <w:t>BranchPC_OUT</w:t>
+      </w:r>
       <w:r>
         <w:rPr>
           <w:rFonts w:ascii="Times New Roman" w:hAnsi="Times New Roman" w:cs="Times New Roman"/>
@@ -8182,35 +7593,18 @@
           <w:sz w:val="24"/>
           <w:szCs w:val="24"/>
         </w:rPr>
-        <w:t xml:space="preserve">16-Bit </w:t>
-      </w:r>
-      <w:r>
-        <w:rPr>
-          <w:rFonts w:ascii="Times New Roman" w:hAnsi="Times New Roman" w:cs="Times New Roman"/>
-          <w:sz w:val="24"/>
-          <w:szCs w:val="24"/>
-        </w:rPr>
-        <w:t>output</w:t>
-      </w:r>
-      <w:r>
-        <w:rPr>
-          <w:rFonts w:ascii="Times New Roman" w:hAnsi="Times New Roman" w:cs="Times New Roman"/>
-          <w:sz w:val="24"/>
-          <w:szCs w:val="24"/>
-        </w:rPr>
-        <w:t xml:space="preserve"> of the Branch target PC value</w:t>
-      </w:r>
-    </w:p>
-    <w:p>
-      <w:pPr>
-        <w:spacing w:line="240" w:lineRule="auto"/>
-        <w:rPr>
-          <w:rFonts w:ascii="Times New Roman" w:hAnsi="Times New Roman" w:cs="Times New Roman"/>
-          <w:sz w:val="24"/>
-          <w:szCs w:val="24"/>
-        </w:rPr>
-      </w:pPr>
-      <w:proofErr w:type="spellStart"/>
+        <w:t>16-Bit output of the Branch target PC value</w:t>
+      </w:r>
+    </w:p>
+    <w:p>
+      <w:pPr>
+        <w:spacing w:line="240" w:lineRule="auto"/>
+        <w:rPr>
+          <w:rFonts w:ascii="Times New Roman" w:hAnsi="Times New Roman" w:cs="Times New Roman"/>
+          <w:sz w:val="24"/>
+          <w:szCs w:val="24"/>
+        </w:rPr>
+      </w:pPr>
       <w:r>
         <w:rPr>
           <w:rFonts w:ascii="Times New Roman" w:hAnsi="Times New Roman" w:cs="Times New Roman"/>
@@ -8219,7 +7613,6 @@
         </w:rPr>
         <w:t>RegFlush</w:t>
       </w:r>
-      <w:proofErr w:type="spellEnd"/>
       <w:r>
         <w:rPr>
           <w:rFonts w:ascii="Times New Roman" w:hAnsi="Times New Roman" w:cs="Times New Roman"/>
@@ -8234,31 +7627,7 @@
           <w:sz w:val="24"/>
           <w:szCs w:val="24"/>
         </w:rPr>
-        <w:t xml:space="preserve">1-Bit </w:t>
-      </w:r>
-      <w:r>
-        <w:rPr>
-          <w:rFonts w:ascii="Times New Roman" w:hAnsi="Times New Roman" w:cs="Times New Roman"/>
-          <w:sz w:val="24"/>
-          <w:szCs w:val="24"/>
-        </w:rPr>
-        <w:t>output</w:t>
-      </w:r>
-      <w:r>
-        <w:rPr>
-          <w:rFonts w:ascii="Times New Roman" w:hAnsi="Times New Roman" w:cs="Times New Roman"/>
-          <w:sz w:val="24"/>
-          <w:szCs w:val="24"/>
-        </w:rPr>
-        <w:t xml:space="preserve"> </w:t>
-      </w:r>
-      <w:r>
-        <w:rPr>
-          <w:rFonts w:ascii="Times New Roman" w:hAnsi="Times New Roman" w:cs="Times New Roman"/>
-          <w:sz w:val="24"/>
-          <w:szCs w:val="24"/>
-        </w:rPr>
-        <w:t>controlling whether or not to flush the control bit of the pipeline buffers</w:t>
+        <w:t>1-Bit output controlling whether or not to flush the control bit of the pipeline buffers</w:t>
       </w:r>
     </w:p>
     <w:p>
@@ -8294,39 +7663,7 @@
           <w:sz w:val="24"/>
           <w:szCs w:val="24"/>
         </w:rPr>
-        <w:t>DataHazard_</w:t>
-      </w:r>
-      <w:r>
-        <w:rPr>
-          <w:rFonts w:ascii="Times New Roman" w:hAnsi="Times New Roman" w:cs="Times New Roman"/>
-          <w:sz w:val="24"/>
-          <w:szCs w:val="24"/>
-        </w:rPr>
-        <w:t>2</w:t>
-      </w:r>
-      <w:r>
-        <w:rPr>
-          <w:rFonts w:ascii="Times New Roman" w:hAnsi="Times New Roman" w:cs="Times New Roman"/>
-          <w:sz w:val="24"/>
-          <w:szCs w:val="24"/>
-        </w:rPr>
-        <w:t xml:space="preserve"> – 1-Bit output indicating if a data hazard involving Rs</w:t>
-      </w:r>
-      <w:r>
-        <w:rPr>
-          <w:rFonts w:ascii="Times New Roman" w:hAnsi="Times New Roman" w:cs="Times New Roman"/>
-          <w:sz w:val="24"/>
-          <w:szCs w:val="24"/>
-        </w:rPr>
-        <w:t>2</w:t>
-      </w:r>
-      <w:r>
-        <w:rPr>
-          <w:rFonts w:ascii="Times New Roman" w:hAnsi="Times New Roman" w:cs="Times New Roman"/>
-          <w:sz w:val="24"/>
-          <w:szCs w:val="24"/>
-        </w:rPr>
-        <w:t xml:space="preserve"> will occur</w:t>
+        <w:t>DataHazard_2 – 1-Bit output indicating if a data hazard involving Rs2 will occur</w:t>
       </w:r>
     </w:p>
     <w:p>
@@ -8374,20 +7711,129 @@
           <w:sz w:val="24"/>
           <w:szCs w:val="24"/>
         </w:rPr>
-        <w:t>-tba</w:t>
-      </w:r>
-      <w:bookmarkStart w:id="0" w:name="_GoBack"/>
-      <w:bookmarkEnd w:id="0"/>
-    </w:p>
-    <w:p>
-      <w:pPr>
-        <w:spacing w:line="240" w:lineRule="auto"/>
-        <w:rPr>
-          <w:rFonts w:ascii="Times New Roman" w:hAnsi="Times New Roman" w:cs="Times New Roman"/>
-          <w:sz w:val="24"/>
-          <w:szCs w:val="24"/>
-        </w:rPr>
-      </w:pPr>
+        <w:t xml:space="preserve">Incorporating a pipelined architecture creates many unforeseen difficulties. Things like data, structural, and control hazards may occur and create erroneous results. A Hazard Detection Unit is implemented in order to handle </w:t>
+      </w:r>
+      <w:r>
+        <w:rPr>
+          <w:rFonts w:ascii="Times New Roman" w:hAnsi="Times New Roman" w:cs="Times New Roman"/>
+          <w:sz w:val="24"/>
+          <w:szCs w:val="24"/>
+        </w:rPr>
+        <w:t>these potential hazards.</w:t>
+      </w:r>
+    </w:p>
+    <w:p>
+      <w:pPr>
+        <w:spacing w:line="240" w:lineRule="auto"/>
+        <w:rPr>
+          <w:rFonts w:ascii="Times New Roman" w:hAnsi="Times New Roman" w:cs="Times New Roman"/>
+          <w:sz w:val="24"/>
+          <w:szCs w:val="24"/>
+        </w:rPr>
+      </w:pPr>
+    </w:p>
+    <w:p>
+      <w:pPr>
+        <w:spacing w:line="240" w:lineRule="auto"/>
+        <w:rPr>
+          <w:rFonts w:ascii="Times New Roman" w:hAnsi="Times New Roman" w:cs="Times New Roman"/>
+          <w:sz w:val="24"/>
+          <w:szCs w:val="24"/>
+          <w:u w:val="single"/>
+        </w:rPr>
+      </w:pPr>
+      <w:r>
+        <w:rPr>
+          <w:rFonts w:ascii="Times New Roman" w:hAnsi="Times New Roman" w:cs="Times New Roman"/>
+          <w:sz w:val="24"/>
+          <w:szCs w:val="24"/>
+          <w:u w:val="single"/>
+        </w:rPr>
+        <w:t>Detecting Data Hazards</w:t>
+      </w:r>
+    </w:p>
+    <w:p>
+      <w:pPr>
+        <w:spacing w:line="240" w:lineRule="auto"/>
+        <w:rPr>
+          <w:rFonts w:ascii="Times New Roman" w:hAnsi="Times New Roman" w:cs="Times New Roman"/>
+          <w:sz w:val="24"/>
+          <w:szCs w:val="24"/>
+        </w:rPr>
+      </w:pPr>
+      <w:r>
+        <w:rPr>
+          <w:rFonts w:ascii="Times New Roman" w:hAnsi="Times New Roman" w:cs="Times New Roman"/>
+          <w:sz w:val="24"/>
+          <w:szCs w:val="24"/>
+        </w:rPr>
+        <w:t>If the Rd register coming out of the ID/EX stage is the same as either the Rs1 OR Rs2 register coming out of the IF/ID register, a potential</w:t>
+      </w:r>
+      <w:r>
+        <w:rPr>
+          <w:rFonts w:ascii="Times New Roman" w:hAnsi="Times New Roman" w:cs="Times New Roman"/>
+          <w:sz w:val="24"/>
+          <w:szCs w:val="24"/>
+        </w:rPr>
+        <w:t xml:space="preserve"> for a data hazard too occur may emerge. This will only become an issue if the given instruction involves writing data into the register file. This means that Rd must equal Rs1 (or Rs2) AND the RegWrite control signal must be high in order to trigger the Hazard in the Unit.</w:t>
+      </w:r>
+    </w:p>
+    <w:p>
+      <w:pPr>
+        <w:spacing w:line="240" w:lineRule="auto"/>
+        <w:rPr>
+          <w:rFonts w:ascii="Times New Roman" w:hAnsi="Times New Roman" w:cs="Times New Roman"/>
+          <w:sz w:val="24"/>
+          <w:szCs w:val="24"/>
+        </w:rPr>
+      </w:pPr>
+    </w:p>
+    <w:p>
+      <w:pPr>
+        <w:spacing w:line="240" w:lineRule="auto"/>
+        <w:rPr>
+          <w:rFonts w:ascii="Times New Roman" w:hAnsi="Times New Roman" w:cs="Times New Roman"/>
+          <w:sz w:val="24"/>
+          <w:szCs w:val="24"/>
+          <w:u w:val="single"/>
+        </w:rPr>
+      </w:pPr>
+      <w:r>
+        <w:rPr>
+          <w:rFonts w:ascii="Times New Roman" w:hAnsi="Times New Roman" w:cs="Times New Roman"/>
+          <w:sz w:val="24"/>
+          <w:szCs w:val="24"/>
+          <w:u w:val="single"/>
+        </w:rPr>
+        <w:t xml:space="preserve">Detecting </w:t>
+      </w:r>
+      <w:r>
+        <w:rPr>
+          <w:rFonts w:ascii="Times New Roman" w:hAnsi="Times New Roman" w:cs="Times New Roman"/>
+          <w:sz w:val="24"/>
+          <w:szCs w:val="24"/>
+          <w:u w:val="single"/>
+        </w:rPr>
+        <w:t>Control Hazards</w:t>
+      </w:r>
+    </w:p>
+    <w:p>
+      <w:pPr>
+        <w:spacing w:line="240" w:lineRule="auto"/>
+        <w:rPr>
+          <w:rFonts w:ascii="Times New Roman" w:hAnsi="Times New Roman" w:cs="Times New Roman"/>
+          <w:sz w:val="24"/>
+          <w:szCs w:val="24"/>
+        </w:rPr>
+      </w:pPr>
+      <w:r>
+        <w:rPr>
+          <w:rFonts w:ascii="Times New Roman" w:hAnsi="Times New Roman" w:cs="Times New Roman"/>
+          <w:sz w:val="24"/>
+          <w:szCs w:val="24"/>
+        </w:rPr>
+        <w:t>The Hazard Detection Unit will receive an input indicating if a branch command is to be taken or not. If the input is HIGH, a control signal will be sent out of the unit indicating to a multiplexer that the appropriate pipeline registers must have their control signals flushed (set to 0).</w:t>
+      </w:r>
     </w:p>
     <w:p>
       <w:pPr>
@@ -8410,25 +7856,134 @@
           <w:szCs w:val="36"/>
         </w:rPr>
       </w:pPr>
-    </w:p>
-    <w:p>
-      <w:pPr>
-        <w:spacing w:line="240" w:lineRule="auto"/>
+      <w:r>
         <w:rPr>
           <w:rFonts w:ascii="Times New Roman" w:hAnsi="Times New Roman" w:cs="Times New Roman"/>
           <w:b/>
           <w:sz w:val="36"/>
           <w:szCs w:val="36"/>
         </w:rPr>
-      </w:pPr>
-      <w:r>
+        <w:t>Optimization</w:t>
+      </w:r>
+    </w:p>
+    <w:p>
+      <w:pPr>
+        <w:spacing w:line="240" w:lineRule="auto"/>
         <w:rPr>
           <w:rFonts w:ascii="Times New Roman" w:hAnsi="Times New Roman" w:cs="Times New Roman"/>
           <w:b/>
           <w:sz w:val="36"/>
           <w:szCs w:val="36"/>
         </w:rPr>
-        <w:t>Optimization</w:t>
+      </w:pPr>
+    </w:p>
+    <w:p>
+      <w:pPr>
+        <w:spacing w:line="240" w:lineRule="auto"/>
+        <w:rPr>
+          <w:rFonts w:ascii="Times New Roman" w:hAnsi="Times New Roman" w:cs="Times New Roman"/>
+          <w:sz w:val="24"/>
+          <w:szCs w:val="24"/>
+          <w:u w:val="single"/>
+        </w:rPr>
+      </w:pPr>
+    </w:p>
+    <w:p>
+      <w:pPr>
+        <w:spacing w:line="240" w:lineRule="auto"/>
+        <w:rPr>
+          <w:rFonts w:ascii="Times New Roman" w:hAnsi="Times New Roman" w:cs="Times New Roman"/>
+          <w:sz w:val="24"/>
+          <w:szCs w:val="24"/>
+          <w:u w:val="single"/>
+        </w:rPr>
+      </w:pPr>
+    </w:p>
+    <w:p>
+      <w:pPr>
+        <w:spacing w:line="240" w:lineRule="auto"/>
+        <w:rPr>
+          <w:rFonts w:ascii="Times New Roman" w:hAnsi="Times New Roman" w:cs="Times New Roman"/>
+          <w:sz w:val="24"/>
+          <w:szCs w:val="24"/>
+          <w:u w:val="single"/>
+        </w:rPr>
+      </w:pPr>
+    </w:p>
+    <w:p>
+      <w:pPr>
+        <w:spacing w:line="240" w:lineRule="auto"/>
+        <w:rPr>
+          <w:rFonts w:ascii="Times New Roman" w:hAnsi="Times New Roman" w:cs="Times New Roman"/>
+          <w:sz w:val="24"/>
+          <w:szCs w:val="24"/>
+          <w:u w:val="single"/>
+        </w:rPr>
+      </w:pPr>
+    </w:p>
+    <w:p>
+      <w:pPr>
+        <w:spacing w:line="240" w:lineRule="auto"/>
+        <w:rPr>
+          <w:rFonts w:ascii="Times New Roman" w:hAnsi="Times New Roman" w:cs="Times New Roman"/>
+          <w:sz w:val="24"/>
+          <w:szCs w:val="24"/>
+          <w:u w:val="single"/>
+        </w:rPr>
+      </w:pPr>
+    </w:p>
+    <w:p>
+      <w:pPr>
+        <w:spacing w:line="240" w:lineRule="auto"/>
+        <w:rPr>
+          <w:rFonts w:ascii="Times New Roman" w:hAnsi="Times New Roman" w:cs="Times New Roman"/>
+          <w:sz w:val="24"/>
+          <w:szCs w:val="24"/>
+          <w:u w:val="single"/>
+        </w:rPr>
+      </w:pPr>
+    </w:p>
+    <w:p>
+      <w:pPr>
+        <w:spacing w:line="240" w:lineRule="auto"/>
+        <w:rPr>
+          <w:rFonts w:ascii="Times New Roman" w:hAnsi="Times New Roman" w:cs="Times New Roman"/>
+          <w:sz w:val="24"/>
+          <w:szCs w:val="24"/>
+          <w:u w:val="single"/>
+        </w:rPr>
+      </w:pPr>
+    </w:p>
+    <w:p>
+      <w:pPr>
+        <w:spacing w:line="240" w:lineRule="auto"/>
+        <w:rPr>
+          <w:rFonts w:ascii="Times New Roman" w:hAnsi="Times New Roman" w:cs="Times New Roman"/>
+          <w:sz w:val="24"/>
+          <w:szCs w:val="24"/>
+          <w:u w:val="single"/>
+        </w:rPr>
+      </w:pPr>
+    </w:p>
+    <w:p>
+      <w:pPr>
+        <w:spacing w:line="240" w:lineRule="auto"/>
+        <w:rPr>
+          <w:rFonts w:ascii="Times New Roman" w:hAnsi="Times New Roman" w:cs="Times New Roman"/>
+          <w:sz w:val="24"/>
+          <w:szCs w:val="24"/>
+          <w:u w:val="single"/>
+        </w:rPr>
+      </w:pPr>
+      <w:r>
+        <w:rPr>
+          <w:rFonts w:ascii="Times New Roman" w:hAnsi="Times New Roman" w:cs="Times New Roman"/>
+          <w:sz w:val="24"/>
+          <w:szCs w:val="24"/>
+          <w:u w:val="single"/>
+        </w:rPr>
+        <w:lastRenderedPageBreak/>
+        <w:t>2-Bit Branch Predictor</w:t>
       </w:r>
     </w:p>
     <w:p>
@@ -8441,41 +7996,11 @@
           <w:szCs w:val="36"/>
         </w:rPr>
       </w:pPr>
-    </w:p>
-    <w:p>
-      <w:pPr>
-        <w:spacing w:line="240" w:lineRule="auto"/>
-        <w:rPr>
-          <w:rFonts w:ascii="Times New Roman" w:hAnsi="Times New Roman" w:cs="Times New Roman"/>
-          <w:sz w:val="24"/>
-          <w:szCs w:val="24"/>
-          <w:u w:val="single"/>
-        </w:rPr>
-      </w:pPr>
-      <w:r>
-        <w:rPr>
-          <w:rFonts w:ascii="Times New Roman" w:hAnsi="Times New Roman" w:cs="Times New Roman"/>
-          <w:sz w:val="24"/>
-          <w:szCs w:val="24"/>
-          <w:u w:val="single"/>
-        </w:rPr>
-        <w:t>2-Bit Branch Predictor</w:t>
-      </w:r>
-    </w:p>
-    <w:p>
-      <w:pPr>
-        <w:spacing w:line="240" w:lineRule="auto"/>
+      <w:r>
         <w:rPr>
           <w:rFonts w:ascii="Times New Roman" w:hAnsi="Times New Roman" w:cs="Times New Roman"/>
           <w:b/>
-          <w:sz w:val="36"/>
-          <w:szCs w:val="36"/>
-        </w:rPr>
-      </w:pPr>
-      <w:r>
-        <w:rPr>
-          <w:rFonts w:ascii="Times New Roman" w:hAnsi="Times New Roman" w:cs="Times New Roman"/>
-          <w:b/>
+          <w:noProof/>
           <w:sz w:val="36"/>
           <w:szCs w:val="36"/>
         </w:rPr>
@@ -8527,6 +8052,9 @@
         </w:rPr>
       </w:pPr>
       <w:r>
+        <w:rPr>
+          <w:noProof/>
+        </w:rPr>
         <w:drawing>
           <wp:inline distT="0" distB="0" distL="0" distR="0">
             <wp:extent cx="1743075" cy="819150"/>
@@ -8604,7 +8132,6 @@
           <w:sz w:val="36"/>
           <w:szCs w:val="36"/>
         </w:rPr>
-        <w:lastRenderedPageBreak/>
         <w:drawing>
           <wp:inline distT="0" distB="0" distL="0" distR="0">
             <wp:extent cx="4905375" cy="2978862"/>
@@ -8751,44 +8278,27 @@
           <w:sz w:val="24"/>
           <w:szCs w:val="24"/>
         </w:rPr>
-        <w:t>1-Bit input of</w:t>
-      </w:r>
-      <w:r>
-        <w:rPr>
-          <w:rFonts w:ascii="Times New Roman" w:hAnsi="Times New Roman" w:cs="Times New Roman"/>
-          <w:sz w:val="24"/>
-          <w:szCs w:val="24"/>
-        </w:rPr>
-        <w:t xml:space="preserve"> the Branch result computed by the ALU</w:t>
-      </w:r>
-      <w:r>
-        <w:rPr>
-          <w:rFonts w:ascii="Times New Roman" w:hAnsi="Times New Roman" w:cs="Times New Roman"/>
-          <w:sz w:val="24"/>
-          <w:szCs w:val="24"/>
-        </w:rPr>
-        <w:t>.</w:t>
-      </w:r>
-    </w:p>
-    <w:p>
-      <w:pPr>
-        <w:spacing w:line="240" w:lineRule="auto"/>
-        <w:rPr>
-          <w:rFonts w:ascii="Times New Roman" w:hAnsi="Times New Roman" w:cs="Times New Roman"/>
-          <w:sz w:val="24"/>
-          <w:szCs w:val="24"/>
-        </w:rPr>
-      </w:pPr>
-      <w:proofErr w:type="spellStart"/>
-      <w:r>
-        <w:rPr>
-          <w:rFonts w:ascii="Times New Roman" w:hAnsi="Times New Roman" w:cs="Times New Roman"/>
-          <w:sz w:val="24"/>
-          <w:szCs w:val="24"/>
-        </w:rPr>
+        <w:t>1-Bit input of the Branch result computed by the ALU.</w:t>
+      </w:r>
+    </w:p>
+    <w:p>
+      <w:pPr>
+        <w:spacing w:line="240" w:lineRule="auto"/>
+        <w:rPr>
+          <w:rFonts w:ascii="Times New Roman" w:hAnsi="Times New Roman" w:cs="Times New Roman"/>
+          <w:sz w:val="24"/>
+          <w:szCs w:val="24"/>
+        </w:rPr>
+      </w:pPr>
+      <w:r>
+        <w:rPr>
+          <w:rFonts w:ascii="Times New Roman" w:hAnsi="Times New Roman" w:cs="Times New Roman"/>
+          <w:sz w:val="24"/>
+          <w:szCs w:val="24"/>
+        </w:rPr>
+        <w:lastRenderedPageBreak/>
         <w:t>IsTaken</w:t>
       </w:r>
-      <w:proofErr w:type="spellEnd"/>
       <w:r>
         <w:rPr>
           <w:rFonts w:ascii="Times New Roman" w:hAnsi="Times New Roman" w:cs="Times New Roman"/>
@@ -8879,19 +8389,8 @@
           <w:szCs w:val="24"/>
           <w:u w:val="single"/>
         </w:rPr>
-        <w:t xml:space="preserve">Determining </w:t>
-      </w:r>
-      <w:proofErr w:type="spellStart"/>
-      <w:r>
-        <w:rPr>
-          <w:rFonts w:ascii="Times New Roman" w:hAnsi="Times New Roman" w:cs="Times New Roman"/>
-          <w:sz w:val="24"/>
-          <w:szCs w:val="24"/>
-          <w:u w:val="single"/>
-        </w:rPr>
-        <w:t>IsTaken</w:t>
-      </w:r>
-      <w:proofErr w:type="spellEnd"/>
+        <w:t>Determining IsTaken</w:t>
+      </w:r>
     </w:p>
     <w:p>
       <w:pPr>
@@ -8916,43 +8415,7 @@
           <w:sz w:val="24"/>
           <w:szCs w:val="24"/>
         </w:rPr>
-        <w:t xml:space="preserve"> used to either increment or decrement from 0-3. If Taken is LOW (Branch Not Taken), The counter is incremented (Moved to the next state). If Taken is HIGH (Branch Taken), then the counter is decremented. A decoder then is used to which state it is in. If it is in state 00 or 01 (Predict Taken) then the </w:t>
-      </w:r>
-      <w:proofErr w:type="spellStart"/>
-      <w:r>
-        <w:rPr>
-          <w:rFonts w:ascii="Times New Roman" w:hAnsi="Times New Roman" w:cs="Times New Roman"/>
-          <w:sz w:val="24"/>
-          <w:szCs w:val="24"/>
-        </w:rPr>
-        <w:t>IsTaken</w:t>
-      </w:r>
-      <w:proofErr w:type="spellEnd"/>
-      <w:r>
-        <w:rPr>
-          <w:rFonts w:ascii="Times New Roman" w:hAnsi="Times New Roman" w:cs="Times New Roman"/>
-          <w:sz w:val="24"/>
-          <w:szCs w:val="24"/>
-        </w:rPr>
-        <w:t xml:space="preserve"> output is HIGH. If it is in state 10 or 11 (Prediction Not Taken) then </w:t>
-      </w:r>
-      <w:proofErr w:type="spellStart"/>
-      <w:r>
-        <w:rPr>
-          <w:rFonts w:ascii="Times New Roman" w:hAnsi="Times New Roman" w:cs="Times New Roman"/>
-          <w:sz w:val="24"/>
-          <w:szCs w:val="24"/>
-        </w:rPr>
-        <w:t>IsTaken</w:t>
-      </w:r>
-      <w:proofErr w:type="spellEnd"/>
-      <w:r>
-        <w:rPr>
-          <w:rFonts w:ascii="Times New Roman" w:hAnsi="Times New Roman" w:cs="Times New Roman"/>
-          <w:sz w:val="24"/>
-          <w:szCs w:val="24"/>
-        </w:rPr>
-        <w:t xml:space="preserve"> is LOW.</w:t>
+        <w:t xml:space="preserve"> used to either increment or decrement from 0-3. If Taken is LOW (Branch Not Taken), The counter is incremented (Moved to the next state). If Taken is HIGH (Branch Taken), then the counter is decremented. A decoder then is used to which state it is in. If it is in state 00 or 01 (Predict Taken) then the IsTaken output is HIGH. If it is in state 10 or 11 (Prediction Not Taken) then IsTaken is LOW.</w:t>
       </w:r>
     </w:p>
     <w:p>
@@ -9004,7 +8467,6 @@
           <w:sz w:val="36"/>
           <w:szCs w:val="36"/>
         </w:rPr>
-        <w:lastRenderedPageBreak/>
         <w:drawing>
           <wp:inline distT="0" distB="0" distL="0" distR="0" wp14:anchorId="009CD0D8" wp14:editId="2D91E6F8">
             <wp:extent cx="5943600" cy="3478530"/>
@@ -9056,6 +8518,7 @@
         <w:rPr>
           <w:noProof/>
         </w:rPr>
+        <w:lastRenderedPageBreak/>
         <w:drawing>
           <wp:inline distT="0" distB="0" distL="0" distR="0">
             <wp:extent cx="1543050" cy="1581150"/>
@@ -9293,18 +8756,8 @@
           <w:sz w:val="24"/>
           <w:szCs w:val="24"/>
         </w:rPr>
-        <w:t>EX/</w:t>
-      </w:r>
-      <w:proofErr w:type="spellStart"/>
-      <w:r>
-        <w:rPr>
-          <w:rFonts w:ascii="Times New Roman" w:hAnsi="Times New Roman" w:cs="Times New Roman"/>
-          <w:sz w:val="24"/>
-          <w:szCs w:val="24"/>
-        </w:rPr>
-        <w:t>MEM_Rd</w:t>
-      </w:r>
-      <w:proofErr w:type="spellEnd"/>
+        <w:t>EX/MEM_Rd</w:t>
+      </w:r>
       <w:r>
         <w:rPr>
           <w:rFonts w:ascii="Times New Roman" w:hAnsi="Times New Roman" w:cs="Times New Roman"/>
@@ -9337,18 +8790,8 @@
           <w:sz w:val="24"/>
           <w:szCs w:val="24"/>
         </w:rPr>
-        <w:t>MEM/</w:t>
-      </w:r>
-      <w:proofErr w:type="spellStart"/>
-      <w:r>
-        <w:rPr>
-          <w:rFonts w:ascii="Times New Roman" w:hAnsi="Times New Roman" w:cs="Times New Roman"/>
-          <w:sz w:val="24"/>
-          <w:szCs w:val="24"/>
-        </w:rPr>
-        <w:t>WB_Rd</w:t>
-      </w:r>
-      <w:proofErr w:type="spellEnd"/>
+        <w:t>MEM/WB_Rd</w:t>
+      </w:r>
       <w:r>
         <w:rPr>
           <w:rFonts w:ascii="Times New Roman" w:hAnsi="Times New Roman" w:cs="Times New Roman"/>
@@ -9375,7 +8818,6 @@
           <w:szCs w:val="24"/>
         </w:rPr>
       </w:pPr>
-      <w:proofErr w:type="spellStart"/>
       <w:r>
         <w:rPr>
           <w:rFonts w:ascii="Times New Roman" w:hAnsi="Times New Roman" w:cs="Times New Roman"/>
@@ -9384,7 +8826,6 @@
         </w:rPr>
         <w:t>ForwardA</w:t>
       </w:r>
-      <w:proofErr w:type="spellEnd"/>
       <w:r>
         <w:rPr>
           <w:rFonts w:ascii="Times New Roman" w:hAnsi="Times New Roman" w:cs="Times New Roman"/>
@@ -9399,55 +8840,18 @@
           <w:sz w:val="24"/>
           <w:szCs w:val="24"/>
         </w:rPr>
-        <w:t>2-Bit output used to as a choose the default ALU operand 1 (00), the forwarded EX/</w:t>
-      </w:r>
-      <w:proofErr w:type="spellStart"/>
-      <w:r>
-        <w:rPr>
-          <w:rFonts w:ascii="Times New Roman" w:hAnsi="Times New Roman" w:cs="Times New Roman"/>
-          <w:sz w:val="24"/>
-          <w:szCs w:val="24"/>
-        </w:rPr>
-        <w:t>MEM_Rd</w:t>
-      </w:r>
-      <w:proofErr w:type="spellEnd"/>
-      <w:r>
-        <w:rPr>
-          <w:rFonts w:ascii="Times New Roman" w:hAnsi="Times New Roman" w:cs="Times New Roman"/>
-          <w:sz w:val="24"/>
-          <w:szCs w:val="24"/>
-        </w:rPr>
-        <w:t xml:space="preserve"> value as operand 1 (01), or the forwarded MEM/</w:t>
-      </w:r>
-      <w:proofErr w:type="spellStart"/>
-      <w:r>
-        <w:rPr>
-          <w:rFonts w:ascii="Times New Roman" w:hAnsi="Times New Roman" w:cs="Times New Roman"/>
-          <w:sz w:val="24"/>
-          <w:szCs w:val="24"/>
-        </w:rPr>
-        <w:t>WB_Rd</w:t>
-      </w:r>
-      <w:proofErr w:type="spellEnd"/>
-      <w:r>
-        <w:rPr>
-          <w:rFonts w:ascii="Times New Roman" w:hAnsi="Times New Roman" w:cs="Times New Roman"/>
-          <w:sz w:val="24"/>
-          <w:szCs w:val="24"/>
-        </w:rPr>
-        <w:t xml:space="preserve"> value as operand 1 (10)</w:t>
-      </w:r>
-    </w:p>
-    <w:p>
-      <w:pPr>
-        <w:spacing w:line="240" w:lineRule="auto"/>
-        <w:rPr>
-          <w:rFonts w:ascii="Times New Roman" w:hAnsi="Times New Roman" w:cs="Times New Roman"/>
-          <w:sz w:val="24"/>
-          <w:szCs w:val="24"/>
-        </w:rPr>
-      </w:pPr>
-      <w:proofErr w:type="spellStart"/>
+        <w:t>2-Bit output used to as a choose the default ALU operand 1 (00), the forwarded EX/MEM_Rd value as operand 1 (01), or the forwarded MEM/WB_Rd value as operand 1 (10)</w:t>
+      </w:r>
+    </w:p>
+    <w:p>
+      <w:pPr>
+        <w:spacing w:line="240" w:lineRule="auto"/>
+        <w:rPr>
+          <w:rFonts w:ascii="Times New Roman" w:hAnsi="Times New Roman" w:cs="Times New Roman"/>
+          <w:sz w:val="24"/>
+          <w:szCs w:val="24"/>
+        </w:rPr>
+      </w:pPr>
       <w:r>
         <w:rPr>
           <w:rFonts w:ascii="Times New Roman" w:hAnsi="Times New Roman" w:cs="Times New Roman"/>
@@ -9456,7 +8860,6 @@
         </w:rPr>
         <w:t>ForwardB</w:t>
       </w:r>
-      <w:proofErr w:type="spellEnd"/>
       <w:r>
         <w:rPr>
           <w:rFonts w:ascii="Times New Roman" w:hAnsi="Times New Roman" w:cs="Times New Roman"/>
@@ -9471,43 +8874,7 @@
           <w:sz w:val="24"/>
           <w:szCs w:val="24"/>
         </w:rPr>
-        <w:t>2-Bit output used to as a choose the default ALU operand 2 (00), the forwarded EX/</w:t>
-      </w:r>
-      <w:proofErr w:type="spellStart"/>
-      <w:r>
-        <w:rPr>
-          <w:rFonts w:ascii="Times New Roman" w:hAnsi="Times New Roman" w:cs="Times New Roman"/>
-          <w:sz w:val="24"/>
-          <w:szCs w:val="24"/>
-        </w:rPr>
-        <w:t>MEM_Rd</w:t>
-      </w:r>
-      <w:proofErr w:type="spellEnd"/>
-      <w:r>
-        <w:rPr>
-          <w:rFonts w:ascii="Times New Roman" w:hAnsi="Times New Roman" w:cs="Times New Roman"/>
-          <w:sz w:val="24"/>
-          <w:szCs w:val="24"/>
-        </w:rPr>
-        <w:t xml:space="preserve"> value as operand 2 (01), or the forwarded MEM/</w:t>
-      </w:r>
-      <w:proofErr w:type="spellStart"/>
-      <w:r>
-        <w:rPr>
-          <w:rFonts w:ascii="Times New Roman" w:hAnsi="Times New Roman" w:cs="Times New Roman"/>
-          <w:sz w:val="24"/>
-          <w:szCs w:val="24"/>
-        </w:rPr>
-        <w:t>WB_Rd</w:t>
-      </w:r>
-      <w:proofErr w:type="spellEnd"/>
-      <w:r>
-        <w:rPr>
-          <w:rFonts w:ascii="Times New Roman" w:hAnsi="Times New Roman" w:cs="Times New Roman"/>
-          <w:sz w:val="24"/>
-          <w:szCs w:val="24"/>
-        </w:rPr>
-        <w:t xml:space="preserve"> value as operand 2 (10)</w:t>
+        <w:t>2-Bit output used to as a choose the default ALU operand 2 (00), the forwarded EX/MEM_Rd value as operand 2 (01), or the forwarded MEM/WB_Rd value as operand 2 (10)</w:t>
       </w:r>
     </w:p>
     <w:p>
@@ -9635,141 +9002,33 @@
           <w:sz w:val="24"/>
           <w:szCs w:val="24"/>
         </w:rPr>
-        <w:t>When it is detected (via a comparator) that ID/EX_Rs1 and EX/</w:t>
-      </w:r>
-      <w:proofErr w:type="spellStart"/>
-      <w:r>
-        <w:rPr>
-          <w:rFonts w:ascii="Times New Roman" w:hAnsi="Times New Roman" w:cs="Times New Roman"/>
-          <w:sz w:val="24"/>
-          <w:szCs w:val="24"/>
-        </w:rPr>
-        <w:t>MEM_Rd</w:t>
-      </w:r>
-      <w:proofErr w:type="spellEnd"/>
-      <w:r>
-        <w:rPr>
-          <w:rFonts w:ascii="Times New Roman" w:hAnsi="Times New Roman" w:cs="Times New Roman"/>
-          <w:sz w:val="24"/>
-          <w:szCs w:val="24"/>
-        </w:rPr>
-        <w:t xml:space="preserve"> both point to the same register and EX/MEM_WB is HIGH</w:t>
-      </w:r>
-      <w:r>
-        <w:rPr>
-          <w:rFonts w:ascii="Times New Roman" w:hAnsi="Times New Roman" w:cs="Times New Roman"/>
-          <w:sz w:val="24"/>
-          <w:szCs w:val="24"/>
-        </w:rPr>
-        <w:t>, the output ‘</w:t>
-      </w:r>
-      <w:proofErr w:type="spellStart"/>
-      <w:r>
-        <w:rPr>
-          <w:rFonts w:ascii="Times New Roman" w:hAnsi="Times New Roman" w:cs="Times New Roman"/>
-          <w:sz w:val="24"/>
-          <w:szCs w:val="24"/>
-        </w:rPr>
-        <w:t>ForwardA</w:t>
-      </w:r>
-      <w:proofErr w:type="spellEnd"/>
-      <w:r>
-        <w:rPr>
-          <w:rFonts w:ascii="Times New Roman" w:hAnsi="Times New Roman" w:cs="Times New Roman"/>
-          <w:sz w:val="24"/>
-          <w:szCs w:val="24"/>
-        </w:rPr>
-        <w:t>’ will hold a binary value of 01. The ‘</w:t>
-      </w:r>
-      <w:proofErr w:type="spellStart"/>
-      <w:r>
-        <w:rPr>
-          <w:rFonts w:ascii="Times New Roman" w:hAnsi="Times New Roman" w:cs="Times New Roman"/>
-          <w:sz w:val="24"/>
-          <w:szCs w:val="24"/>
-        </w:rPr>
-        <w:t>ForwardA</w:t>
-      </w:r>
-      <w:proofErr w:type="spellEnd"/>
-      <w:r>
-        <w:rPr>
-          <w:rFonts w:ascii="Times New Roman" w:hAnsi="Times New Roman" w:cs="Times New Roman"/>
-          <w:sz w:val="24"/>
-          <w:szCs w:val="24"/>
-        </w:rPr>
-        <w:t xml:space="preserve">’ value will be used as a multiplexer’s selector input on the outer circuit. </w:t>
-      </w:r>
-    </w:p>
-    <w:p>
-      <w:pPr>
-        <w:spacing w:line="240" w:lineRule="auto"/>
-        <w:rPr>
-          <w:rFonts w:ascii="Times New Roman" w:hAnsi="Times New Roman" w:cs="Times New Roman"/>
-          <w:sz w:val="24"/>
-          <w:szCs w:val="24"/>
-        </w:rPr>
-      </w:pPr>
-      <w:r>
-        <w:rPr>
-          <w:rFonts w:ascii="Times New Roman" w:hAnsi="Times New Roman" w:cs="Times New Roman"/>
-          <w:sz w:val="24"/>
-          <w:szCs w:val="24"/>
-        </w:rPr>
-        <w:t>When it is detected (via a comparator) that ID/EX_Rs2 and EX/</w:t>
-      </w:r>
-      <w:proofErr w:type="spellStart"/>
-      <w:r>
-        <w:rPr>
-          <w:rFonts w:ascii="Times New Roman" w:hAnsi="Times New Roman" w:cs="Times New Roman"/>
-          <w:sz w:val="24"/>
-          <w:szCs w:val="24"/>
-        </w:rPr>
-        <w:t>MEM_Rd</w:t>
-      </w:r>
-      <w:proofErr w:type="spellEnd"/>
-      <w:r>
-        <w:rPr>
-          <w:rFonts w:ascii="Times New Roman" w:hAnsi="Times New Roman" w:cs="Times New Roman"/>
-          <w:sz w:val="24"/>
-          <w:szCs w:val="24"/>
-        </w:rPr>
-        <w:t xml:space="preserve"> both point to the same register and EX/MEM_WB is HIGH, the output ‘</w:t>
-      </w:r>
-      <w:proofErr w:type="spellStart"/>
-      <w:r>
-        <w:rPr>
-          <w:rFonts w:ascii="Times New Roman" w:hAnsi="Times New Roman" w:cs="Times New Roman"/>
-          <w:sz w:val="24"/>
-          <w:szCs w:val="24"/>
-        </w:rPr>
-        <w:t>ForwardB</w:t>
-      </w:r>
-      <w:proofErr w:type="spellEnd"/>
-      <w:r>
-        <w:rPr>
-          <w:rFonts w:ascii="Times New Roman" w:hAnsi="Times New Roman" w:cs="Times New Roman"/>
-          <w:sz w:val="24"/>
-          <w:szCs w:val="24"/>
-        </w:rPr>
-        <w:t>’ will hold a binary value of 01. The ‘</w:t>
-      </w:r>
-      <w:proofErr w:type="spellStart"/>
-      <w:r>
-        <w:rPr>
-          <w:rFonts w:ascii="Times New Roman" w:hAnsi="Times New Roman" w:cs="Times New Roman"/>
-          <w:sz w:val="24"/>
-          <w:szCs w:val="24"/>
-        </w:rPr>
-        <w:t>ForwardB</w:t>
-      </w:r>
-      <w:proofErr w:type="spellEnd"/>
-      <w:r>
-        <w:rPr>
-          <w:rFonts w:ascii="Times New Roman" w:hAnsi="Times New Roman" w:cs="Times New Roman"/>
-          <w:sz w:val="24"/>
-          <w:szCs w:val="24"/>
-        </w:rPr>
-        <w:t xml:space="preserve">’ value will be used as a multiplexer’s selector input on the outer circuit. </w:t>
+        <w:t>When it is detected (via a comparator) that ID/EX_Rs1 and EX/MEM_Rd both point to the same register and EX/MEM_WB is HIGH</w:t>
+      </w:r>
+      <w:r>
+        <w:rPr>
+          <w:rFonts w:ascii="Times New Roman" w:hAnsi="Times New Roman" w:cs="Times New Roman"/>
+          <w:sz w:val="24"/>
+          <w:szCs w:val="24"/>
+        </w:rPr>
+        <w:t xml:space="preserve">, the output ‘ForwardA’ will hold a binary value of 01. The ‘ForwardA’ value will be used as a multiplexer’s selector input on the outer circuit. </w:t>
+      </w:r>
+    </w:p>
+    <w:p>
+      <w:pPr>
+        <w:spacing w:line="240" w:lineRule="auto"/>
+        <w:rPr>
+          <w:rFonts w:ascii="Times New Roman" w:hAnsi="Times New Roman" w:cs="Times New Roman"/>
+          <w:sz w:val="24"/>
+          <w:szCs w:val="24"/>
+        </w:rPr>
+      </w:pPr>
+      <w:r>
+        <w:rPr>
+          <w:rFonts w:ascii="Times New Roman" w:hAnsi="Times New Roman" w:cs="Times New Roman"/>
+          <w:sz w:val="24"/>
+          <w:szCs w:val="24"/>
+        </w:rPr>
+        <w:t xml:space="preserve">When it is detected (via a comparator) that ID/EX_Rs2 and EX/MEM_Rd both point to the same register and EX/MEM_WB is HIGH, the output ‘ForwardB’ will hold a binary value of 01. The ‘ForwardB’ value will be used as a multiplexer’s selector input on the outer circuit. </w:t>
       </w:r>
     </w:p>
     <w:p>
@@ -9839,115 +9098,25 @@
           <w:sz w:val="24"/>
           <w:szCs w:val="24"/>
         </w:rPr>
-        <w:t>When it is detected (via a comparator) that ID/EX_Rs1 and MEM/</w:t>
-      </w:r>
-      <w:proofErr w:type="spellStart"/>
-      <w:r>
-        <w:rPr>
-          <w:rFonts w:ascii="Times New Roman" w:hAnsi="Times New Roman" w:cs="Times New Roman"/>
-          <w:sz w:val="24"/>
-          <w:szCs w:val="24"/>
-        </w:rPr>
-        <w:t>WB_Rd</w:t>
-      </w:r>
-      <w:proofErr w:type="spellEnd"/>
-      <w:r>
-        <w:rPr>
-          <w:rFonts w:ascii="Times New Roman" w:hAnsi="Times New Roman" w:cs="Times New Roman"/>
-          <w:sz w:val="24"/>
-          <w:szCs w:val="24"/>
-        </w:rPr>
-        <w:t xml:space="preserve"> both point to the same register and MEM/WB _WB is HIGH, the output ‘</w:t>
-      </w:r>
-      <w:proofErr w:type="spellStart"/>
-      <w:r>
-        <w:rPr>
-          <w:rFonts w:ascii="Times New Roman" w:hAnsi="Times New Roman" w:cs="Times New Roman"/>
-          <w:sz w:val="24"/>
-          <w:szCs w:val="24"/>
-        </w:rPr>
-        <w:t>ForwardA</w:t>
-      </w:r>
-      <w:proofErr w:type="spellEnd"/>
-      <w:r>
-        <w:rPr>
-          <w:rFonts w:ascii="Times New Roman" w:hAnsi="Times New Roman" w:cs="Times New Roman"/>
-          <w:sz w:val="24"/>
-          <w:szCs w:val="24"/>
-        </w:rPr>
-        <w:t>’ will hold a binary value of 01. The ‘</w:t>
-      </w:r>
-      <w:proofErr w:type="spellStart"/>
-      <w:r>
-        <w:rPr>
-          <w:rFonts w:ascii="Times New Roman" w:hAnsi="Times New Roman" w:cs="Times New Roman"/>
-          <w:sz w:val="24"/>
-          <w:szCs w:val="24"/>
-        </w:rPr>
-        <w:t>ForwardA</w:t>
-      </w:r>
-      <w:proofErr w:type="spellEnd"/>
-      <w:r>
-        <w:rPr>
-          <w:rFonts w:ascii="Times New Roman" w:hAnsi="Times New Roman" w:cs="Times New Roman"/>
-          <w:sz w:val="24"/>
-          <w:szCs w:val="24"/>
-        </w:rPr>
-        <w:t xml:space="preserve">’ value will be used as a multiplexer’s selector input on the outer circuit. </w:t>
-      </w:r>
-    </w:p>
-    <w:p>
-      <w:pPr>
-        <w:spacing w:line="240" w:lineRule="auto"/>
-        <w:rPr>
-          <w:rFonts w:ascii="Times New Roman" w:hAnsi="Times New Roman" w:cs="Times New Roman"/>
-          <w:sz w:val="24"/>
-          <w:szCs w:val="24"/>
-        </w:rPr>
-      </w:pPr>
-      <w:r>
-        <w:rPr>
-          <w:rFonts w:ascii="Times New Roman" w:hAnsi="Times New Roman" w:cs="Times New Roman"/>
-          <w:sz w:val="24"/>
-          <w:szCs w:val="24"/>
-        </w:rPr>
-        <w:t>When it is detected (via a comparator) that ID/EX_Rs2 and MEM/WB _Rd both point to the same register and MEM/WB _WB is HIGH, the output ‘</w:t>
-      </w:r>
-      <w:proofErr w:type="spellStart"/>
-      <w:r>
-        <w:rPr>
-          <w:rFonts w:ascii="Times New Roman" w:hAnsi="Times New Roman" w:cs="Times New Roman"/>
-          <w:sz w:val="24"/>
-          <w:szCs w:val="24"/>
-        </w:rPr>
-        <w:t>ForwardB</w:t>
-      </w:r>
-      <w:proofErr w:type="spellEnd"/>
-      <w:r>
-        <w:rPr>
-          <w:rFonts w:ascii="Times New Roman" w:hAnsi="Times New Roman" w:cs="Times New Roman"/>
-          <w:sz w:val="24"/>
-          <w:szCs w:val="24"/>
-        </w:rPr>
-        <w:t>’ will hold a binary value of 10. The ‘</w:t>
-      </w:r>
-      <w:proofErr w:type="spellStart"/>
-      <w:r>
-        <w:rPr>
-          <w:rFonts w:ascii="Times New Roman" w:hAnsi="Times New Roman" w:cs="Times New Roman"/>
-          <w:sz w:val="24"/>
-          <w:szCs w:val="24"/>
-        </w:rPr>
-        <w:t>ForwardB</w:t>
-      </w:r>
-      <w:proofErr w:type="spellEnd"/>
-      <w:r>
-        <w:rPr>
-          <w:rFonts w:ascii="Times New Roman" w:hAnsi="Times New Roman" w:cs="Times New Roman"/>
-          <w:sz w:val="24"/>
-          <w:szCs w:val="24"/>
-        </w:rPr>
-        <w:t xml:space="preserve">’ value will be used as a multiplexer’s selector input on the outer circuit. </w:t>
+        <w:t xml:space="preserve">When it is detected (via a comparator) that ID/EX_Rs1 and MEM/WB_Rd both point to the same register and MEM/WB _WB is HIGH, the output ‘ForwardA’ will hold a binary value of 01. The ‘ForwardA’ value will be used as a multiplexer’s selector input on the outer circuit. </w:t>
+      </w:r>
+    </w:p>
+    <w:p>
+      <w:pPr>
+        <w:spacing w:line="240" w:lineRule="auto"/>
+        <w:rPr>
+          <w:rFonts w:ascii="Times New Roman" w:hAnsi="Times New Roman" w:cs="Times New Roman"/>
+          <w:sz w:val="24"/>
+          <w:szCs w:val="24"/>
+        </w:rPr>
+      </w:pPr>
+      <w:r>
+        <w:rPr>
+          <w:rFonts w:ascii="Times New Roman" w:hAnsi="Times New Roman" w:cs="Times New Roman"/>
+          <w:sz w:val="24"/>
+          <w:szCs w:val="24"/>
+        </w:rPr>
+        <w:t xml:space="preserve">When it is detected (via a comparator) that ID/EX_Rs2 and MEM/WB _Rd both point to the same register and MEM/WB _WB is HIGH, the output ‘ForwardB’ will hold a binary value of 10. The ‘ForwardB’ value will be used as a multiplexer’s selector input on the outer circuit. </w:t>
       </w:r>
     </w:p>
     <w:p>
@@ -10040,6 +9209,7 @@
           <w:szCs w:val="24"/>
         </w:rPr>
       </w:pPr>
+      <w:bookmarkStart w:id="0" w:name="_GoBack"/>
       <w:r>
         <w:rPr>
           <w:rFonts w:ascii="Times New Roman" w:hAnsi="Times New Roman" w:cs="Times New Roman"/>
@@ -10047,7 +9217,6 @@
           <w:sz w:val="24"/>
           <w:szCs w:val="24"/>
         </w:rPr>
-        <w:lastRenderedPageBreak/>
         <w:drawing>
           <wp:inline distT="0" distB="0" distL="0" distR="0" wp14:anchorId="6F2C0A6D" wp14:editId="6F59EB74">
             <wp:extent cx="5943600" cy="3921125"/>
@@ -10084,6 +9253,7 @@
           </wp:inline>
         </w:drawing>
       </w:r>
+      <w:bookmarkEnd w:id="0"/>
     </w:p>
     <w:sectPr>
       <w:headerReference w:type="default" r:id="rId25"/>
@@ -10213,7 +9383,7 @@
         <w:sz w:val="24"/>
         <w:szCs w:val="24"/>
       </w:rPr>
-      <w:t>16</w:t>
+      <w:t>20</w:t>
     </w:r>
     <w:r>
       <w:rPr>
@@ -10546,6 +9716,118 @@
     </w:lvl>
   </w:abstractNum>
   <w:abstractNum w:abstractNumId="3" w15:restartNumberingAfterBreak="0">
+    <w:nsid w:val="1FAE7C26"/>
+    <w:multiLevelType w:val="hybridMultilevel"/>
+    <w:tmpl w:val="E0441E1E"/>
+    <w:lvl w:ilvl="0" w:tplc="BF4AF8A2">
+      <w:numFmt w:val="bullet"/>
+      <w:lvlText w:val="-"/>
+      <w:lvlJc w:val="left"/>
+      <w:pPr>
+        <w:ind w:left="720" w:hanging="360"/>
+      </w:pPr>
+      <w:rPr>
+        <w:rFonts w:ascii="Times New Roman" w:eastAsiaTheme="minorHAnsi" w:hAnsi="Times New Roman" w:cs="Times New Roman" w:hint="default"/>
+      </w:rPr>
+    </w:lvl>
+    <w:lvl w:ilvl="1" w:tplc="04090003" w:tentative="1">
+      <w:start w:val="1"/>
+      <w:numFmt w:val="bullet"/>
+      <w:lvlText w:val="o"/>
+      <w:lvlJc w:val="left"/>
+      <w:pPr>
+        <w:ind w:left="1440" w:hanging="360"/>
+      </w:pPr>
+      <w:rPr>
+        <w:rFonts w:ascii="Courier New" w:hAnsi="Courier New" w:cs="Courier New" w:hint="default"/>
+      </w:rPr>
+    </w:lvl>
+    <w:lvl w:ilvl="2" w:tplc="04090005" w:tentative="1">
+      <w:start w:val="1"/>
+      <w:numFmt w:val="bullet"/>
+      <w:lvlText w:val=""/>
+      <w:lvlJc w:val="left"/>
+      <w:pPr>
+        <w:ind w:left="2160" w:hanging="360"/>
+      </w:pPr>
+      <w:rPr>
+        <w:rFonts w:ascii="Wingdings" w:hAnsi="Wingdings" w:hint="default"/>
+      </w:rPr>
+    </w:lvl>
+    <w:lvl w:ilvl="3" w:tplc="04090001" w:tentative="1">
+      <w:start w:val="1"/>
+      <w:numFmt w:val="bullet"/>
+      <w:lvlText w:val=""/>
+      <w:lvlJc w:val="left"/>
+      <w:pPr>
+        <w:ind w:left="2880" w:hanging="360"/>
+      </w:pPr>
+      <w:rPr>
+        <w:rFonts w:ascii="Symbol" w:hAnsi="Symbol" w:hint="default"/>
+      </w:rPr>
+    </w:lvl>
+    <w:lvl w:ilvl="4" w:tplc="04090003" w:tentative="1">
+      <w:start w:val="1"/>
+      <w:numFmt w:val="bullet"/>
+      <w:lvlText w:val="o"/>
+      <w:lvlJc w:val="left"/>
+      <w:pPr>
+        <w:ind w:left="3600" w:hanging="360"/>
+      </w:pPr>
+      <w:rPr>
+        <w:rFonts w:ascii="Courier New" w:hAnsi="Courier New" w:cs="Courier New" w:hint="default"/>
+      </w:rPr>
+    </w:lvl>
+    <w:lvl w:ilvl="5" w:tplc="04090005" w:tentative="1">
+      <w:start w:val="1"/>
+      <w:numFmt w:val="bullet"/>
+      <w:lvlText w:val=""/>
+      <w:lvlJc w:val="left"/>
+      <w:pPr>
+        <w:ind w:left="4320" w:hanging="360"/>
+      </w:pPr>
+      <w:rPr>
+        <w:rFonts w:ascii="Wingdings" w:hAnsi="Wingdings" w:hint="default"/>
+      </w:rPr>
+    </w:lvl>
+    <w:lvl w:ilvl="6" w:tplc="04090001" w:tentative="1">
+      <w:start w:val="1"/>
+      <w:numFmt w:val="bullet"/>
+      <w:lvlText w:val=""/>
+      <w:lvlJc w:val="left"/>
+      <w:pPr>
+        <w:ind w:left="5040" w:hanging="360"/>
+      </w:pPr>
+      <w:rPr>
+        <w:rFonts w:ascii="Symbol" w:hAnsi="Symbol" w:hint="default"/>
+      </w:rPr>
+    </w:lvl>
+    <w:lvl w:ilvl="7" w:tplc="04090003" w:tentative="1">
+      <w:start w:val="1"/>
+      <w:numFmt w:val="bullet"/>
+      <w:lvlText w:val="o"/>
+      <w:lvlJc w:val="left"/>
+      <w:pPr>
+        <w:ind w:left="5760" w:hanging="360"/>
+      </w:pPr>
+      <w:rPr>
+        <w:rFonts w:ascii="Courier New" w:hAnsi="Courier New" w:cs="Courier New" w:hint="default"/>
+      </w:rPr>
+    </w:lvl>
+    <w:lvl w:ilvl="8" w:tplc="04090005" w:tentative="1">
+      <w:start w:val="1"/>
+      <w:numFmt w:val="bullet"/>
+      <w:lvlText w:val=""/>
+      <w:lvlJc w:val="left"/>
+      <w:pPr>
+        <w:ind w:left="6480" w:hanging="360"/>
+      </w:pPr>
+      <w:rPr>
+        <w:rFonts w:ascii="Wingdings" w:hAnsi="Wingdings" w:hint="default"/>
+      </w:rPr>
+    </w:lvl>
+  </w:abstractNum>
+  <w:abstractNum w:abstractNumId="4" w15:restartNumberingAfterBreak="0">
     <w:nsid w:val="706B79F6"/>
     <w:multiLevelType w:val="multilevel"/>
     <w:tmpl w:val="04090023"/>
@@ -10648,10 +9930,13 @@
     <w:abstractNumId w:val="0"/>
   </w:num>
   <w:num w:numId="3">
-    <w:abstractNumId w:val="3"/>
+    <w:abstractNumId w:val="4"/>
   </w:num>
   <w:num w:numId="4">
     <w:abstractNumId w:val="2"/>
+  </w:num>
+  <w:num w:numId="5">
+    <w:abstractNumId w:val="3"/>
   </w:num>
 </w:numbering>
 </file>

</xml_diff>